<commit_message>
Fix repetition issues by using a Java wrapper
Due to https://github.com/thombergs/docx-stamper/issues/49
</commit_message>
<xml_diff>
--- a/src/main/resources/agenda-template.docx
+++ b/src/main/resources/agenda-template.docx
@@ -14,21 +14,23 @@
         </w:rPr>
       </w:pPr>
     </w:p>
-    <w:p>
+    <w:p w14:noSpellErr="1">
       <w:pPr>
         <w:spacing w:after="0"/>
         <w:jc w:val="center"/>
         <w:rPr>
-          <w:b/>
-          <w:color w:val="005EB8" w:themeColor="accent1"/>
+          <w:b w:val="1"/>
+          <w:bCs w:val="1"/>
+          <w:color w:val="005EB8" w:themeColor="accent1" w:themeTint="FF" w:themeShade="FF"/>
           <w:sz w:val="32"/>
           <w:szCs w:val="32"/>
         </w:rPr>
       </w:pPr>
       <w:r>
         <w:rPr>
-          <w:b/>
-          <w:color w:val="005EB8" w:themeColor="accent1"/>
+          <w:b w:val="1"/>
+          <w:bCs w:val="1"/>
+          <w:color w:val="005EB8" w:themeColor="accent1" w:themeTint="FF" w:themeShade="FF"/>
           <w:sz w:val="32"/>
           <w:szCs w:val="32"/>
         </w:rPr>
@@ -37,6 +39,7 @@
     </w:p>
     <w:p>
       <w:pPr>
+        <w:pStyle w:val="Normal"/>
         <w:tabs>
           <w:tab w:val="left" w:pos="0"/>
           <w:tab w:val="left" w:pos="720"/>
@@ -53,8 +56,9 @@
         <w:jc w:val="center"/>
         <w:rPr>
           <w:rFonts w:cs="Arial"/>
-          <w:b/>
-          <w:color w:val="000000"/>
+          <w:b w:val="1"/>
+          <w:bCs w:val="1"/>
+          <w:color w:val="000000" w:themeColor="text1" w:themeTint="FF" w:themeShade="FF"/>
           <w:sz w:val="32"/>
           <w:szCs w:val="32"/>
         </w:rPr>
@@ -62,12 +66,83 @@
       <w:r>
         <w:rPr>
           <w:rFonts w:cs="Arial"/>
-          <w:b/>
-          <w:color w:val="000000"/>
+          <w:b w:val="1"/>
+          <w:bCs w:val="1"/>
+          <w:color w:val="000000" w:themeColor="text1" w:themeTint="FF" w:themeShade="FF"/>
           <w:sz w:val="32"/>
           <w:szCs w:val="32"/>
         </w:rPr>
-        <w:t>${candidate.firstName} ${candidate.lastName}</w:t>
+        <w:t>${</w:t>
+      </w:r>
+      <w:r>
+        <w:rPr>
+          <w:rFonts w:cs="Arial"/>
+          <w:b w:val="1"/>
+          <w:bCs w:val="1"/>
+          <w:color w:val="000000" w:themeColor="text1" w:themeTint="FF" w:themeShade="FF"/>
+          <w:sz w:val="32"/>
+          <w:szCs w:val="32"/>
+        </w:rPr>
+        <w:t>a.</w:t>
+      </w:r>
+      <w:r>
+        <w:rPr>
+          <w:rFonts w:cs="Arial"/>
+          <w:b w:val="1"/>
+          <w:bCs w:val="1"/>
+          <w:color w:val="000000" w:themeColor="text1" w:themeTint="FF" w:themeShade="FF"/>
+          <w:sz w:val="32"/>
+          <w:szCs w:val="32"/>
+        </w:rPr>
+        <w:t>candidate.</w:t>
+      </w:r>
+      <w:proofErr w:type="spellStart"/>
+      <w:r>
+        <w:rPr>
+          <w:rFonts w:cs="Arial"/>
+          <w:b w:val="1"/>
+          <w:bCs w:val="1"/>
+          <w:color w:val="000000" w:themeColor="text1" w:themeTint="FF" w:themeShade="FF"/>
+          <w:sz w:val="32"/>
+          <w:szCs w:val="32"/>
+        </w:rPr>
+        <w:t>firstName</w:t>
+      </w:r>
+      <w:proofErr w:type="spellEnd"/>
+      <w:r>
+        <w:rPr>
+          <w:rFonts w:cs="Arial"/>
+          <w:b w:val="1"/>
+          <w:bCs w:val="1"/>
+          <w:color w:val="000000" w:themeColor="text1" w:themeTint="FF" w:themeShade="FF"/>
+          <w:sz w:val="32"/>
+          <w:szCs w:val="32"/>
+        </w:rPr>
+        <w:t>} ${</w:t>
+      </w:r>
+      <w:proofErr w:type="spellStart"/>
+      <w:r>
+        <w:rPr>
+          <w:rFonts w:cs="Arial"/>
+          <w:b w:val="1"/>
+          <w:bCs w:val="1"/>
+          <w:color w:val="000000" w:themeColor="text1" w:themeTint="FF" w:themeShade="FF"/>
+          <w:sz w:val="32"/>
+          <w:szCs w:val="32"/>
+        </w:rPr>
+        <w:t>a.candidate.lastName</w:t>
+      </w:r>
+      <w:proofErr w:type="spellEnd"/>
+      <w:r>
+        <w:rPr>
+          <w:rFonts w:cs="Arial"/>
+          <w:b w:val="1"/>
+          <w:bCs w:val="1"/>
+          <w:color w:val="000000" w:themeColor="text1" w:themeTint="FF" w:themeShade="FF"/>
+          <w:sz w:val="32"/>
+          <w:szCs w:val="32"/>
+        </w:rPr>
+        <w:t>}</w:t>
       </w:r>
     </w:p>
     <w:p>
@@ -97,6 +172,7 @@
     </w:p>
     <w:p>
       <w:pPr>
+        <w:pStyle w:val="Normal"/>
         <w:tabs>
           <w:tab w:val="left" w:pos="0"/>
           <w:tab w:val="left" w:pos="720"/>
@@ -112,9 +188,10 @@
         <w:spacing w:after="0"/>
         <w:jc w:val="center"/>
         <w:rPr>
-          <w:rFonts w:cs="Arial"/>
-          <w:b/>
-          <w:color w:val="000000"/>
+          <w:rFonts w:ascii="Verdana" w:hAnsi="Verdana" w:eastAsia="Verdana" w:cs="Verdana"/>
+          <w:b w:val="1"/>
+          <w:bCs w:val="1"/>
+          <w:color w:val="000000" w:themeColor="text1" w:themeTint="FF" w:themeShade="FF"/>
           <w:sz w:val="28"/>
           <w:szCs w:val="28"/>
           <w:u w:val="single"/>
@@ -123,41 +200,59 @@
       <w:r>
         <w:rPr>
           <w:rFonts w:cs="Arial"/>
-          <w:b/>
-          <w:color w:val="000000"/>
+          <w:b w:val="1"/>
+          <w:bCs w:val="1"/>
+          <w:color w:val="000000" w:themeColor="text1" w:themeTint="FF" w:themeShade="FF"/>
           <w:sz w:val="28"/>
           <w:szCs w:val="28"/>
           <w:u w:val="single"/>
         </w:rPr>
-        <w:t xml:space="preserve">Your interviews on </w:t>
-      </w:r>
-      <w:r>
-        <w:rPr>
-          <w:rFonts w:cs="Arial"/>
-          <w:b/>
-          <w:color w:val="000000"/>
+        <w:t>Your interviews on</w:t>
+      </w:r>
+      <w:r>
+        <w:rPr>
+          <w:rFonts w:ascii="Verdana" w:hAnsi="Verdana" w:eastAsia="Verdana" w:cs="Verdana"/>
+          <w:b w:val="1"/>
+          <w:bCs w:val="1"/>
+          <w:color w:val="000000" w:themeColor="text1" w:themeTint="FF" w:themeShade="FF"/>
           <w:sz w:val="28"/>
           <w:szCs w:val="28"/>
           <w:u w:val="single"/>
         </w:rPr>
-        <w:t>${da</w:t>
-      </w:r>
-      <w:r>
-        <w:rPr>
-          <w:rFonts w:cs="Arial"/>
-          <w:b/>
-          <w:color w:val="000000"/>
+        <w:t xml:space="preserve"> ${</w:t>
+      </w:r>
+      <w:proofErr w:type="spellStart"/>
+      <w:r>
+        <w:rPr>
+          <w:rFonts w:ascii="Verdana" w:hAnsi="Verdana" w:eastAsia="Verdana" w:cs="Verdana"/>
+          <w:b w:val="1"/>
+          <w:bCs w:val="1"/>
+          <w:color w:val="000000" w:themeColor="text1" w:themeTint="FF" w:themeShade="FF"/>
           <w:sz w:val="28"/>
           <w:szCs w:val="28"/>
           <w:u w:val="single"/>
         </w:rPr>
-        <w:t>te</w:t>
-      </w:r>
-      <w:r>
-        <w:rPr>
-          <w:rFonts w:cs="Arial"/>
-          <w:b/>
-          <w:color w:val="000000"/>
+        <w:t>a.</w:t>
+      </w:r>
+      <w:r>
+        <w:rPr>
+          <w:rFonts w:ascii="Verdana" w:hAnsi="Verdana" w:eastAsia="Verdana" w:cs="Verdana"/>
+          <w:b w:val="1"/>
+          <w:bCs w:val="1"/>
+          <w:color w:val="000000" w:themeColor="text1" w:themeTint="FF" w:themeShade="FF"/>
+          <w:sz w:val="28"/>
+          <w:szCs w:val="28"/>
+          <w:u w:val="single"/>
+        </w:rPr>
+        <w:t>date</w:t>
+      </w:r>
+      <w:proofErr w:type="spellEnd"/>
+      <w:r>
+        <w:rPr>
+          <w:rFonts w:ascii="Verdana" w:hAnsi="Verdana" w:eastAsia="Verdana" w:cs="Verdana"/>
+          <w:b w:val="1"/>
+          <w:bCs w:val="1"/>
+          <w:color w:val="000000" w:themeColor="text1" w:themeTint="FF" w:themeShade="FF"/>
           <w:sz w:val="28"/>
           <w:szCs w:val="28"/>
           <w:u w:val="single"/>
@@ -198,18 +293,84 @@
         </w:rPr>
       </w:pPr>
     </w:p>
-    <w:p>
+    <w:p w14:noSpellErr="1">
       <w:pPr>
         <w:spacing w:after="0"/>
-        <w:rPr>
-          <w:rFonts w:cs="Arial"/>
-          <w:bCs/>
-          <w:i/>
-          <w:color w:val="000000"/>
+        <w:ind w:left="0"/>
+        <w:rPr>
+          <w:rFonts w:cs="Arial"/>
+          <w:i w:val="1"/>
+          <w:iCs w:val="1"/>
+          <w:color w:val="000000" w:themeColor="text1" w:themeTint="FF" w:themeShade="FF"/>
           <w:sz w:val="20"/>
           <w:szCs w:val="20"/>
         </w:rPr>
       </w:pPr>
+      <w:r>
+        <w:rPr>
+          <w:rFonts w:cs="Arial"/>
+          <w:b w:val="1"/>
+          <w:bCs w:val="1"/>
+          <w:i w:val="1"/>
+          <w:iCs w:val="1"/>
+          <w:color w:val="000000"/>
+          <w:sz w:val="20"/>
+          <w:szCs w:val="20"/>
+        </w:rPr>
+        <w:t>${</w:t>
+      </w:r>
+      <w:r>
+        <w:rPr>
+          <w:rFonts w:cs="Arial"/>
+          <w:b w:val="1"/>
+          <w:bCs w:val="1"/>
+          <w:i w:val="1"/>
+          <w:iCs w:val="1"/>
+          <w:color w:val="000000"/>
+          <w:sz w:val="20"/>
+          <w:szCs w:val="20"/>
+        </w:rPr>
+        <w:t>a.</w:t>
+      </w:r>
+      <w:r>
+        <w:rPr>
+          <w:rFonts w:cs="Arial"/>
+          <w:b w:val="1"/>
+          <w:bCs w:val="1"/>
+          <w:i w:val="1"/>
+          <w:iCs w:val="1"/>
+          <w:color w:val="000000"/>
+          <w:sz w:val="20"/>
+          <w:szCs w:val="20"/>
+        </w:rPr>
+        <w:t>morningTaxiTime</w:t>
+      </w:r>
+      <w:r>
+        <w:rPr>
+          <w:rFonts w:cs="Arial"/>
+          <w:b w:val="1"/>
+          <w:bCs w:val="1"/>
+          <w:i w:val="1"/>
+          <w:iCs w:val="1"/>
+          <w:color w:val="000000"/>
+          <w:sz w:val="20"/>
+          <w:szCs w:val="20"/>
+        </w:rPr>
+        <w:t>}</w:t>
+      </w:r>
+      <w:r>
+        <w:rPr>
+          <w:rFonts w:cs="Arial"/>
+          <w:b w:val="1"/>
+          <w:bCs w:val="1"/>
+          <w:i w:val="1"/>
+          <w:iCs w:val="1"/>
+          <w:color w:val="000000"/>
+          <w:sz w:val="20"/>
+          <w:szCs w:val="20"/>
+        </w:rPr>
+        <w:t xml:space="preserve"> </w:t>
+      </w:r>
       <w:r>
         <w:rPr>
           <w:rFonts w:cs="Arial"/>
@@ -220,58 +381,46 @@
           <w:sz w:val="20"/>
           <w:szCs w:val="20"/>
         </w:rPr>
-        <w:t>${morningTaxiTime}</w:t>
-      </w:r>
-      <w:r>
-        <w:rPr>
-          <w:rFonts w:cs="Arial"/>
-          <w:b/>
-          <w:bCs/>
-          <w:i/>
+        <w:tab/>
+      </w:r>
+      <w:r>
+        <w:rPr>
+          <w:rFonts w:cs="Arial"/>
+          <w:i w:val="1"/>
+          <w:iCs w:val="1"/>
           <w:color w:val="000000"/>
           <w:sz w:val="20"/>
           <w:szCs w:val="20"/>
         </w:rPr>
-        <w:tab/>
-      </w:r>
-      <w:r>
-        <w:rPr>
-          <w:rFonts w:cs="Arial"/>
-          <w:bCs/>
-          <w:i/>
+        <w:t xml:space="preserve">A taxi will drive you </w:t>
+      </w:r>
+      <w:r>
+        <w:rPr>
+          <w:rFonts w:cs="Arial"/>
+          <w:i w:val="1"/>
+          <w:iCs w:val="1"/>
           <w:color w:val="000000"/>
           <w:sz w:val="20"/>
           <w:szCs w:val="20"/>
         </w:rPr>
-        <w:t xml:space="preserve">A taxi will drive you </w:t>
-      </w:r>
-      <w:r>
-        <w:rPr>
-          <w:rFonts w:cs="Arial"/>
-          <w:bCs/>
-          <w:i/>
+        <w:t>from the hotel to</w:t>
+      </w:r>
+      <w:r>
+        <w:rPr>
+          <w:rFonts w:cs="Arial"/>
+          <w:i w:val="1"/>
+          <w:iCs w:val="1"/>
           <w:color w:val="000000"/>
           <w:sz w:val="20"/>
           <w:szCs w:val="20"/>
         </w:rPr>
-        <w:t>from the hotel to</w:t>
-      </w:r>
-      <w:r>
-        <w:rPr>
-          <w:rFonts w:cs="Arial"/>
-          <w:bCs/>
-          <w:i/>
-          <w:color w:val="000000"/>
-          <w:sz w:val="20"/>
-          <w:szCs w:val="20"/>
-        </w:rPr>
         <w:t xml:space="preserve"> </w:t>
       </w:r>
       <w:r>
         <w:rPr>
           <w:rFonts w:cs="Arial"/>
-          <w:bCs/>
-          <w:i/>
+          <w:i w:val="1"/>
+          <w:iCs w:val="1"/>
           <w:color w:val="000000"/>
           <w:sz w:val="20"/>
           <w:szCs w:val="20"/>
@@ -305,98 +454,105 @@
         <w:jc w:val="both"/>
         <w:rPr>
           <w:rFonts w:cs="Arial"/>
-          <w:color w:val="000000"/>
+          <w:i w:val="1"/>
+          <w:iCs w:val="1"/>
+          <w:color w:val="000000" w:themeColor="text1" w:themeTint="FF" w:themeShade="FF"/>
           <w:sz w:val="22"/>
           <w:szCs w:val="22"/>
         </w:rPr>
       </w:pPr>
+      <w:commentRangeStart w:id="1193698966"/>
+      <w:r>
+        <w:rPr>
+          <w:rFonts w:cs="Arial"/>
+          <w:b w:val="1"/>
+          <w:bCs w:val="1"/>
+          <w:color w:val="000000"/>
+          <w:sz w:val="22"/>
+          <w:szCs w:val="22"/>
+        </w:rPr>
+        <w:t>${start} - ${end}</w:t>
+      </w:r>
+      <w:r>
+        <w:rPr>
+          <w:rFonts w:cs="Arial"/>
+          <w:color w:val="000000"/>
+          <w:sz w:val="22"/>
+          <w:szCs w:val="22"/>
+        </w:rPr>
+        <w:tab/>
+      </w:r>
+      <w:r>
+        <w:rPr>
+          <w:rFonts w:cs="Arial"/>
+          <w:color w:val="000000"/>
+          <w:sz w:val="22"/>
+          <w:szCs w:val="22"/>
+        </w:rPr>
+        <w:t xml:space="preserve">Interview with </w:t>
+      </w:r>
+      <w:r>
+        <w:rPr>
+          <w:rFonts w:cs="Arial"/>
+          <w:b w:val="1"/>
+          <w:bCs w:val="1"/>
+          <w:color w:val="000000"/>
+          <w:sz w:val="22"/>
+          <w:szCs w:val="22"/>
+        </w:rPr>
+        <w:t>${interviewer}</w:t>
+      </w:r>
+      <w:r>
+        <w:rPr>
+          <w:rFonts w:cs="Arial"/>
+          <w:b w:val="1"/>
+          <w:bCs w:val="1"/>
+          <w:color w:val="000000"/>
+          <w:sz w:val="22"/>
+          <w:szCs w:val="22"/>
+        </w:rPr>
+        <w:t xml:space="preserve"> - </w:t>
+      </w:r>
+      <w:r>
+        <w:rPr>
+          <w:rFonts w:cs="Arial"/>
+          <w:i w:val="1"/>
+          <w:iCs w:val="1"/>
+          <w:color w:val="000000"/>
+          <w:sz w:val="22"/>
+          <w:szCs w:val="22"/>
+        </w:rPr>
+        <w:t>${</w:t>
+      </w:r>
+      <w:proofErr w:type="spellStart"/>
+      <w:r>
+        <w:rPr>
+          <w:rFonts w:cs="Arial"/>
+          <w:i w:val="1"/>
+          <w:iCs w:val="1"/>
+          <w:color w:val="000000"/>
+          <w:sz w:val="22"/>
+          <w:szCs w:val="22"/>
+        </w:rPr>
+        <w:t>interviewer.description</w:t>
+      </w:r>
+      <w:proofErr w:type="spellEnd"/>
+      <w:r>
+        <w:rPr>
+          <w:rFonts w:cs="Arial"/>
+          <w:i w:val="1"/>
+          <w:iCs w:val="1"/>
+          <w:color w:val="000000"/>
+          <w:sz w:val="22"/>
+          <w:szCs w:val="22"/>
+        </w:rPr>
+        <w:t>}</w:t>
+      </w:r>
     </w:p>
     <w:p>
       <w:pPr>
-        <w:autoSpaceDE w:val="0"/>
-        <w:autoSpaceDN w:val="0"/>
-        <w:adjustRightInd w:val="0"/>
-        <w:spacing w:after="0"/>
-        <w:ind w:left="2608" w:right="424" w:hanging="2608"/>
-        <w:jc w:val="both"/>
-        <w:rPr>
-          <w:rFonts w:cs="Arial"/>
-          <w:i/>
-          <w:iCs/>
-          <w:color w:val="000000"/>
-          <w:sz w:val="22"/>
-          <w:szCs w:val="22"/>
-        </w:rPr>
-      </w:pPr>
-      <w:commentRangeStart w:id="0"/>
-      <w:r>
-        <w:rPr>
-          <w:rFonts w:cs="Arial"/>
-          <w:b/>
-          <w:bCs/>
-          <w:color w:val="000000"/>
-          <w:sz w:val="22"/>
-          <w:szCs w:val="22"/>
-        </w:rPr>
-        <w:t>${start} - ${end}</w:t>
-      </w:r>
-      <w:r>
-        <w:rPr>
-          <w:rFonts w:cs="Arial"/>
-          <w:color w:val="000000"/>
-          <w:sz w:val="22"/>
-          <w:szCs w:val="22"/>
-        </w:rPr>
-        <w:tab/>
-      </w:r>
-      <w:r>
-        <w:rPr>
-          <w:rFonts w:cs="Arial"/>
-          <w:color w:val="000000"/>
-          <w:sz w:val="22"/>
-          <w:szCs w:val="22"/>
-        </w:rPr>
-        <w:t xml:space="preserve">Interview with </w:t>
-      </w:r>
-      <w:r>
-        <w:rPr>
-          <w:rFonts w:cs="Arial"/>
-          <w:b/>
-          <w:bCs/>
-          <w:color w:val="000000"/>
-          <w:sz w:val="22"/>
-          <w:szCs w:val="22"/>
-        </w:rPr>
-        <w:t>${interviewer}</w:t>
-      </w:r>
-      <w:r>
-        <w:rPr>
-          <w:rFonts w:cs="Arial"/>
-          <w:b/>
-          <w:bCs/>
-          <w:color w:val="000000"/>
-          <w:sz w:val="22"/>
-          <w:szCs w:val="22"/>
-        </w:rPr>
-        <w:t xml:space="preserve"> - </w:t>
-      </w:r>
-      <w:r>
-        <w:rPr>
-          <w:rFonts w:cs="Arial"/>
-          <w:i/>
-          <w:iCs/>
-          <w:color w:val="000000"/>
-          <w:sz w:val="22"/>
-          <w:szCs w:val="22"/>
-        </w:rPr>
-        <w:t>${interviewer.description}</w:t>
-      </w:r>
-    </w:p>
-    <w:commentRangeEnd w:id="0"/>
-    <w:p>
-      <w:pPr>
         <w:pBdr>
-          <w:bottom w:val="single" w:sz="6" w:space="1" w:color="auto"/>
+          <w:bottom w:val="single" w:color="auto" w:sz="6" w:space="1"/>
         </w:pBdr>
         <w:autoSpaceDE w:val="0"/>
         <w:autoSpaceDN w:val="0"/>
@@ -406,18 +562,19 @@
         <w:jc w:val="both"/>
         <w:rPr>
           <w:rFonts w:cs="Arial"/>
-          <w:b/>
-          <w:bCs/>
-          <w:color w:val="000000"/>
+          <w:b w:val="1"/>
+          <w:bCs w:val="1"/>
+          <w:color w:val="000000" w:themeColor="text1" w:themeTint="FF" w:themeShade="FF"/>
           <w:sz w:val="22"/>
           <w:szCs w:val="22"/>
         </w:rPr>
       </w:pPr>
+      <w:commentRangeEnd w:id="1193698966"/>
       <w:r>
         <w:rPr>
           <w:rStyle w:val="CommentReference"/>
         </w:rPr>
-        <w:commentReference w:id="0"/>
+        <w:commentReference w:id="1193698966"/>
       </w:r>
     </w:p>
     <w:p>
@@ -430,15 +587,26 @@
         <w:jc w:val="both"/>
         <w:rPr>
           <w:rFonts w:cs="Arial"/>
-          <w:b/>
-          <w:bCs/>
-          <w:color w:val="000000"/>
+          <w:b w:val="1"/>
+          <w:bCs w:val="1"/>
+          <w:color w:val="000000" w:themeColor="text1" w:themeTint="FF" w:themeShade="FF"/>
           <w:sz w:val="22"/>
           <w:szCs w:val="22"/>
         </w:rPr>
       </w:pPr>
+      <w:r>
+        <w:rPr>
+          <w:rFonts w:cs="Arial"/>
+          <w:b w:val="1"/>
+          <w:bCs w:val="1"/>
+          <w:color w:val="000000" w:themeColor="text1" w:themeTint="FF" w:themeShade="FF"/>
+          <w:sz w:val="22"/>
+          <w:szCs w:val="22"/>
+        </w:rPr>
+        <w:t>---</w:t>
+      </w:r>
     </w:p>
-    <w:p>
+    <w:p w14:noSpellErr="1">
       <w:pPr>
         <w:autoSpaceDE w:val="0"/>
         <w:autoSpaceDN w:val="0"/>
@@ -448,10 +616,9 @@
         <w:jc w:val="center"/>
         <w:rPr>
           <w:rFonts w:cs="Arial"/>
-          <w:b/>
-          <w:bCs/>
-          <w:iCs/>
-          <w:color w:val="000000"/>
+          <w:b w:val="1"/>
+          <w:bCs w:val="1"/>
+          <w:color w:val="000000" w:themeColor="text1" w:themeTint="FF" w:themeShade="FF"/>
           <w:sz w:val="22"/>
           <w:szCs w:val="22"/>
         </w:rPr>
@@ -459,10 +626,9 @@
       <w:r>
         <w:rPr>
           <w:rFonts w:cs="Arial"/>
-          <w:b/>
-          <w:bCs/>
-          <w:iCs/>
-          <w:color w:val="000000"/>
+          <w:b w:val="1"/>
+          <w:bCs w:val="1"/>
+          <w:color w:val="000000" w:themeColor="text1" w:themeTint="FF" w:themeShade="FF"/>
           <w:sz w:val="22"/>
           <w:szCs w:val="22"/>
         </w:rPr>
@@ -472,7 +638,7 @@
     <w:p>
       <w:pPr>
         <w:pBdr>
-          <w:bottom w:val="single" w:sz="6" w:space="1" w:color="auto"/>
+          <w:bottom w:val="single" w:color="auto" w:sz="6" w:space="1"/>
         </w:pBdr>
         <w:autoSpaceDE w:val="0"/>
         <w:autoSpaceDN w:val="0"/>
@@ -482,13 +648,24 @@
         <w:jc w:val="both"/>
         <w:rPr>
           <w:rFonts w:cs="Arial"/>
-          <w:b/>
-          <w:bCs/>
-          <w:color w:val="000000"/>
+          <w:b w:val="1"/>
+          <w:bCs w:val="1"/>
+          <w:color w:val="000000" w:themeColor="text1" w:themeTint="FF" w:themeShade="FF"/>
           <w:sz w:val="22"/>
           <w:szCs w:val="22"/>
         </w:rPr>
       </w:pPr>
+      <w:r>
+        <w:rPr>
+          <w:rFonts w:cs="Arial"/>
+          <w:b w:val="1"/>
+          <w:bCs w:val="1"/>
+          <w:color w:val="000000" w:themeColor="text1" w:themeTint="FF" w:themeShade="FF"/>
+          <w:sz w:val="22"/>
+          <w:szCs w:val="22"/>
+        </w:rPr>
+        <w:t>---</w:t>
+      </w:r>
     </w:p>
     <w:p>
       <w:pPr>
@@ -537,6 +714,7 @@
     </w:p>
     <w:p>
       <w:pPr>
+        <w:pStyle w:val="Normal"/>
         <w:autoSpaceDE w:val="0"/>
         <w:autoSpaceDN w:val="0"/>
         <w:adjustRightInd w:val="0"/>
@@ -545,19 +723,19 @@
         <w:jc w:val="both"/>
         <w:rPr>
           <w:rFonts w:cs="Arial"/>
-          <w:i/>
-          <w:iCs/>
-          <w:color w:val="000000"/>
+          <w:i w:val="1"/>
+          <w:iCs w:val="1"/>
+          <w:color w:val="000000" w:themeColor="text1" w:themeTint="FF" w:themeShade="FF"/>
           <w:sz w:val="22"/>
           <w:szCs w:val="22"/>
         </w:rPr>
       </w:pPr>
-      <w:commentRangeStart w:id="1"/>
-      <w:r>
-        <w:rPr>
-          <w:rFonts w:cs="Arial"/>
-          <w:b/>
-          <w:bCs/>
+      <w:commentRangeStart w:id="641916794"/>
+      <w:r>
+        <w:rPr>
+          <w:rFonts w:cs="Arial"/>
+          <w:b w:val="1"/>
+          <w:bCs w:val="1"/>
           <w:color w:val="000000"/>
           <w:sz w:val="22"/>
           <w:szCs w:val="22"/>
@@ -567,8 +745,8 @@
       <w:r>
         <w:rPr>
           <w:rFonts w:cs="Arial"/>
-          <w:b/>
-          <w:bCs/>
+          <w:b w:val="1"/>
+          <w:bCs w:val="1"/>
           <w:color w:val="000000"/>
           <w:sz w:val="22"/>
           <w:szCs w:val="22"/>
@@ -578,8 +756,8 @@
       <w:r>
         <w:rPr>
           <w:rFonts w:cs="Arial"/>
-          <w:b/>
-          <w:bCs/>
+          <w:b w:val="1"/>
+          <w:bCs w:val="1"/>
           <w:color w:val="000000"/>
           <w:sz w:val="22"/>
           <w:szCs w:val="22"/>
@@ -607,8 +785,8 @@
       <w:r>
         <w:rPr>
           <w:rFonts w:cs="Arial"/>
-          <w:b/>
-          <w:bCs/>
+          <w:b w:val="1"/>
+          <w:bCs w:val="1"/>
           <w:color w:val="000000"/>
           <w:sz w:val="22"/>
           <w:szCs w:val="22"/>
@@ -618,8 +796,8 @@
       <w:r>
         <w:rPr>
           <w:rFonts w:cs="Arial"/>
-          <w:b/>
-          <w:bCs/>
+          <w:b w:val="1"/>
+          <w:bCs w:val="1"/>
           <w:color w:val="000000"/>
           <w:sz w:val="22"/>
           <w:szCs w:val="22"/>
@@ -629,8 +807,8 @@
       <w:r>
         <w:rPr>
           <w:rFonts w:cs="Arial"/>
-          <w:b/>
-          <w:bCs/>
+          <w:b w:val="1"/>
+          <w:bCs w:val="1"/>
           <w:color w:val="000000"/>
           <w:sz w:val="22"/>
           <w:szCs w:val="22"/>
@@ -640,8 +818,8 @@
       <w:r>
         <w:rPr>
           <w:rFonts w:cs="Arial"/>
-          <w:i/>
-          <w:iCs/>
+          <w:i w:val="1"/>
+          <w:iCs w:val="1"/>
           <w:color w:val="000000"/>
           <w:sz w:val="22"/>
           <w:szCs w:val="22"/>
@@ -651,16 +829,40 @@
       <w:r>
         <w:rPr>
           <w:rFonts w:cs="Arial"/>
-          <w:i/>
-          <w:iCs/>
+          <w:i w:val="1"/>
+          <w:iCs w:val="1"/>
           <w:color w:val="000000"/>
           <w:sz w:val="22"/>
           <w:szCs w:val="22"/>
         </w:rPr>
-        <w:t>${interviewer.description}</w:t>
+        <w:t>${</w:t>
+      </w:r>
+      <w:proofErr w:type="spellStart"/>
+      <w:r>
+        <w:rPr>
+          <w:rFonts w:cs="Arial"/>
+          <w:i w:val="1"/>
+          <w:iCs w:val="1"/>
+          <w:color w:val="000000"/>
+          <w:sz w:val="22"/>
+          <w:szCs w:val="22"/>
+        </w:rPr>
+        <w:t>interviewer.description</w:t>
+      </w:r>
+      <w:proofErr w:type="spellEnd"/>
+      <w:r>
+        <w:rPr>
+          <w:rFonts w:cs="Arial"/>
+          <w:i w:val="1"/>
+          <w:iCs w:val="1"/>
+          <w:color w:val="000000"/>
+          <w:sz w:val="22"/>
+          <w:szCs w:val="22"/>
+        </w:rPr>
+        <w:t>}</w:t>
       </w:r>
     </w:p>
-    <w:p>
+    <w:p w14:noSpellErr="1">
       <w:pPr>
         <w:autoSpaceDE w:val="0"/>
         <w:autoSpaceDN w:val="0"/>
@@ -670,9 +872,7 @@
         <w:jc w:val="both"/>
         <w:rPr>
           <w:rFonts w:ascii="Arial" w:hAnsi="Arial" w:cs="Arial"/>
-          <w:bCs/>
-          <w:iCs/>
-          <w:color w:val="000000"/>
+          <w:color w:val="000000" w:themeColor="text1" w:themeTint="FF" w:themeShade="FF"/>
         </w:rPr>
       </w:pPr>
       <w:r>
@@ -689,8 +889,8 @@
       <w:r>
         <w:rPr>
           <w:rFonts w:cs="Arial"/>
-          <w:i/>
-          <w:iCs/>
+          <w:i w:val="1"/>
+          <w:iCs w:val="1"/>
           <w:color w:val="000000"/>
           <w:sz w:val="22"/>
           <w:szCs w:val="22"/>
@@ -700,21 +900,21 @@
       <w:r>
         <w:rPr>
           <w:rFonts w:cs="Arial"/>
-          <w:i/>
-          <w:iCs/>
+          <w:i w:val="1"/>
+          <w:iCs w:val="1"/>
           <w:color w:val="000000"/>
           <w:sz w:val="22"/>
           <w:szCs w:val="22"/>
         </w:rPr>
         <w:t>${room}</w:t>
       </w:r>
-      <w:bookmarkStart w:id="2" w:name="_GoBack"/>
+      <w:bookmarkStart w:name="_GoBack" w:id="2"/>
       <w:bookmarkEnd w:id="2"/>
       <w:r>
         <w:rPr>
           <w:rFonts w:cs="Arial"/>
-          <w:i/>
-          <w:iCs/>
+          <w:i w:val="1"/>
+          <w:iCs w:val="1"/>
           <w:color w:val="000000"/>
           <w:sz w:val="22"/>
           <w:szCs w:val="22"/>
@@ -724,18 +924,16 @@
       <w:r>
         <w:rPr>
           <w:rFonts w:ascii="Arial" w:hAnsi="Arial" w:cs="Arial"/>
-          <w:bCs/>
-          <w:iCs/>
           <w:color w:val="000000"/>
         </w:rPr>
         <w:t xml:space="preserve"> </w:t>
       </w:r>
-      <w:commentRangeEnd w:id="1"/>
+      <w:commentRangeEnd w:id="641916794"/>
       <w:r>
         <w:rPr>
           <w:rStyle w:val="CommentReference"/>
         </w:rPr>
-        <w:commentReference w:id="1"/>
+        <w:commentReference w:id="641916794"/>
       </w:r>
     </w:p>
     <w:p>
@@ -772,7 +970,7 @@
         </w:rPr>
       </w:pPr>
     </w:p>
-    <w:p>
+    <w:p w14:noSpellErr="1">
       <w:pPr>
         <w:autoSpaceDE w:val="0"/>
         <w:autoSpaceDN w:val="0"/>
@@ -781,10 +979,11 @@
         <w:jc w:val="center"/>
         <w:rPr>
           <w:rFonts w:cs="Arial"/>
-          <w:b/>
-          <w:bCs/>
-          <w:i/>
-          <w:color w:val="000000"/>
+          <w:b w:val="1"/>
+          <w:bCs w:val="1"/>
+          <w:i w:val="1"/>
+          <w:iCs w:val="1"/>
+          <w:color w:val="000000" w:themeColor="text1" w:themeTint="FF" w:themeShade="FF"/>
           <w:sz w:val="22"/>
           <w:szCs w:val="22"/>
         </w:rPr>
@@ -792,10 +991,11 @@
       <w:r>
         <w:rPr>
           <w:rFonts w:cs="Arial"/>
-          <w:b/>
-          <w:bCs/>
-          <w:i/>
-          <w:color w:val="000000"/>
+          <w:b w:val="1"/>
+          <w:bCs w:val="1"/>
+          <w:i w:val="1"/>
+          <w:iCs w:val="1"/>
+          <w:color w:val="000000" w:themeColor="text1" w:themeTint="FF" w:themeShade="FF"/>
           <w:sz w:val="22"/>
           <w:szCs w:val="22"/>
         </w:rPr>
@@ -820,7 +1020,7 @@
         </w:rPr>
       </w:pPr>
     </w:p>
-    <w:p>
+    <w:p w14:noSpellErr="1">
       <w:pPr>
         <w:tabs>
           <w:tab w:val="left" w:pos="1530"/>
@@ -832,10 +1032,9 @@
         <w:jc w:val="center"/>
         <w:rPr>
           <w:rFonts w:eastAsia="SimSun" w:cs="Arial"/>
-          <w:bCs/>
-          <w:i/>
-          <w:iCs/>
-          <w:color w:val="000000"/>
+          <w:i w:val="1"/>
+          <w:iCs w:val="1"/>
+          <w:color w:val="000000" w:themeColor="text1" w:themeTint="FF" w:themeShade="FF"/>
           <w:sz w:val="22"/>
           <w:szCs w:val="22"/>
           <w:lang w:eastAsia="zh-CN"/>
@@ -844,10 +1043,9 @@
       <w:r>
         <w:rPr>
           <w:rFonts w:eastAsia="SimSun" w:cs="Arial"/>
-          <w:bCs/>
-          <w:i/>
-          <w:iCs/>
-          <w:color w:val="000000"/>
+          <w:i w:val="1"/>
+          <w:iCs w:val="1"/>
+          <w:color w:val="000000" w:themeColor="text1" w:themeTint="FF" w:themeShade="FF"/>
           <w:sz w:val="22"/>
           <w:szCs w:val="22"/>
           <w:lang w:eastAsia="zh-CN"/>
@@ -865,18 +1063,70 @@
         </w:rPr>
       </w:pPr>
     </w:p>
-    <w:p>
+    <w:p w14:noSpellErr="1">
       <w:pPr>
         <w:spacing w:after="0"/>
         <w:rPr>
           <w:rFonts w:cs="Arial"/>
-          <w:bCs/>
-          <w:i/>
-          <w:color w:val="000000"/>
+          <w:i w:val="1"/>
+          <w:iCs w:val="1"/>
+          <w:color w:val="000000" w:themeColor="text1" w:themeTint="FF" w:themeShade="FF"/>
           <w:sz w:val="20"/>
           <w:szCs w:val="20"/>
         </w:rPr>
       </w:pPr>
+      <w:r>
+        <w:rPr>
+          <w:rFonts w:cs="Arial"/>
+          <w:b w:val="1"/>
+          <w:bCs w:val="1"/>
+          <w:i w:val="1"/>
+          <w:iCs w:val="1"/>
+          <w:color w:val="000000"/>
+          <w:sz w:val="20"/>
+          <w:szCs w:val="20"/>
+        </w:rPr>
+        <w:t>${</w:t>
+      </w:r>
+      <w:r>
+        <w:rPr>
+          <w:rFonts w:cs="Arial"/>
+          <w:b w:val="1"/>
+          <w:bCs w:val="1"/>
+          <w:i w:val="1"/>
+          <w:iCs w:val="1"/>
+          <w:color w:val="000000"/>
+          <w:sz w:val="20"/>
+          <w:szCs w:val="20"/>
+        </w:rPr>
+        <w:t>a.</w:t>
+      </w:r>
+      <w:r>
+        <w:rPr>
+          <w:rFonts w:cs="Arial"/>
+          <w:b w:val="1"/>
+          <w:bCs w:val="1"/>
+          <w:i w:val="1"/>
+          <w:iCs w:val="1"/>
+          <w:color w:val="000000"/>
+          <w:sz w:val="20"/>
+          <w:szCs w:val="20"/>
+        </w:rPr>
+        <w:t>eveningTaxiTime</w:t>
+      </w:r>
+      <w:r>
+        <w:rPr>
+          <w:rFonts w:cs="Arial"/>
+          <w:b w:val="1"/>
+          <w:bCs w:val="1"/>
+          <w:i w:val="1"/>
+          <w:iCs w:val="1"/>
+          <w:color w:val="000000"/>
+          <w:sz w:val="20"/>
+          <w:szCs w:val="20"/>
+        </w:rPr>
+        <w:t>}</w:t>
+      </w:r>
       <w:r>
         <w:rPr>
           <w:rFonts w:cs="Arial"/>
@@ -887,25 +1137,13 @@
           <w:sz w:val="20"/>
           <w:szCs w:val="20"/>
         </w:rPr>
-        <w:t>${eveningTaxiTime}</w:t>
-      </w:r>
-      <w:r>
-        <w:rPr>
-          <w:rFonts w:cs="Arial"/>
-          <w:b/>
-          <w:bCs/>
-          <w:i/>
-          <w:color w:val="000000"/>
-          <w:sz w:val="20"/>
-          <w:szCs w:val="20"/>
-        </w:rPr>
         <w:tab/>
       </w:r>
       <w:r>
         <w:rPr>
           <w:rFonts w:cs="Arial"/>
-          <w:bCs/>
-          <w:i/>
+          <w:i w:val="1"/>
+          <w:iCs w:val="1"/>
           <w:color w:val="000000"/>
           <w:sz w:val="20"/>
           <w:szCs w:val="20"/>
@@ -951,91 +1189,108 @@
       <w:r>
         <w:rPr>
           <w:rFonts w:cs="Arial"/>
-          <w:b/>
-          <w:bCs/>
+          <w:b w:val="1"/>
+          <w:bCs w:val="1"/>
           <w:color w:val="0060A0"/>
         </w:rPr>
         <w:t>Claire GARNIER</w:t>
       </w:r>
       <w:r>
-        <w:rPr>
-          <w:rFonts w:cs="Arial"/>
-          <w:b/>
-          <w:bCs/>
-          <w:color w:val="000000"/>
-        </w:rPr>
         <w:br/>
+      </w:r>
+      <w:r>
+        <w:rPr>
+          <w:rFonts w:cs="Arial"/>
+          <w:b w:val="1"/>
+          <w:bCs w:val="1"/>
+          <w:color w:val="000000" w:themeColor="text1" w:themeTint="FF" w:themeShade="FF"/>
+        </w:rPr>
         <w:t>Amadeus Recruitment Team</w:t>
       </w:r>
       <w:r>
+        <w:br/>
+      </w:r>
+      <w:r>
         <w:rPr>
           <w:rFonts w:cs="Arial"/>
           <w:color w:val="5F5F5F"/>
         </w:rPr>
+        <w:t>Amadeus SAS</w:t>
+      </w:r>
+      <w:r>
         <w:br/>
-        <w:t>Amadeus SAS</w:t>
       </w:r>
       <w:r>
         <w:rPr>
           <w:rFonts w:cs="Arial"/>
           <w:color w:val="5F5F5F"/>
         </w:rPr>
+        <w:t xml:space="preserve">485 Route du Pin </w:t>
+      </w:r>
+      <w:proofErr w:type="spellStart"/>
+      <w:r>
+        <w:rPr>
+          <w:rFonts w:cs="Arial"/>
+          <w:color w:val="5F5F5F"/>
+        </w:rPr>
+        <w:t>Montard</w:t>
+      </w:r>
+      <w:proofErr w:type="spellEnd"/>
+      <w:r>
+        <w:rPr>
+          <w:rFonts w:cs="Arial"/>
+          <w:color w:val="5F5F5F"/>
+        </w:rPr>
+        <w:t xml:space="preserve"> - BP69</w:t>
+      </w:r>
+      <w:r>
         <w:br/>
-        <w:t>485 Route du Pin Montard - BP69</w:t>
       </w:r>
       <w:r>
         <w:rPr>
           <w:rFonts w:cs="Arial"/>
           <w:color w:val="5F5F5F"/>
         </w:rPr>
+        <w:t>06902 Sophia Antipolis Cedex, France</w:t>
+      </w:r>
+      <w:r>
         <w:br/>
-        <w:t>06902 Sophia Antipolis Cedex, France</w:t>
       </w:r>
       <w:r>
         <w:rPr>
           <w:rFonts w:cs="Arial"/>
           <w:color w:val="5F5F5F"/>
         </w:rPr>
+        <w:t xml:space="preserve">T: +33 4 97 </w:t>
+      </w:r>
+      <w:r>
+        <w:rPr>
+          <w:rFonts w:cs="Arial"/>
+          <w:color w:val="5F5F5F"/>
+        </w:rPr>
+        <w:t>15 10 07</w:t>
+      </w:r>
+      <w:r>
         <w:br/>
-        <w:t xml:space="preserve">T: +33 4 97 </w:t>
       </w:r>
       <w:r>
         <w:rPr>
           <w:rFonts w:cs="Arial"/>
           <w:color w:val="5F5F5F"/>
         </w:rPr>
-        <w:t>15 10 07</w:t>
+        <w:t>claire.garnier</w:t>
       </w:r>
       <w:r>
         <w:rPr>
           <w:rFonts w:cs="Arial"/>
           <w:color w:val="5F5F5F"/>
         </w:rPr>
+        <w:t>@amadeus.com</w:t>
+      </w:r>
+      <w:r>
         <w:br/>
       </w:r>
-      <w:r>
-        <w:rPr>
-          <w:rFonts w:cs="Arial"/>
-          <w:color w:val="5F5F5F"/>
-        </w:rPr>
-        <w:t>claire.garnier</w:t>
-      </w:r>
-      <w:r>
-        <w:rPr>
-          <w:rFonts w:cs="Arial"/>
-          <w:color w:val="5F5F5F"/>
-        </w:rPr>
-        <w:t>@amadeus.com</w:t>
-      </w:r>
-      <w:r>
-        <w:rPr>
-          <w:rFonts w:cs="Arial"/>
-          <w:color w:val="0000FF"/>
-          <w:u w:val="single"/>
-        </w:rPr>
-        <w:br/>
-      </w:r>
-      <w:hyperlink r:id="rId10" w:history="1">
+      <w:hyperlink r:id="Rd19b7aa44a2347db">
         <w:r>
           <w:rPr>
             <w:rFonts w:cs="Arial"/>
@@ -1065,7 +1320,7 @@
     <w:sectPr>
       <w:headerReference w:type="default" r:id="rId11"/>
       <w:footerReference w:type="default" r:id="rId12"/>
-      <w:pgSz w:w="11906" w:h="16838" w:code="9"/>
+      <w:pgSz w:w="11906" w:h="16838" w:orient="portrait" w:code="9"/>
       <w:pgMar w:top="1418" w:right="566" w:bottom="284" w:left="851" w:header="567" w:footer="0" w:gutter="0"/>
       <w:pgNumType w:start="1"/>
       <w:cols w:space="708"/>
@@ -1076,42 +1331,38 @@
 </file>
 
 <file path=word/comments.xml><?xml version="1.0" encoding="utf-8"?>
-<w:comments xmlns:wpc="http://schemas.microsoft.com/office/word/2010/wordprocessingCanvas" xmlns:mc="http://schemas.openxmlformats.org/markup-compatibility/2006" xmlns:o="urn:schemas-microsoft-com:office:office" xmlns:r="http://schemas.openxmlformats.org/officeDocument/2006/relationships" xmlns:m="http://schemas.openxmlformats.org/officeDocument/2006/math" xmlns:v="urn:schemas-microsoft-com:vml" xmlns:wp14="http://schemas.microsoft.com/office/word/2010/wordprocessingDrawing" xmlns:wp="http://schemas.openxmlformats.org/drawingml/2006/wordprocessingDrawing" xmlns:w10="urn:schemas-microsoft-com:office:word" xmlns:w="http://schemas.openxmlformats.org/wordprocessingml/2006/main" xmlns:w14="http://schemas.microsoft.com/office/word/2010/wordml" xmlns:w15="http://schemas.microsoft.com/office/word/2012/wordml" xmlns:wpg="http://schemas.microsoft.com/office/word/2010/wordprocessingGroup" xmlns:wpi="http://schemas.microsoft.com/office/word/2010/wordprocessingInk" xmlns:wne="http://schemas.microsoft.com/office/word/2006/wordml" xmlns:wps="http://schemas.microsoft.com/office/word/2010/wordprocessingShape" mc:Ignorable="w14 w15 wp14">
-  <w:comment w:id="0" w:author="Joffrey BION" w:date="2018-08-31T11:44:00Z" w:initials="JB">
+<w:comments xmlns:w14="http://schemas.microsoft.com/office/word/2010/wordml" xmlns:w="http://schemas.openxmlformats.org/wordprocessingml/2006/main">
+  <w:comment w:initials="JB" w:author="Joffrey Bion" w:date="2018-09-01T13:16:18" w:id="1193698966">
     <w:p>
       <w:pPr>
         <w:pStyle w:val="CommentText"/>
       </w:pPr>
       <w:r>
+        <w:rPr/>
+        <w:t>repeatParagraph(a.morningSlots)</w:t>
+      </w:r>
+      <w:r>
         <w:rPr>
           <w:rStyle w:val="CommentReference"/>
         </w:rPr>
         <w:annotationRef/>
-      </w:r>
-      <w:r>
-        <w:t>repeatParagraph</w:t>
-      </w:r>
-      <w:r>
-        <w:t>(morningSlots)</w:t>
       </w:r>
     </w:p>
   </w:comment>
-  <w:comment w:id="1" w:author="Joffrey BION" w:date="2018-08-31T11:44:00Z" w:initials="JB">
+  <w:comment w:initials="JB" w:author="Joffrey Bion" w:date="2018-09-01T13:16:36" w:id="641916794">
     <w:p>
       <w:pPr>
         <w:pStyle w:val="CommentText"/>
       </w:pPr>
       <w:r>
+        <w:rPr/>
+        <w:t>repeatParagraph(a.afternoonSlots)</w:t>
+      </w:r>
+      <w:r>
         <w:rPr>
           <w:rStyle w:val="CommentReference"/>
         </w:rPr>
         <w:annotationRef/>
-      </w:r>
-      <w:r>
-        <w:t>repeatParagraph</w:t>
-      </w:r>
-      <w:r>
-        <w:t>(afternoonSlots)</w:t>
       </w:r>
     </w:p>
   </w:comment>
@@ -1119,10 +1370,17 @@
 </file>
 
 <file path=word/commentsExtended.xml><?xml version="1.0" encoding="utf-8"?>
-<w15:commentsEx xmlns:wpc="http://schemas.microsoft.com/office/word/2010/wordprocessingCanvas" xmlns:mc="http://schemas.openxmlformats.org/markup-compatibility/2006" xmlns:o="urn:schemas-microsoft-com:office:office" xmlns:r="http://schemas.openxmlformats.org/officeDocument/2006/relationships" xmlns:m="http://schemas.openxmlformats.org/officeDocument/2006/math" xmlns:v="urn:schemas-microsoft-com:vml" xmlns:wp14="http://schemas.microsoft.com/office/word/2010/wordprocessingDrawing" xmlns:wp="http://schemas.openxmlformats.org/drawingml/2006/wordprocessingDrawing" xmlns:w10="urn:schemas-microsoft-com:office:word" xmlns:w="http://schemas.openxmlformats.org/wordprocessingml/2006/main" xmlns:w14="http://schemas.microsoft.com/office/word/2010/wordml" xmlns:w15="http://schemas.microsoft.com/office/word/2012/wordml" xmlns:wpg="http://schemas.microsoft.com/office/word/2010/wordprocessingGroup" xmlns:wpi="http://schemas.microsoft.com/office/word/2010/wordprocessingInk" xmlns:wne="http://schemas.microsoft.com/office/word/2006/wordml" xmlns:wps="http://schemas.microsoft.com/office/word/2010/wordprocessingShape" mc:Ignorable="w14 w15 wp14">
-  <w15:commentEx w15:paraId="0CC612AB" w15:done="0"/>
-  <w15:commentEx w15:paraId="4DF2BD9C" w15:done="0"/>
+<w15:commentsEx xmlns:mc="http://schemas.openxmlformats.org/markup-compatibility/2006" xmlns:w15="http://schemas.microsoft.com/office/word/2012/wordml" mc:Ignorable="w15">
+  <w15:commentEx w15:done="0" w15:paraId="127A72A3"/>
+  <w15:commentEx w15:done="0" w15:paraId="0A418092"/>
 </w15:commentsEx>
+</file>
+
+<file path=word/commentsIds.xml><?xml version="1.0" encoding="utf-8"?>
+<w16cid:commentsIds xmlns:mc="http://schemas.openxmlformats.org/markup-compatibility/2006" xmlns:w16cid="http://schemas.microsoft.com/office/word/2016/wordml/cid" mc:Ignorable="w16cid">
+  <w16cid:commentId w16cid:paraId="127A72A3" w16cid:durableId="28B3E974"/>
+  <w16cid:commentId w16cid:paraId="0A418092" w16cid:durableId="6AA219A9"/>
+</w16cid:commentsIds>
 </file>
 
 <file path=word/endnotes.xml><?xml version="1.0" encoding="utf-8"?>
@@ -1158,12 +1416,12 @@
       <w:tblW w:w="10206" w:type="dxa"/>
       <w:tblInd w:w="-562" w:type="dxa"/>
       <w:tblBorders>
-        <w:top w:val="single" w:sz="4" w:space="0" w:color="FFFFFF"/>
-        <w:left w:val="single" w:sz="4" w:space="0" w:color="FFFFFF"/>
-        <w:bottom w:val="single" w:sz="4" w:space="0" w:color="FFFFFF"/>
-        <w:right w:val="single" w:sz="4" w:space="0" w:color="FFFFFF"/>
-        <w:insideH w:val="single" w:sz="4" w:space="0" w:color="FFFFFF"/>
-        <w:insideV w:val="single" w:sz="4" w:space="0" w:color="FFFFFF"/>
+        <w:top w:val="single" w:color="FFFFFF" w:themeColor="background1" w:sz="4" w:space="0"/>
+        <w:left w:val="single" w:color="FFFFFF" w:themeColor="background1" w:sz="4" w:space="0"/>
+        <w:bottom w:val="single" w:color="FFFFFF" w:themeColor="background1" w:sz="4" w:space="0"/>
+        <w:right w:val="single" w:color="FFFFFF" w:themeColor="background1" w:sz="4" w:space="0"/>
+        <w:insideH w:val="single" w:color="FFFFFF" w:themeColor="background1" w:sz="4" w:space="0"/>
+        <w:insideV w:val="single" w:color="FFFFFF" w:themeColor="background1" w:sz="4" w:space="0"/>
       </w:tblBorders>
       <w:tblLayout w:type="fixed"/>
       <w:tblCellMar>
@@ -1183,6 +1441,7 @@
       <w:tc>
         <w:tcPr>
           <w:tcW w:w="7975" w:type="dxa"/>
+          <w:tcMar/>
         </w:tcPr>
         <w:p>
           <w:pPr>
@@ -1193,6 +1452,7 @@
       <w:tc>
         <w:tcPr>
           <w:tcW w:w="2231" w:type="dxa"/>
+          <w:tcMar/>
           <w:vAlign w:val="bottom"/>
         </w:tcPr>
         <w:p>
@@ -1248,7 +1508,7 @@
 </file>
 
 <file path=word/header1.xml><?xml version="1.0" encoding="utf-8"?>
-<w:hdr xmlns:wpc="http://schemas.microsoft.com/office/word/2010/wordprocessingCanvas" xmlns:mc="http://schemas.openxmlformats.org/markup-compatibility/2006" xmlns:o="urn:schemas-microsoft-com:office:office" xmlns:r="http://schemas.openxmlformats.org/officeDocument/2006/relationships" xmlns:m="http://schemas.openxmlformats.org/officeDocument/2006/math" xmlns:v="urn:schemas-microsoft-com:vml" xmlns:wp14="http://schemas.microsoft.com/office/word/2010/wordprocessingDrawing" xmlns:wp="http://schemas.openxmlformats.org/drawingml/2006/wordprocessingDrawing" xmlns:w10="urn:schemas-microsoft-com:office:word" xmlns:w="http://schemas.openxmlformats.org/wordprocessingml/2006/main" xmlns:w14="http://schemas.microsoft.com/office/word/2010/wordml" xmlns:w15="http://schemas.microsoft.com/office/word/2012/wordml" xmlns:wpg="http://schemas.microsoft.com/office/word/2010/wordprocessingGroup" xmlns:wpi="http://schemas.microsoft.com/office/word/2010/wordprocessingInk" xmlns:wne="http://schemas.microsoft.com/office/word/2006/wordml" xmlns:wps="http://schemas.microsoft.com/office/word/2010/wordprocessingShape" mc:Ignorable="w14 w15 wp14">
+<w:hdr xmlns:wpc="http://schemas.microsoft.com/office/word/2010/wordprocessingCanvas" xmlns:mc="http://schemas.openxmlformats.org/markup-compatibility/2006" xmlns:o="urn:schemas-microsoft-com:office:office" xmlns:r="http://schemas.openxmlformats.org/officeDocument/2006/relationships" xmlns:m="http://schemas.openxmlformats.org/officeDocument/2006/math" xmlns:v="urn:schemas-microsoft-com:vml" xmlns:wp14="http://schemas.microsoft.com/office/word/2010/wordprocessingDrawing" xmlns:wp="http://schemas.openxmlformats.org/drawingml/2006/wordprocessingDrawing" xmlns:w10="urn:schemas-microsoft-com:office:word" xmlns:w="http://schemas.openxmlformats.org/wordprocessingml/2006/main" xmlns:w14="http://schemas.microsoft.com/office/word/2010/wordml" xmlns:w15="http://schemas.microsoft.com/office/word/2012/wordml" xmlns:wpg="http://schemas.microsoft.com/office/word/2010/wordprocessingGroup" xmlns:wpi="http://schemas.microsoft.com/office/word/2010/wordprocessingInk" xmlns:wne="http://schemas.microsoft.com/office/word/2006/wordml" xmlns:wps="http://schemas.microsoft.com/office/word/2010/wordprocessingShape" xmlns:a="http://schemas.openxmlformats.org/drawingml/2006/main" xmlns:a14="http://schemas.microsoft.com/office/drawing/2010/main" xmlns:pic="http://schemas.openxmlformats.org/drawingml/2006/picture" mc:Ignorable="w14 w15 wp14">
   <w:p>
     <w:pPr>
       <w:pStyle w:val="Header"/>
@@ -1351,12 +1611,12 @@
           </w:drawing>
         </mc:Choice>
         <mc:Fallback>
-          <w:pict>
-            <v:shapetype w14:anchorId="603001C4" id="_x0000_t202" coordsize="21600,21600" o:spt="202" path="m,l,21600r21600,l21600,xe">
+          <w:pict w14:anchorId="66D2209D">
+            <v:shapetype id="_x0000_t202" coordsize="21600,21600" o:spt="202" path="m,l,21600r21600,l21600,xe" w14:anchorId="603001C4">
               <v:stroke joinstyle="miter"/>
               <v:path gradientshapeok="t" o:connecttype="rect"/>
             </v:shapetype>
-            <v:shape id="MSIPCM43d94f7f935525bb728797fd" o:spid="_x0000_s1026" type="#_x0000_t202" alt="{&quot;HashCode&quot;:-980460767,&quot;Height&quot;:841.0,&quot;Width&quot;:595.0,&quot;Placement&quot;:&quot;Header&quot;,&quot;Index&quot;:&quot;Primary&quot;,&quot;Section&quot;:1,&quot;Top&quot;:0.0,&quot;Left&quot;:0.0}" style="position:absolute;margin-left:0;margin-top:15pt;width:595.3pt;height:21.5pt;z-index:251671552;visibility:visible;mso-wrap-style:square;mso-wrap-distance-left:9pt;mso-wrap-distance-top:0;mso-wrap-distance-right:9pt;mso-wrap-distance-bottom:0;mso-position-horizontal:absolute;mso-position-horizontal-relative:page;mso-position-vertical:absolute;mso-position-vertical-relative:page;v-text-anchor:top" o:gfxdata="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" o:allowincell="f" filled="f" stroked="f" strokeweight=".5pt">
+            <v:shape id="MSIPCM43d94f7f935525bb728797fd" style="position:absolute;margin-left:0;margin-top:15pt;width:595.3pt;height:21.5pt;z-index:251671552;visibility:visible;mso-wrap-style:square;mso-wrap-distance-left:9pt;mso-wrap-distance-top:0;mso-wrap-distance-right:9pt;mso-wrap-distance-bottom:0;mso-position-horizontal:absolute;mso-position-horizontal-relative:page;mso-position-vertical:absolute;mso-position-vertical-relative:page;v-text-anchor:top" alt="{&quot;HashCode&quot;:-980460767,&quot;Height&quot;:841.0,&quot;Width&quot;:595.0,&quot;Placement&quot;:&quot;Header&quot;,&quot;Index&quot;:&quot;Primary&quot;,&quot;Section&quot;:1,&quot;Top&quot;:0.0,&quot;Left&quot;:0.0}" o:spid="_x0000_s1026" o:allowincell="f" filled="f" stroked="f" strokeweight=".5pt" type="#_x0000_t202" o:gfxdata="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">
               <v:textbox inset=",0,20pt,0">
                 <w:txbxContent>
                   <w:p>
@@ -1507,12 +1767,12 @@
                             <w:tblStyle w:val="TableGrid"/>
                             <w:tblW w:w="0" w:type="auto"/>
                             <w:tblBorders>
-                              <w:top w:val="single" w:sz="4" w:space="0" w:color="FFFFFF"/>
-                              <w:left w:val="single" w:sz="4" w:space="0" w:color="FFFFFF"/>
-                              <w:bottom w:val="single" w:sz="4" w:space="0" w:color="FFFFFF"/>
-                              <w:right w:val="single" w:sz="4" w:space="0" w:color="FFFFFF"/>
-                              <w:insideH w:val="single" w:sz="4" w:space="0" w:color="FFFFFF"/>
-                              <w:insideV w:val="single" w:sz="4" w:space="0" w:color="FFFFFF"/>
+                              <w:top w:val="single" w:color="FFFFFF" w:sz="4" w:space="0"/>
+                              <w:left w:val="single" w:color="FFFFFF" w:sz="4" w:space="0"/>
+                              <w:bottom w:val="single" w:color="FFFFFF" w:sz="4" w:space="0"/>
+                              <w:right w:val="single" w:color="FFFFFF" w:sz="4" w:space="0"/>
+                              <w:insideH w:val="single" w:color="FFFFFF" w:sz="4" w:space="0"/>
+                              <w:insideV w:val="single" w:color="FFFFFF" w:sz="4" w:space="0"/>
                             </w:tblBorders>
                             <w:tblLayout w:type="fixed"/>
                             <w:tblCellMar>
@@ -1585,12 +1845,12 @@
           </w:drawing>
         </mc:Choice>
         <mc:Fallback>
-          <w:pict>
-            <v:shapetype w14:anchorId="79290374" id="_x0000_t202" coordsize="21600,21600" o:spt="202" path="m,l,21600r21600,l21600,xe">
+          <w:pict w14:anchorId="5D5D8AD8">
+            <v:shapetype id="_x0000_t202" coordsize="21600,21600" o:spt="202" path="m,l,21600r21600,l21600,xe" w14:anchorId="79290374">
               <v:stroke joinstyle="miter"/>
               <v:path gradientshapeok="t" o:connecttype="rect"/>
             </v:shapetype>
-            <v:shape id="Text Box 1" o:spid="_x0000_s1027" type="#_x0000_t202" style="position:absolute;margin-left:17pt;margin-top:323.85pt;width:12.75pt;height:418.4pt;z-index:251666432;visibility:visible;mso-wrap-style:square;mso-width-percent:0;mso-height-percent:0;mso-wrap-distance-left:9pt;mso-wrap-distance-top:0;mso-wrap-distance-right:9pt;mso-wrap-distance-bottom:0;mso-position-horizontal:absolute;mso-position-horizontal-relative:page;mso-position-vertical:absolute;mso-position-vertical-relative:page;mso-width-percent:0;mso-height-percent:0;mso-width-relative:margin;mso-height-relative:margin;v-text-anchor:top" o:gfxdata="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" filled="f" stroked="f" strokeweight=".5pt">
+            <v:shape id="Text Box 1" style="position:absolute;margin-left:17pt;margin-top:323.85pt;width:12.75pt;height:418.4pt;z-index:251666432;visibility:visible;mso-wrap-style:square;mso-width-percent:0;mso-height-percent:0;mso-wrap-distance-left:9pt;mso-wrap-distance-top:0;mso-wrap-distance-right:9pt;mso-wrap-distance-bottom:0;mso-position-horizontal:absolute;mso-position-horizontal-relative:page;mso-position-vertical:absolute;mso-position-vertical-relative:page;mso-width-percent:0;mso-height-percent:0;mso-width-relative:margin;mso-height-relative:margin;v-text-anchor:top" o:spid="_x0000_s1027" filled="f" stroked="f" strokeweight=".5pt" type="#_x0000_t202" o:gfxdata="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">
               <v:textbox inset="0,0,0,0">
                 <w:txbxContent>
                   <w:tbl>
@@ -1598,12 +1858,12 @@
                       <w:tblStyle w:val="TableGrid"/>
                       <w:tblW w:w="0" w:type="auto"/>
                       <w:tblBorders>
-                        <w:top w:val="single" w:sz="4" w:space="0" w:color="FFFFFF"/>
-                        <w:left w:val="single" w:sz="4" w:space="0" w:color="FFFFFF"/>
-                        <w:bottom w:val="single" w:sz="4" w:space="0" w:color="FFFFFF"/>
-                        <w:right w:val="single" w:sz="4" w:space="0" w:color="FFFFFF"/>
-                        <w:insideH w:val="single" w:sz="4" w:space="0" w:color="FFFFFF"/>
-                        <w:insideV w:val="single" w:sz="4" w:space="0" w:color="FFFFFF"/>
+                        <w:top w:val="single" w:color="FFFFFF" w:sz="4" w:space="0"/>
+                        <w:left w:val="single" w:color="FFFFFF" w:sz="4" w:space="0"/>
+                        <w:bottom w:val="single" w:color="FFFFFF" w:sz="4" w:space="0"/>
+                        <w:right w:val="single" w:color="FFFFFF" w:sz="4" w:space="0"/>
+                        <w:insideH w:val="single" w:color="FFFFFF" w:sz="4" w:space="0"/>
+                        <w:insideV w:val="single" w:color="FFFFFF" w:sz="4" w:space="0"/>
                       </w:tblBorders>
                       <w:tblLayout w:type="fixed"/>
                       <w:tblCellMar>
@@ -1753,7 +2013,7 @@
         <w:ind w:left="1492" w:hanging="360"/>
       </w:pPr>
       <w:rPr>
-        <w:rFonts w:ascii="Symbol" w:hAnsi="Symbol" w:hint="default"/>
+        <w:rFonts w:hint="default" w:ascii="Symbol" w:hAnsi="Symbol"/>
       </w:rPr>
     </w:lvl>
   </w:abstractNum>
@@ -1773,7 +2033,7 @@
         <w:ind w:left="1209" w:hanging="360"/>
       </w:pPr>
       <w:rPr>
-        <w:rFonts w:ascii="Symbol" w:hAnsi="Symbol" w:hint="default"/>
+        <w:rFonts w:hint="default" w:ascii="Symbol" w:hAnsi="Symbol"/>
       </w:rPr>
     </w:lvl>
   </w:abstractNum>
@@ -1793,7 +2053,7 @@
         <w:ind w:left="926" w:hanging="360"/>
       </w:pPr>
       <w:rPr>
-        <w:rFonts w:ascii="Symbol" w:hAnsi="Symbol" w:hint="default"/>
+        <w:rFonts w:hint="default" w:ascii="Symbol" w:hAnsi="Symbol"/>
       </w:rPr>
     </w:lvl>
   </w:abstractNum>
@@ -1813,7 +2073,7 @@
         <w:ind w:left="643" w:hanging="360"/>
       </w:pPr>
       <w:rPr>
-        <w:rFonts w:ascii="Symbol" w:hAnsi="Symbol" w:hint="default"/>
+        <w:rFonts w:hint="default" w:ascii="Symbol" w:hAnsi="Symbol"/>
       </w:rPr>
     </w:lvl>
   </w:abstractNum>
@@ -1848,7 +2108,7 @@
         <w:ind w:left="284" w:hanging="284"/>
       </w:pPr>
       <w:rPr>
-        <w:rFonts w:ascii="Verdana" w:hAnsi="Verdana" w:hint="default"/>
+        <w:rFonts w:hint="default" w:ascii="Verdana" w:hAnsi="Verdana"/>
         <w:color w:val="00A9E0" w:themeColor="text2"/>
       </w:rPr>
     </w:lvl>
@@ -1862,7 +2122,7 @@
         <w:ind w:left="454" w:hanging="170"/>
       </w:pPr>
       <w:rPr>
-        <w:rFonts w:ascii="Symbol" w:hAnsi="Symbol" w:hint="default"/>
+        <w:rFonts w:hint="default" w:ascii="Symbol" w:hAnsi="Symbol"/>
         <w:color w:val="00A9E0" w:themeColor="text2"/>
       </w:rPr>
     </w:lvl>
@@ -1876,7 +2136,7 @@
         <w:ind w:left="624" w:hanging="170"/>
       </w:pPr>
       <w:rPr>
-        <w:rFonts w:ascii="Symbol" w:hAnsi="Symbol" w:hint="default"/>
+        <w:rFonts w:hint="default" w:ascii="Symbol" w:hAnsi="Symbol"/>
         <w:color w:val="00A9E0" w:themeColor="text2"/>
       </w:rPr>
     </w:lvl>
@@ -1889,7 +2149,7 @@
         <w:ind w:left="794" w:hanging="170"/>
       </w:pPr>
       <w:rPr>
-        <w:rFonts w:ascii="Symbol" w:hAnsi="Symbol" w:hint="default"/>
+        <w:rFonts w:hint="default" w:ascii="Symbol" w:hAnsi="Symbol"/>
         <w:color w:val="00A9E0" w:themeColor="text2"/>
       </w:rPr>
     </w:lvl>
@@ -1902,7 +2162,7 @@
         <w:ind w:left="1420" w:hanging="284"/>
       </w:pPr>
       <w:rPr>
-        <w:rFonts w:ascii="Symbol" w:hAnsi="Symbol" w:hint="default"/>
+        <w:rFonts w:hint="default" w:ascii="Symbol" w:hAnsi="Symbol"/>
         <w:color w:val="00A9E0" w:themeColor="text2"/>
       </w:rPr>
     </w:lvl>
@@ -1915,7 +2175,7 @@
         <w:ind w:left="1704" w:hanging="284"/>
       </w:pPr>
       <w:rPr>
-        <w:rFonts w:ascii="Symbol" w:hAnsi="Symbol" w:hint="default"/>
+        <w:rFonts w:hint="default" w:ascii="Symbol" w:hAnsi="Symbol"/>
         <w:color w:val="00A9E0" w:themeColor="text2"/>
       </w:rPr>
     </w:lvl>
@@ -1928,7 +2188,7 @@
         <w:ind w:left="1988" w:hanging="284"/>
       </w:pPr>
       <w:rPr>
-        <w:rFonts w:ascii="Symbol" w:hAnsi="Symbol" w:hint="default"/>
+        <w:rFonts w:hint="default" w:ascii="Symbol" w:hAnsi="Symbol"/>
         <w:color w:val="00A9E0" w:themeColor="text2"/>
       </w:rPr>
     </w:lvl>
@@ -1941,7 +2201,7 @@
         <w:ind w:left="2272" w:hanging="284"/>
       </w:pPr>
       <w:rPr>
-        <w:rFonts w:ascii="Symbol" w:hAnsi="Symbol" w:hint="default"/>
+        <w:rFonts w:hint="default" w:ascii="Symbol" w:hAnsi="Symbol"/>
         <w:color w:val="00A9E0" w:themeColor="text2"/>
       </w:rPr>
     </w:lvl>
@@ -1954,7 +2214,7 @@
         <w:ind w:left="2556" w:hanging="284"/>
       </w:pPr>
       <w:rPr>
-        <w:rFonts w:ascii="Symbol" w:hAnsi="Symbol" w:hint="default"/>
+        <w:rFonts w:hint="default" w:ascii="Symbol" w:hAnsi="Symbol"/>
         <w:color w:val="00A9E0" w:themeColor="text2"/>
       </w:rPr>
     </w:lvl>
@@ -2102,7 +2362,7 @@
         <w:ind w:left="340" w:hanging="340"/>
       </w:pPr>
       <w:rPr>
-        <w:rFonts w:ascii="Verdana" w:hAnsi="Verdana" w:hint="default"/>
+        <w:rFonts w:hint="default" w:ascii="Verdana" w:hAnsi="Verdana"/>
         <w:b/>
         <w:i w:val="0"/>
         <w:color w:val="00A9E0" w:themeColor="text2"/>
@@ -2121,7 +2381,7 @@
         <w:ind w:left="907" w:hanging="340"/>
       </w:pPr>
       <w:rPr>
-        <w:rFonts w:ascii="Symbol" w:hAnsi="Symbol" w:hint="default"/>
+        <w:rFonts w:hint="default" w:ascii="Symbol" w:hAnsi="Symbol"/>
         <w:color w:val="00A9E0" w:themeColor="text2"/>
       </w:rPr>
     </w:lvl>
@@ -2138,7 +2398,7 @@
         <w:ind w:left="1474" w:hanging="340"/>
       </w:pPr>
       <w:rPr>
-        <w:rFonts w:ascii="Symbol" w:hAnsi="Symbol" w:hint="default"/>
+        <w:rFonts w:hint="default" w:ascii="Symbol" w:hAnsi="Symbol"/>
         <w:color w:val="00A9E0" w:themeColor="text2"/>
       </w:rPr>
     </w:lvl>
@@ -2154,7 +2414,7 @@
         <w:ind w:left="2041" w:hanging="340"/>
       </w:pPr>
       <w:rPr>
-        <w:rFonts w:ascii="Symbol" w:hAnsi="Symbol" w:hint="default"/>
+        <w:rFonts w:hint="default" w:ascii="Symbol" w:hAnsi="Symbol"/>
         <w:color w:val="00A9E0" w:themeColor="text2"/>
       </w:rPr>
     </w:lvl>
@@ -2170,7 +2430,7 @@
         <w:ind w:left="2608" w:hanging="340"/>
       </w:pPr>
       <w:rPr>
-        <w:rFonts w:ascii="Symbol" w:hAnsi="Symbol" w:hint="default"/>
+        <w:rFonts w:hint="default" w:ascii="Symbol" w:hAnsi="Symbol"/>
         <w:color w:val="00A9E0" w:themeColor="text2"/>
       </w:rPr>
     </w:lvl>
@@ -2186,7 +2446,7 @@
         <w:ind w:left="3175" w:hanging="340"/>
       </w:pPr>
       <w:rPr>
-        <w:rFonts w:ascii="Symbol" w:hAnsi="Symbol" w:hint="default"/>
+        <w:rFonts w:hint="default" w:ascii="Symbol" w:hAnsi="Symbol"/>
         <w:color w:val="00A9E0" w:themeColor="text2"/>
       </w:rPr>
     </w:lvl>
@@ -2199,7 +2459,7 @@
         <w:ind w:left="3742" w:hanging="340"/>
       </w:pPr>
       <w:rPr>
-        <w:rFonts w:ascii="Symbol" w:hAnsi="Symbol" w:hint="default"/>
+        <w:rFonts w:hint="default" w:ascii="Symbol" w:hAnsi="Symbol"/>
         <w:color w:val="00A9E0" w:themeColor="text2"/>
       </w:rPr>
     </w:lvl>
@@ -2212,7 +2472,7 @@
         <w:ind w:left="4309" w:hanging="340"/>
       </w:pPr>
       <w:rPr>
-        <w:rFonts w:ascii="Symbol" w:hAnsi="Symbol" w:hint="default"/>
+        <w:rFonts w:hint="default" w:ascii="Symbol" w:hAnsi="Symbol"/>
         <w:color w:val="00A9E0" w:themeColor="text2"/>
       </w:rPr>
     </w:lvl>
@@ -2225,7 +2485,7 @@
         <w:ind w:left="4876" w:hanging="340"/>
       </w:pPr>
       <w:rPr>
-        <w:rFonts w:ascii="Symbol" w:hAnsi="Symbol" w:hint="default"/>
+        <w:rFonts w:hint="default" w:ascii="Symbol" w:hAnsi="Symbol"/>
         <w:color w:val="00A9E0" w:themeColor="text2"/>
       </w:rPr>
     </w:lvl>
@@ -2400,19 +2660,22 @@
 </file>
 
 <file path=word/people.xml><?xml version="1.0" encoding="utf-8"?>
-<w15:people xmlns:wpc="http://schemas.microsoft.com/office/word/2010/wordprocessingCanvas" xmlns:mc="http://schemas.openxmlformats.org/markup-compatibility/2006" xmlns:o="urn:schemas-microsoft-com:office:office" xmlns:r="http://schemas.openxmlformats.org/officeDocument/2006/relationships" xmlns:m="http://schemas.openxmlformats.org/officeDocument/2006/math" xmlns:v="urn:schemas-microsoft-com:vml" xmlns:wp14="http://schemas.microsoft.com/office/word/2010/wordprocessingDrawing" xmlns:wp="http://schemas.openxmlformats.org/drawingml/2006/wordprocessingDrawing" xmlns:w10="urn:schemas-microsoft-com:office:word" xmlns:w="http://schemas.openxmlformats.org/wordprocessingml/2006/main" xmlns:w14="http://schemas.microsoft.com/office/word/2010/wordml" xmlns:w15="http://schemas.microsoft.com/office/word/2012/wordml" xmlns:wpg="http://schemas.microsoft.com/office/word/2010/wordprocessingGroup" xmlns:wpi="http://schemas.microsoft.com/office/word/2010/wordprocessingInk" xmlns:wne="http://schemas.microsoft.com/office/word/2006/wordml" xmlns:wps="http://schemas.microsoft.com/office/word/2010/wordprocessingShape" mc:Ignorable="w14 w15 wp14">
+<w15:people xmlns:mc="http://schemas.openxmlformats.org/markup-compatibility/2006" xmlns:w15="http://schemas.microsoft.com/office/word/2012/wordml" mc:Ignorable="w15">
   <w15:person w15:author="Joffrey BION">
     <w15:presenceInfo w15:providerId="AD" w15:userId="S-1-5-21-3464818688-2737370279-2985286684-253701"/>
+  </w15:person>
+  <w15:person w15:author="Joffrey Bion">
+    <w15:presenceInfo w15:providerId="Windows Live" w15:userId="28f6f162e2ef6392"/>
   </w15:person>
 </w15:people>
 </file>
 
 <file path=word/styles.xml><?xml version="1.0" encoding="utf-8"?>
-<w:styles xmlns:mc="http://schemas.openxmlformats.org/markup-compatibility/2006" xmlns:r="http://schemas.openxmlformats.org/officeDocument/2006/relationships" xmlns:w="http://schemas.openxmlformats.org/wordprocessingml/2006/main" xmlns:w14="http://schemas.microsoft.com/office/word/2010/wordml" xmlns:w15="http://schemas.microsoft.com/office/word/2012/wordml" mc:Ignorable="w14 w15">
+<w:styles xmlns:wp14="http://schemas.microsoft.com/office/word/2010/wordprocessingDrawing" xmlns:mc="http://schemas.openxmlformats.org/markup-compatibility/2006" xmlns:r="http://schemas.openxmlformats.org/officeDocument/2006/relationships" xmlns:w="http://schemas.openxmlformats.org/wordprocessingml/2006/main" xmlns:w14="http://schemas.microsoft.com/office/word/2010/wordml" xmlns:w15="http://schemas.microsoft.com/office/word/2012/wordml" mc:Ignorable="w14 w15 wp14">
   <w:docDefaults>
     <w:rPrDefault>
       <w:rPr>
-        <w:rFonts w:ascii="Verdana" w:eastAsiaTheme="minorHAnsi" w:hAnsi="Verdana" w:cstheme="minorBidi"/>
+        <w:rFonts w:ascii="Verdana" w:hAnsi="Verdana" w:eastAsiaTheme="minorHAnsi" w:cstheme="minorBidi"/>
         <w:sz w:val="18"/>
         <w:szCs w:val="18"/>
         <w:lang w:val="da-DK" w:eastAsia="en-US" w:bidi="ar-SA"/>
@@ -2432,9 +2695,9 @@
     <w:lsdException w:name="heading 4" w:uiPriority="9"/>
     <w:lsdException w:name="heading 5" w:uiPriority="9"/>
     <w:lsdException w:name="heading 6" w:uiPriority="9"/>
-    <w:lsdException w:name="heading 7" w:semiHidden="1" w:uiPriority="9" w:unhideWhenUsed="1"/>
-    <w:lsdException w:name="heading 8" w:semiHidden="1" w:uiPriority="9" w:unhideWhenUsed="1"/>
-    <w:lsdException w:name="heading 9" w:semiHidden="1" w:uiPriority="9" w:unhideWhenUsed="1"/>
+    <w:lsdException w:name="heading 7" w:uiPriority="9" w:semiHidden="1" w:unhideWhenUsed="1"/>
+    <w:lsdException w:name="heading 8" w:uiPriority="9" w:semiHidden="1" w:unhideWhenUsed="1"/>
+    <w:lsdException w:name="heading 9" w:uiPriority="9" w:semiHidden="1" w:unhideWhenUsed="1"/>
     <w:lsdException w:name="index 1" w:semiHidden="1" w:unhideWhenUsed="1"/>
     <w:lsdException w:name="index 2" w:semiHidden="1" w:unhideWhenUsed="1"/>
     <w:lsdException w:name="index 3" w:semiHidden="1" w:unhideWhenUsed="1"/>
@@ -2444,36 +2707,36 @@
     <w:lsdException w:name="index 7" w:semiHidden="1" w:unhideWhenUsed="1"/>
     <w:lsdException w:name="index 8" w:semiHidden="1" w:unhideWhenUsed="1"/>
     <w:lsdException w:name="index 9" w:semiHidden="1" w:unhideWhenUsed="1"/>
-    <w:lsdException w:name="toc 1" w:semiHidden="1" w:uiPriority="39" w:unhideWhenUsed="1"/>
-    <w:lsdException w:name="toc 2" w:semiHidden="1" w:uiPriority="39" w:unhideWhenUsed="1"/>
-    <w:lsdException w:name="toc 3" w:semiHidden="1" w:uiPriority="39" w:unhideWhenUsed="1"/>
-    <w:lsdException w:name="toc 4" w:semiHidden="1" w:uiPriority="39" w:unhideWhenUsed="1"/>
-    <w:lsdException w:name="toc 5" w:semiHidden="1" w:uiPriority="39" w:unhideWhenUsed="1"/>
-    <w:lsdException w:name="toc 6" w:semiHidden="1" w:uiPriority="39" w:unhideWhenUsed="1"/>
-    <w:lsdException w:name="toc 7" w:semiHidden="1" w:uiPriority="39" w:unhideWhenUsed="1"/>
-    <w:lsdException w:name="toc 8" w:semiHidden="1" w:uiPriority="39" w:unhideWhenUsed="1"/>
-    <w:lsdException w:name="toc 9" w:semiHidden="1" w:uiPriority="39" w:unhideWhenUsed="1"/>
-    <w:lsdException w:name="Normal Indent" w:semiHidden="1" w:uiPriority="0" w:unhideWhenUsed="1"/>
+    <w:lsdException w:name="toc 1" w:uiPriority="39" w:semiHidden="1" w:unhideWhenUsed="1"/>
+    <w:lsdException w:name="toc 2" w:uiPriority="39" w:semiHidden="1" w:unhideWhenUsed="1"/>
+    <w:lsdException w:name="toc 3" w:uiPriority="39" w:semiHidden="1" w:unhideWhenUsed="1"/>
+    <w:lsdException w:name="toc 4" w:uiPriority="39" w:semiHidden="1" w:unhideWhenUsed="1"/>
+    <w:lsdException w:name="toc 5" w:uiPriority="39" w:semiHidden="1" w:unhideWhenUsed="1"/>
+    <w:lsdException w:name="toc 6" w:uiPriority="39" w:semiHidden="1" w:unhideWhenUsed="1"/>
+    <w:lsdException w:name="toc 7" w:uiPriority="39" w:semiHidden="1" w:unhideWhenUsed="1"/>
+    <w:lsdException w:name="toc 8" w:uiPriority="39" w:semiHidden="1" w:unhideWhenUsed="1"/>
+    <w:lsdException w:name="toc 9" w:uiPriority="39" w:semiHidden="1" w:unhideWhenUsed="1"/>
+    <w:lsdException w:name="Normal Indent" w:uiPriority="0" w:semiHidden="1" w:unhideWhenUsed="1"/>
     <w:lsdException w:name="footnote text" w:semiHidden="1" w:unhideWhenUsed="1"/>
     <w:lsdException w:name="annotation text" w:semiHidden="1" w:unhideWhenUsed="1"/>
     <w:lsdException w:name="header" w:semiHidden="1" w:unhideWhenUsed="1"/>
-    <w:lsdException w:name="footer" w:semiHidden="1" w:uiPriority="0" w:unhideWhenUsed="1"/>
+    <w:lsdException w:name="footer" w:uiPriority="0" w:semiHidden="1" w:unhideWhenUsed="1"/>
     <w:lsdException w:name="index heading" w:semiHidden="1" w:unhideWhenUsed="1"/>
-    <w:lsdException w:name="caption" w:semiHidden="1" w:uiPriority="35" w:unhideWhenUsed="1"/>
+    <w:lsdException w:name="caption" w:uiPriority="35" w:semiHidden="1" w:unhideWhenUsed="1"/>
     <w:lsdException w:name="table of figures" w:semiHidden="1" w:unhideWhenUsed="1"/>
     <w:lsdException w:name="envelope address" w:semiHidden="1" w:unhideWhenUsed="1"/>
     <w:lsdException w:name="envelope return" w:semiHidden="1" w:unhideWhenUsed="1"/>
-    <w:lsdException w:name="footnote reference" w:semiHidden="1" w:uiPriority="21" w:unhideWhenUsed="1"/>
+    <w:lsdException w:name="footnote reference" w:uiPriority="21" w:semiHidden="1" w:unhideWhenUsed="1"/>
     <w:lsdException w:name="annotation reference" w:semiHidden="1" w:unhideWhenUsed="1"/>
     <w:lsdException w:name="line number" w:semiHidden="1" w:unhideWhenUsed="1"/>
-    <w:lsdException w:name="page number" w:semiHidden="1" w:uiPriority="0" w:unhideWhenUsed="1"/>
+    <w:lsdException w:name="page number" w:uiPriority="0" w:semiHidden="1" w:unhideWhenUsed="1"/>
     <w:lsdException w:name="endnote reference" w:semiHidden="1" w:unhideWhenUsed="1"/>
     <w:lsdException w:name="endnote text" w:semiHidden="1" w:unhideWhenUsed="1"/>
-    <w:lsdException w:name="table of authorities" w:semiHidden="1" w:uiPriority="9" w:unhideWhenUsed="1"/>
+    <w:lsdException w:name="table of authorities" w:uiPriority="9" w:semiHidden="1" w:unhideWhenUsed="1"/>
     <w:lsdException w:name="macro" w:semiHidden="1" w:unhideWhenUsed="1"/>
     <w:lsdException w:name="toa heading" w:semiHidden="1" w:unhideWhenUsed="1"/>
     <w:lsdException w:name="List" w:semiHidden="1" w:unhideWhenUsed="1"/>
-    <w:lsdException w:name="List Bullet" w:semiHidden="1" w:uiPriority="2" w:unhideWhenUsed="1" w:qFormat="1"/>
+    <w:lsdException w:name="List Bullet" w:uiPriority="2" w:semiHidden="1" w:unhideWhenUsed="1" w:qFormat="1"/>
     <w:lsdException w:name="List Number" w:qFormat="1"/>
     <w:lsdException w:name="List 2" w:semiHidden="1" w:unhideWhenUsed="1"/>
     <w:lsdException w:name="List 3" w:semiHidden="1" w:unhideWhenUsed="1"/>
@@ -2490,7 +2753,7 @@
     <w:lsdException w:name="Title" w:uiPriority="10"/>
     <w:lsdException w:name="Closing" w:semiHidden="1" w:unhideWhenUsed="1"/>
     <w:lsdException w:name="Signature" w:semiHidden="1" w:unhideWhenUsed="1"/>
-    <w:lsdException w:name="Default Paragraph Font" w:semiHidden="1" w:uiPriority="1" w:unhideWhenUsed="1"/>
+    <w:lsdException w:name="Default Paragraph Font" w:uiPriority="1" w:semiHidden="1" w:unhideWhenUsed="1"/>
     <w:lsdException w:name="Body Text" w:semiHidden="1" w:unhideWhenUsed="1"/>
     <w:lsdException w:name="Body Text Indent" w:semiHidden="1" w:unhideWhenUsed="1"/>
     <w:lsdException w:name="List Continue" w:semiHidden="1" w:unhideWhenUsed="1"/>
@@ -2510,10 +2773,10 @@
     <w:lsdException w:name="Body Text Indent 2" w:semiHidden="1" w:unhideWhenUsed="1"/>
     <w:lsdException w:name="Body Text Indent 3" w:semiHidden="1" w:unhideWhenUsed="1"/>
     <w:lsdException w:name="Block Text" w:semiHidden="1" w:unhideWhenUsed="1"/>
-    <w:lsdException w:name="Hyperlink" w:semiHidden="1" w:uiPriority="21" w:unhideWhenUsed="1"/>
-    <w:lsdException w:name="FollowedHyperlink" w:semiHidden="1" w:uiPriority="21" w:unhideWhenUsed="1"/>
+    <w:lsdException w:name="Hyperlink" w:uiPriority="21" w:semiHidden="1" w:unhideWhenUsed="1"/>
+    <w:lsdException w:name="FollowedHyperlink" w:uiPriority="21" w:semiHidden="1" w:unhideWhenUsed="1"/>
     <w:lsdException w:name="Strong" w:uiPriority="22"/>
-    <w:lsdException w:name="Emphasis" w:semiHidden="1" w:uiPriority="19"/>
+    <w:lsdException w:name="Emphasis" w:uiPriority="19" w:semiHidden="1"/>
     <w:lsdException w:name="Document Map" w:semiHidden="1" w:unhideWhenUsed="1"/>
     <w:lsdException w:name="Plain Text" w:semiHidden="1" w:unhideWhenUsed="1"/>
     <w:lsdException w:name="E-mail Signature" w:semiHidden="1" w:unhideWhenUsed="1"/>
@@ -2690,7 +2953,7 @@
     <w:lsdException w:name="Intense Reference" w:uiPriority="32" w:qFormat="1"/>
     <w:lsdException w:name="Book Title" w:uiPriority="33" w:qFormat="1"/>
     <w:lsdException w:name="Bibliography" w:semiHidden="1" w:unhideWhenUsed="1"/>
-    <w:lsdException w:name="TOC Heading" w:semiHidden="1" w:uiPriority="39" w:unhideWhenUsed="1"/>
+    <w:lsdException w:name="TOC Heading" w:uiPriority="39" w:semiHidden="1" w:unhideWhenUsed="1"/>
     <w:lsdException w:name="Plain Table 1" w:uiPriority="41"/>
     <w:lsdException w:name="Plain Table 2" w:uiPriority="42"/>
     <w:lsdException w:name="Plain Table 3" w:uiPriority="43"/>
@@ -2796,7 +3059,7 @@
     <w:lsdException w:name="List Table 6 Colorful Accent 6" w:uiPriority="51"/>
     <w:lsdException w:name="List Table 7 Colorful Accent 6" w:uiPriority="52"/>
   </w:latentStyles>
-  <w:style w:type="paragraph" w:default="1" w:styleId="Normal">
+  <w:style w:type="paragraph" w:styleId="Normal" w:default="1">
     <w:name w:val="Normal"/>
     <w:qFormat/>
     <w:rsid w:val="00FC66C2"/>
@@ -3006,13 +3269,13 @@
       <w:szCs w:val="20"/>
     </w:rPr>
   </w:style>
-  <w:style w:type="character" w:default="1" w:styleId="DefaultParagraphFont">
+  <w:style w:type="character" w:styleId="DefaultParagraphFont" w:default="1">
     <w:name w:val="Default Paragraph Font"/>
     <w:uiPriority w:val="1"/>
     <w:semiHidden/>
     <w:unhideWhenUsed/>
   </w:style>
-  <w:style w:type="table" w:default="1" w:styleId="TableNormal">
+  <w:style w:type="table" w:styleId="TableNormal" w:default="1">
     <w:name w:val="Normal Table"/>
     <w:uiPriority w:val="99"/>
     <w:semiHidden/>
@@ -3027,7 +3290,7 @@
       </w:tblCellMar>
     </w:tblPr>
   </w:style>
-  <w:style w:type="numbering" w:default="1" w:styleId="NoList">
+  <w:style w:type="numbering" w:styleId="NoList" w:default="1">
     <w:name w:val="No List"/>
     <w:uiPriority w:val="99"/>
     <w:semiHidden/>
@@ -3051,7 +3314,7 @@
       <w:sz w:val="16"/>
     </w:rPr>
   </w:style>
-  <w:style w:type="character" w:customStyle="1" w:styleId="HeaderChar">
+  <w:style w:type="character" w:styleId="HeaderChar" w:customStyle="1">
     <w:name w:val="Header Char"/>
     <w:basedOn w:val="DefaultParagraphFont"/>
     <w:link w:val="Header"/>
@@ -3080,7 +3343,7 @@
       <w:sz w:val="16"/>
     </w:rPr>
   </w:style>
-  <w:style w:type="character" w:customStyle="1" w:styleId="FooterChar">
+  <w:style w:type="character" w:styleId="FooterChar" w:customStyle="1">
     <w:name w:val="Footer Char"/>
     <w:basedOn w:val="DefaultParagraphFont"/>
     <w:link w:val="Footer"/>
@@ -3092,7 +3355,7 @@
       <w:lang w:val="en-GB"/>
     </w:rPr>
   </w:style>
-  <w:style w:type="character" w:customStyle="1" w:styleId="Heading1Char">
+  <w:style w:type="character" w:styleId="Heading1Char" w:customStyle="1">
     <w:name w:val="Heading 1 Char"/>
     <w:basedOn w:val="DefaultParagraphFont"/>
     <w:link w:val="Heading1"/>
@@ -3107,7 +3370,7 @@
       <w:szCs w:val="28"/>
     </w:rPr>
   </w:style>
-  <w:style w:type="character" w:customStyle="1" w:styleId="Heading2Char">
+  <w:style w:type="character" w:styleId="Heading2Char" w:customStyle="1">
     <w:name w:val="Heading 2 Char"/>
     <w:basedOn w:val="DefaultParagraphFont"/>
     <w:link w:val="Heading2"/>
@@ -3122,7 +3385,7 @@
       <w:szCs w:val="26"/>
     </w:rPr>
   </w:style>
-  <w:style w:type="character" w:customStyle="1" w:styleId="Heading3Char">
+  <w:style w:type="character" w:styleId="Heading3Char" w:customStyle="1">
     <w:name w:val="Heading 3 Char"/>
     <w:basedOn w:val="DefaultParagraphFont"/>
     <w:link w:val="Heading3"/>
@@ -3137,7 +3400,7 @@
       <w:lang w:val="en-GB"/>
     </w:rPr>
   </w:style>
-  <w:style w:type="character" w:customStyle="1" w:styleId="Heading4Char">
+  <w:style w:type="character" w:styleId="Heading4Char" w:customStyle="1">
     <w:name w:val="Heading 4 Char"/>
     <w:basedOn w:val="DefaultParagraphFont"/>
     <w:link w:val="Heading4"/>
@@ -3151,7 +3414,7 @@
       <w:iCs/>
     </w:rPr>
   </w:style>
-  <w:style w:type="character" w:customStyle="1" w:styleId="Heading5Char">
+  <w:style w:type="character" w:styleId="Heading5Char" w:customStyle="1">
     <w:name w:val="Heading 5 Char"/>
     <w:basedOn w:val="DefaultParagraphFont"/>
     <w:link w:val="Heading5"/>
@@ -3163,7 +3426,7 @@
       <w:b/>
     </w:rPr>
   </w:style>
-  <w:style w:type="character" w:customStyle="1" w:styleId="Heading6Char">
+  <w:style w:type="character" w:styleId="Heading6Char" w:customStyle="1">
     <w:name w:val="Heading 6 Char"/>
     <w:basedOn w:val="DefaultParagraphFont"/>
     <w:link w:val="Heading6"/>
@@ -3176,7 +3439,7 @@
       <w:iCs/>
     </w:rPr>
   </w:style>
-  <w:style w:type="character" w:customStyle="1" w:styleId="Heading7Char">
+  <w:style w:type="character" w:styleId="Heading7Char" w:customStyle="1">
     <w:name w:val="Heading 7 Char"/>
     <w:basedOn w:val="DefaultParagraphFont"/>
     <w:link w:val="Heading7"/>
@@ -3189,7 +3452,7 @@
       <w:iCs/>
     </w:rPr>
   </w:style>
-  <w:style w:type="character" w:customStyle="1" w:styleId="Heading8Char">
+  <w:style w:type="character" w:styleId="Heading8Char" w:customStyle="1">
     <w:name w:val="Heading 8 Char"/>
     <w:basedOn w:val="DefaultParagraphFont"/>
     <w:link w:val="Heading8"/>
@@ -3202,7 +3465,7 @@
       <w:szCs w:val="20"/>
     </w:rPr>
   </w:style>
-  <w:style w:type="character" w:customStyle="1" w:styleId="Heading9Char">
+  <w:style w:type="character" w:styleId="Heading9Char" w:customStyle="1">
     <w:name w:val="Heading 9 Char"/>
     <w:basedOn w:val="DefaultParagraphFont"/>
     <w:link w:val="Heading9"/>
@@ -3236,7 +3499,7 @@
       <w:szCs w:val="52"/>
     </w:rPr>
   </w:style>
-  <w:style w:type="character" w:customStyle="1" w:styleId="TitleChar">
+  <w:style w:type="character" w:styleId="TitleChar" w:customStyle="1">
     <w:name w:val="Title Char"/>
     <w:basedOn w:val="DefaultParagraphFont"/>
     <w:link w:val="Title"/>
@@ -3274,7 +3537,7 @@
       <w:szCs w:val="24"/>
     </w:rPr>
   </w:style>
-  <w:style w:type="character" w:customStyle="1" w:styleId="SubtitleChar">
+  <w:style w:type="character" w:styleId="SubtitleChar" w:customStyle="1">
     <w:name w:val="Subtitle Char"/>
     <w:basedOn w:val="DefaultParagraphFont"/>
     <w:link w:val="Subtitle"/>
@@ -3346,7 +3609,7 @@
       <w:iCs/>
     </w:rPr>
   </w:style>
-  <w:style w:type="character" w:customStyle="1" w:styleId="IntenseQuoteChar">
+  <w:style w:type="character" w:styleId="IntenseQuoteChar" w:customStyle="1">
     <w:name w:val="Intense Quote Char"/>
     <w:basedOn w:val="DefaultParagraphFont"/>
     <w:link w:val="IntenseQuote"/>
@@ -3545,10 +3808,10 @@
     <w:rsid w:val="009E4B94"/>
     <w:pPr>
       <w:pBdr>
-        <w:top w:val="single" w:sz="2" w:space="10" w:color="7F7F7F" w:themeColor="text1" w:themeTint="80"/>
-        <w:left w:val="single" w:sz="2" w:space="10" w:color="7F7F7F" w:themeColor="text1" w:themeTint="80"/>
-        <w:bottom w:val="single" w:sz="2" w:space="10" w:color="7F7F7F" w:themeColor="text1" w:themeTint="80"/>
-        <w:right w:val="single" w:sz="2" w:space="10" w:color="7F7F7F" w:themeColor="text1" w:themeTint="80"/>
+        <w:top w:val="single" w:color="7F7F7F" w:themeColor="text1" w:themeTint="80" w:sz="2" w:space="10"/>
+        <w:left w:val="single" w:color="7F7F7F" w:themeColor="text1" w:themeTint="80" w:sz="2" w:space="10"/>
+        <w:bottom w:val="single" w:color="7F7F7F" w:themeColor="text1" w:themeTint="80" w:sz="2" w:space="10"/>
+        <w:right w:val="single" w:color="7F7F7F" w:themeColor="text1" w:themeTint="80" w:sz="2" w:space="10"/>
       </w:pBdr>
       <w:ind w:left="1151" w:right="1151"/>
     </w:pPr>
@@ -3574,7 +3837,7 @@
       <w:szCs w:val="20"/>
     </w:rPr>
   </w:style>
-  <w:style w:type="character" w:customStyle="1" w:styleId="EndnoteTextChar">
+  <w:style w:type="character" w:styleId="EndnoteTextChar" w:customStyle="1">
     <w:name w:val="Endnote Text Char"/>
     <w:basedOn w:val="DefaultParagraphFont"/>
     <w:link w:val="EndnoteText"/>
@@ -3612,7 +3875,7 @@
       <w:szCs w:val="20"/>
     </w:rPr>
   </w:style>
-  <w:style w:type="character" w:customStyle="1" w:styleId="FootnoteTextChar">
+  <w:style w:type="character" w:styleId="FootnoteTextChar" w:customStyle="1">
     <w:name w:val="Footnote Text Char"/>
     <w:basedOn w:val="DefaultParagraphFont"/>
     <w:link w:val="FootnoteText"/>
@@ -3657,7 +3920,7 @@
     <w:semiHidden/>
     <w:rsid w:val="00424709"/>
   </w:style>
-  <w:style w:type="paragraph" w:customStyle="1" w:styleId="Template">
+  <w:style w:type="paragraph" w:styleId="Template" w:customStyle="1">
     <w:name w:val="Template"/>
     <w:uiPriority w:val="8"/>
     <w:semiHidden/>
@@ -3671,7 +3934,7 @@
       <w:lang w:val="en-GB"/>
     </w:rPr>
   </w:style>
-  <w:style w:type="paragraph" w:customStyle="1" w:styleId="Template-Address">
+  <w:style w:type="paragraph" w:styleId="Template-Address" w:customStyle="1">
     <w:name w:val="Template - Address"/>
     <w:basedOn w:val="Template"/>
     <w:uiPriority w:val="8"/>
@@ -3683,7 +3946,7 @@
       </w:tabs>
     </w:pPr>
   </w:style>
-  <w:style w:type="paragraph" w:customStyle="1" w:styleId="Template-CompanyName">
+  <w:style w:type="paragraph" w:styleId="Template-CompanyName" w:customStyle="1">
     <w:name w:val="Template - Company Name"/>
     <w:basedOn w:val="Template-Address"/>
     <w:next w:val="Template-Address"/>
@@ -3738,7 +4001,7 @@
       <w:ind w:left="4252"/>
     </w:pPr>
   </w:style>
-  <w:style w:type="character" w:customStyle="1" w:styleId="SignatureChar">
+  <w:style w:type="character" w:styleId="SignatureChar" w:customStyle="1">
     <w:name w:val="Signature Char"/>
     <w:basedOn w:val="DefaultParagraphFont"/>
     <w:link w:val="Signature"/>
@@ -3756,7 +4019,7 @@
       <w:color w:val="auto"/>
     </w:rPr>
   </w:style>
-  <w:style w:type="paragraph" w:customStyle="1" w:styleId="Table">
+  <w:style w:type="paragraph" w:styleId="Table" w:customStyle="1">
     <w:name w:val="Table"/>
     <w:uiPriority w:val="4"/>
     <w:rsid w:val="00833715"/>
@@ -3768,13 +4031,13 @@
       <w:lang w:val="en-GB"/>
     </w:rPr>
   </w:style>
-  <w:style w:type="paragraph" w:customStyle="1" w:styleId="Table-Text">
+  <w:style w:type="paragraph" w:styleId="Table-Text" w:customStyle="1">
     <w:name w:val="Table - Text"/>
     <w:basedOn w:val="Table"/>
     <w:uiPriority w:val="4"/>
     <w:rsid w:val="00424709"/>
   </w:style>
-  <w:style w:type="paragraph" w:customStyle="1" w:styleId="Table-TextTotal">
+  <w:style w:type="paragraph" w:styleId="Table-TextTotal" w:customStyle="1">
     <w:name w:val="Table - Text Total"/>
     <w:basedOn w:val="Table-Text"/>
     <w:uiPriority w:val="4"/>
@@ -3783,7 +4046,7 @@
       <w:b/>
     </w:rPr>
   </w:style>
-  <w:style w:type="paragraph" w:customStyle="1" w:styleId="Table-Numbers">
+  <w:style w:type="paragraph" w:styleId="Table-Numbers" w:customStyle="1">
     <w:name w:val="Table - Numbers"/>
     <w:basedOn w:val="Table"/>
     <w:uiPriority w:val="4"/>
@@ -3792,7 +4055,7 @@
       <w:jc w:val="right"/>
     </w:pPr>
   </w:style>
-  <w:style w:type="paragraph" w:customStyle="1" w:styleId="Table-NumbersTotal">
+  <w:style w:type="paragraph" w:styleId="Table-NumbersTotal" w:customStyle="1">
     <w:name w:val="Table - Numbers Total"/>
     <w:basedOn w:val="Table-Numbers"/>
     <w:uiPriority w:val="4"/>
@@ -3820,7 +4083,7 @@
       <w:sz w:val="20"/>
     </w:rPr>
   </w:style>
-  <w:style w:type="character" w:customStyle="1" w:styleId="QuoteChar">
+  <w:style w:type="character" w:styleId="QuoteChar" w:customStyle="1">
     <w:name w:val="Quote Char"/>
     <w:basedOn w:val="DefaultParagraphFont"/>
     <w:link w:val="Quote"/>
@@ -3878,16 +4141,16 @@
     </w:pPr>
     <w:tblPr>
       <w:tblBorders>
-        <w:top w:val="single" w:sz="4" w:space="0" w:color="auto"/>
-        <w:left w:val="single" w:sz="4" w:space="0" w:color="auto"/>
-        <w:bottom w:val="single" w:sz="4" w:space="0" w:color="auto"/>
-        <w:right w:val="single" w:sz="4" w:space="0" w:color="auto"/>
-        <w:insideH w:val="single" w:sz="4" w:space="0" w:color="auto"/>
-        <w:insideV w:val="single" w:sz="4" w:space="0" w:color="auto"/>
+        <w:top w:val="single" w:color="auto" w:sz="4" w:space="0"/>
+        <w:left w:val="single" w:color="auto" w:sz="4" w:space="0"/>
+        <w:bottom w:val="single" w:color="auto" w:sz="4" w:space="0"/>
+        <w:right w:val="single" w:color="auto" w:sz="4" w:space="0"/>
+        <w:insideH w:val="single" w:color="auto" w:sz="4" w:space="0"/>
+        <w:insideV w:val="single" w:color="auto" w:sz="4" w:space="0"/>
       </w:tblBorders>
     </w:tblPr>
   </w:style>
-  <w:style w:type="paragraph" w:customStyle="1" w:styleId="DocumentHeading">
+  <w:style w:type="paragraph" w:styleId="DocumentHeading" w:customStyle="1">
     <w:name w:val="Document Heading"/>
     <w:basedOn w:val="Normal"/>
     <w:uiPriority w:val="6"/>
@@ -3901,7 +4164,7 @@
       <w:sz w:val="22"/>
     </w:rPr>
   </w:style>
-  <w:style w:type="paragraph" w:customStyle="1" w:styleId="DocumentName">
+  <w:style w:type="paragraph" w:styleId="DocumentName" w:customStyle="1">
     <w:name w:val="Document Name"/>
     <w:basedOn w:val="Normal"/>
     <w:uiPriority w:val="8"/>
@@ -3916,7 +4179,7 @@
       <w:sz w:val="28"/>
     </w:rPr>
   </w:style>
-  <w:style w:type="paragraph" w:customStyle="1" w:styleId="Template-Date">
+  <w:style w:type="paragraph" w:styleId="Template-Date" w:customStyle="1">
     <w:name w:val="Template - Date"/>
     <w:basedOn w:val="Template"/>
     <w:uiPriority w:val="8"/>
@@ -3926,7 +4189,7 @@
       <w:spacing w:line="280" w:lineRule="atLeast"/>
     </w:pPr>
   </w:style>
-  <w:style w:type="paragraph" w:customStyle="1" w:styleId="Template-Web">
+  <w:style w:type="paragraph" w:styleId="Template-Web" w:customStyle="1">
     <w:name w:val="Template - Web"/>
     <w:basedOn w:val="Template"/>
     <w:uiPriority w:val="8"/>
@@ -3939,7 +4202,7 @@
       <w:color w:val="005EB8" w:themeColor="accent1"/>
     </w:rPr>
   </w:style>
-  <w:style w:type="paragraph" w:customStyle="1" w:styleId="Template-Legaltext">
+  <w:style w:type="paragraph" w:styleId="Template-Legaltext" w:customStyle="1">
     <w:name w:val="Template - Legal text"/>
     <w:basedOn w:val="Template"/>
     <w:uiPriority w:val="8"/>
@@ -3980,7 +4243,7 @@
       <w:contextualSpacing/>
     </w:pPr>
   </w:style>
-  <w:style w:type="paragraph" w:customStyle="1" w:styleId="Heading1-Topofpage">
+  <w:style w:type="paragraph" w:styleId="Heading1-Topofpage" w:customStyle="1">
     <w:name w:val="Heading 1 - Top of page"/>
     <w:basedOn w:val="Heading1"/>
     <w:uiPriority w:val="1"/>
@@ -3989,7 +4252,7 @@
       <w:spacing w:before="0"/>
     </w:pPr>
   </w:style>
-  <w:style w:type="table" w:customStyle="1" w:styleId="Amadeus-Grey">
+  <w:style w:type="table" w:styleId="Amadeus-Grey" w:customStyle="1">
     <w:name w:val="Amadeus - Grey"/>
     <w:basedOn w:val="TableNormal"/>
     <w:uiPriority w:val="99"/>
@@ -3999,9 +4262,9 @@
     </w:pPr>
     <w:tblPr>
       <w:tblBorders>
-        <w:top w:val="single" w:sz="4" w:space="0" w:color="D7D2CB" w:themeColor="accent6"/>
-        <w:bottom w:val="single" w:sz="4" w:space="0" w:color="D7D2CB" w:themeColor="accent6"/>
-        <w:insideH w:val="single" w:sz="4" w:space="0" w:color="D7D2CB" w:themeColor="accent6"/>
+        <w:top w:val="single" w:color="D7D2CB" w:themeColor="accent6" w:sz="4" w:space="0"/>
+        <w:bottom w:val="single" w:color="D7D2CB" w:themeColor="accent6" w:sz="4" w:space="0"/>
+        <w:insideH w:val="single" w:color="D7D2CB" w:themeColor="accent6" w:sz="4" w:space="0"/>
       </w:tblBorders>
       <w:tblCellMar>
         <w:left w:w="0" w:type="dxa"/>
@@ -4011,8 +4274,8 @@
     <w:tblStylePr w:type="firstRow">
       <w:pPr>
         <w:wordWrap/>
-        <w:spacing w:beforeLines="0" w:before="40" w:beforeAutospacing="0" w:afterLines="0" w:after="40" w:afterAutospacing="0" w:line="280" w:lineRule="atLeast"/>
-        <w:ind w:leftChars="0" w:left="113" w:rightChars="0" w:right="113" w:firstLineChars="0" w:firstLine="0"/>
+        <w:spacing w:before="40" w:beforeLines="0" w:beforeAutospacing="0" w:after="40" w:afterLines="0" w:afterAutospacing="0" w:line="280" w:lineRule="atLeast"/>
+        <w:ind w:left="113" w:leftChars="0" w:right="113" w:rightChars="0" w:firstLine="0" w:firstLineChars="0"/>
         <w:contextualSpacing w:val="0"/>
       </w:pPr>
       <w:rPr>
@@ -4024,7 +4287,7 @@
       </w:tcPr>
     </w:tblStylePr>
   </w:style>
-  <w:style w:type="paragraph" w:customStyle="1" w:styleId="Table-Heading">
+  <w:style w:type="paragraph" w:styleId="Table-Heading" w:customStyle="1">
     <w:name w:val="Table - Heading"/>
     <w:basedOn w:val="Table"/>
     <w:uiPriority w:val="4"/>
@@ -4034,7 +4297,7 @@
       <w:color w:val="FFFFFF" w:themeColor="background1"/>
     </w:rPr>
   </w:style>
-  <w:style w:type="paragraph" w:customStyle="1" w:styleId="FrontpageTitle">
+  <w:style w:type="paragraph" w:styleId="FrontpageTitle" w:customStyle="1">
     <w:name w:val="Frontpage Title"/>
     <w:basedOn w:val="Normal"/>
     <w:uiPriority w:val="6"/>
@@ -4050,7 +4313,7 @@
       <w:sz w:val="48"/>
     </w:rPr>
   </w:style>
-  <w:style w:type="paragraph" w:customStyle="1" w:styleId="FrontpageSubtitle">
+  <w:style w:type="paragraph" w:styleId="FrontpageSubtitle" w:customStyle="1">
     <w:name w:val="Frontpage Subtitle"/>
     <w:basedOn w:val="Normal"/>
     <w:uiPriority w:val="6"/>
@@ -4065,7 +4328,7 @@
       <w:sz w:val="24"/>
     </w:rPr>
   </w:style>
-  <w:style w:type="paragraph" w:customStyle="1" w:styleId="HighlightboxText">
+  <w:style w:type="paragraph" w:styleId="HighlightboxText" w:customStyle="1">
     <w:name w:val="Highlight box Text"/>
     <w:basedOn w:val="Normal"/>
     <w:uiPriority w:val="3"/>
@@ -4076,7 +4339,7 @@
       <w:contextualSpacing/>
     </w:pPr>
   </w:style>
-  <w:style w:type="paragraph" w:customStyle="1" w:styleId="HighlightboxHeading">
+  <w:style w:type="paragraph" w:styleId="HighlightboxHeading" w:customStyle="1">
     <w:name w:val="Highlight box Heading"/>
     <w:basedOn w:val="HighlightboxText"/>
     <w:next w:val="HighlightboxText"/>
@@ -4091,7 +4354,7 @@
       <w:sz w:val="24"/>
     </w:rPr>
   </w:style>
-  <w:style w:type="paragraph" w:customStyle="1" w:styleId="DocumentControlHeading">
+  <w:style w:type="paragraph" w:styleId="DocumentControlHeading" w:customStyle="1">
     <w:name w:val="Document Control Heading"/>
     <w:basedOn w:val="Normal"/>
     <w:uiPriority w:val="5"/>
@@ -4103,7 +4366,7 @@
       <w:b/>
     </w:rPr>
   </w:style>
-  <w:style w:type="paragraph" w:customStyle="1" w:styleId="DocumentControlText">
+  <w:style w:type="paragraph" w:styleId="DocumentControlText" w:customStyle="1">
     <w:name w:val="Document Control Text"/>
     <w:basedOn w:val="DocumentControlHeading"/>
     <w:uiPriority w:val="5"/>
@@ -4112,7 +4375,7 @@
       <w:b w:val="0"/>
     </w:rPr>
   </w:style>
-  <w:style w:type="table" w:customStyle="1" w:styleId="Amadeus-Blue">
+  <w:style w:type="table" w:styleId="Amadeus-Blue" w:customStyle="1">
     <w:name w:val="Amadeus - Blue"/>
     <w:basedOn w:val="TableNormal"/>
     <w:uiPriority w:val="99"/>
@@ -4123,9 +4386,9 @@
     </w:pPr>
     <w:tblPr>
       <w:tblBorders>
-        <w:top w:val="single" w:sz="4" w:space="0" w:color="005EB8" w:themeColor="accent1"/>
-        <w:bottom w:val="single" w:sz="4" w:space="0" w:color="005EB8" w:themeColor="accent1"/>
-        <w:insideH w:val="single" w:sz="4" w:space="0" w:color="005EB8" w:themeColor="accent1"/>
+        <w:top w:val="single" w:color="005EB8" w:themeColor="accent1" w:sz="4" w:space="0"/>
+        <w:bottom w:val="single" w:color="005EB8" w:themeColor="accent1" w:sz="4" w:space="0"/>
+        <w:insideH w:val="single" w:color="005EB8" w:themeColor="accent1" w:sz="4" w:space="0"/>
       </w:tblBorders>
       <w:tblCellMar>
         <w:left w:w="0" w:type="dxa"/>
@@ -4135,8 +4398,8 @@
     <w:tblStylePr w:type="firstRow">
       <w:pPr>
         <w:wordWrap/>
-        <w:spacing w:beforeLines="0" w:before="40" w:beforeAutospacing="0" w:afterLines="40" w:after="40" w:afterAutospacing="0" w:line="280" w:lineRule="atLeast"/>
-        <w:ind w:leftChars="0" w:left="113" w:rightChars="0" w:right="113" w:firstLineChars="0" w:firstLine="0"/>
+        <w:spacing w:before="40" w:beforeLines="0" w:beforeAutospacing="0" w:after="40" w:afterLines="40" w:afterAutospacing="0" w:line="280" w:lineRule="atLeast"/>
+        <w:ind w:left="113" w:leftChars="0" w:right="113" w:rightChars="0" w:firstLine="0" w:firstLineChars="0"/>
       </w:pPr>
       <w:rPr>
         <w:color w:val="FFFFFF" w:themeColor="background1"/>
@@ -4147,7 +4410,7 @@
       </w:tcPr>
     </w:tblStylePr>
   </w:style>
-  <w:style w:type="paragraph" w:customStyle="1" w:styleId="Table-HeadingBlack">
+  <w:style w:type="paragraph" w:styleId="Table-HeadingBlack" w:customStyle="1">
     <w:name w:val="Table - Heading Black"/>
     <w:basedOn w:val="Table-Heading"/>
     <w:uiPriority w:val="4"/>
@@ -4156,7 +4419,7 @@
       <w:color w:val="auto"/>
     </w:rPr>
   </w:style>
-  <w:style w:type="paragraph" w:customStyle="1" w:styleId="BodyText1">
+  <w:style w:type="paragraph" w:styleId="BodyText1" w:customStyle="1">
     <w:name w:val="Body Text1"/>
     <w:link w:val="BodyText1Char"/>
     <w:rsid w:val="00DD5814"/>
@@ -4164,25 +4427,25 @@
       <w:spacing w:line="240" w:lineRule="auto"/>
     </w:pPr>
     <w:rPr>
-      <w:rFonts w:ascii="Arial" w:eastAsia="Times New Roman" w:hAnsi="Arial" w:cs="Times New Roman"/>
+      <w:rFonts w:ascii="Arial" w:hAnsi="Arial" w:eastAsia="Times New Roman" w:cs="Times New Roman"/>
       <w:color w:val="000000"/>
       <w:sz w:val="22"/>
       <w:lang w:val="en-GB" w:eastAsia="es-ES"/>
     </w:rPr>
   </w:style>
-  <w:style w:type="character" w:customStyle="1" w:styleId="BodyText1Char">
+  <w:style w:type="character" w:styleId="BodyText1Char" w:customStyle="1">
     <w:name w:val="Body Text1 Char"/>
     <w:basedOn w:val="DefaultParagraphFont"/>
     <w:link w:val="BodyText1"/>
     <w:rsid w:val="00DD5814"/>
     <w:rPr>
-      <w:rFonts w:ascii="Arial" w:eastAsia="Times New Roman" w:hAnsi="Arial" w:cs="Times New Roman"/>
+      <w:rFonts w:ascii="Arial" w:hAnsi="Arial" w:eastAsia="Times New Roman" w:cs="Times New Roman"/>
       <w:color w:val="000000"/>
       <w:sz w:val="22"/>
       <w:lang w:val="en-GB" w:eastAsia="es-ES"/>
     </w:rPr>
   </w:style>
-  <w:style w:type="paragraph" w:customStyle="1" w:styleId="StyleHeading3Latin10pt">
+  <w:style w:type="paragraph" w:styleId="StyleHeading3Latin10pt" w:customStyle="1">
     <w:name w:val="Style Heading 3 + (Latin) 10 pt"/>
     <w:basedOn w:val="Heading3"/>
     <w:autoRedefine/>
@@ -4230,7 +4493,7 @@
       <w:szCs w:val="20"/>
     </w:rPr>
   </w:style>
-  <w:style w:type="character" w:customStyle="1" w:styleId="CommentTextChar">
+  <w:style w:type="character" w:styleId="CommentTextChar" w:customStyle="1">
     <w:name w:val="Comment Text Char"/>
     <w:basedOn w:val="DefaultParagraphFont"/>
     <w:link w:val="CommentText"/>
@@ -4257,7 +4520,7 @@
       <w:bCs/>
     </w:rPr>
   </w:style>
-  <w:style w:type="character" w:customStyle="1" w:styleId="CommentSubjectChar">
+  <w:style w:type="character" w:styleId="CommentSubjectChar" w:customStyle="1">
     <w:name w:val="Comment Subject Char"/>
     <w:basedOn w:val="CommentTextChar"/>
     <w:link w:val="CommentSubject"/>
@@ -4287,7 +4550,7 @@
       <w:rFonts w:ascii="Segoe UI" w:hAnsi="Segoe UI" w:cs="Segoe UI"/>
     </w:rPr>
   </w:style>
-  <w:style w:type="character" w:customStyle="1" w:styleId="BalloonTextChar">
+  <w:style w:type="character" w:styleId="BalloonTextChar" w:customStyle="1">
     <w:name w:val="Balloon Text Char"/>
     <w:basedOn w:val="DefaultParagraphFont"/>
     <w:link w:val="BalloonText"/>

</xml_diff>

<commit_message>
Improve template format and layout
</commit_message>
<xml_diff>
--- a/src/main/resources/agenda-template.docx
+++ b/src/main/resources/agenda-template.docx
@@ -7,23 +7,23 @@
         <w:spacing w:after="0"/>
         <w:jc w:val="center"/>
         <w:rPr>
-          <w:rFonts w:ascii="Verdana" w:hAnsi="Verdana" w:eastAsia="Verdana" w:cs="Verdana"/>
-          <w:b w:val="1"/>
-          <w:bCs w:val="1"/>
-          <w:color w:val="005EB8" w:themeColor="accent1" w:themeTint="FF" w:themeShade="FF"/>
+          <w:rFonts w:eastAsia="Verdana" w:cs="Verdana"/>
+          <w:b/>
+          <w:bCs/>
+          <w:color w:val="005EB8" w:themeColor="accent1"/>
           <w:sz w:val="32"/>
           <w:szCs w:val="32"/>
         </w:rPr>
       </w:pPr>
     </w:p>
-    <w:p w14:noSpellErr="1">
-      <w:pPr>
-        <w:spacing w:after="120" w:afterAutospacing="off"/>
+    <w:p>
+      <w:pPr>
+        <w:spacing w:after="120"/>
         <w:jc w:val="center"/>
         <w:rPr>
-          <w:rFonts w:ascii="Verdana" w:hAnsi="Verdana" w:eastAsia="Verdana" w:cs="Verdana"/>
-          <w:b w:val="1"/>
-          <w:bCs w:val="1"/>
+          <w:rFonts w:eastAsia="Verdana" w:cs="Verdana"/>
+          <w:b/>
+          <w:bCs/>
           <w:color w:val="005DB8"/>
           <w:sz w:val="32"/>
           <w:szCs w:val="32"/>
@@ -31,9 +31,9 @@
       </w:pPr>
       <w:r>
         <w:rPr>
-          <w:rFonts w:ascii="Verdana" w:hAnsi="Verdana" w:eastAsia="Verdana" w:cs="Verdana"/>
-          <w:b w:val="1"/>
-          <w:bCs w:val="1"/>
+          <w:rFonts w:eastAsia="Verdana" w:cs="Verdana"/>
+          <w:b/>
+          <w:bCs/>
           <w:color w:val="005DB8"/>
           <w:sz w:val="32"/>
           <w:szCs w:val="32"/>
@@ -43,7 +43,6 @@
     </w:p>
     <w:p>
       <w:pPr>
-        <w:pStyle w:val="Normal"/>
         <w:tabs>
           <w:tab w:val="left" w:pos="0"/>
           <w:tab w:val="left" w:pos="720"/>
@@ -59,20 +58,20 @@
         <w:spacing w:after="0"/>
         <w:jc w:val="center"/>
         <w:rPr>
-          <w:rFonts w:ascii="Verdana" w:hAnsi="Verdana" w:eastAsia="Verdana" w:cs="Verdana"/>
-          <w:b w:val="1"/>
-          <w:bCs w:val="1"/>
-          <w:color w:val="000000" w:themeColor="text1" w:themeTint="FF" w:themeShade="FF"/>
+          <w:rFonts w:eastAsia="Verdana" w:cs="Verdana"/>
+          <w:b/>
+          <w:bCs/>
+          <w:color w:val="000000" w:themeColor="text1"/>
           <w:sz w:val="32"/>
           <w:szCs w:val="32"/>
         </w:rPr>
       </w:pPr>
       <w:r>
         <w:rPr>
-          <w:rFonts w:ascii="Verdana" w:hAnsi="Verdana" w:eastAsia="Verdana" w:cs="Verdana"/>
-          <w:b w:val="1"/>
-          <w:bCs w:val="1"/>
-          <w:color w:val="000000" w:themeColor="text1" w:themeTint="FF" w:themeShade="FF"/>
+          <w:rFonts w:eastAsia="Verdana" w:cs="Verdana"/>
+          <w:b/>
+          <w:bCs/>
+          <w:color w:val="000000" w:themeColor="text1"/>
           <w:sz w:val="32"/>
           <w:szCs w:val="32"/>
         </w:rPr>
@@ -81,44 +80,22 @@
       <w:proofErr w:type="spellStart"/>
       <w:r>
         <w:rPr>
-          <w:rFonts w:ascii="Verdana" w:hAnsi="Verdana" w:eastAsia="Verdana" w:cs="Verdana"/>
-          <w:b w:val="1"/>
-          <w:bCs w:val="1"/>
-          <w:color w:val="000000" w:themeColor="text1" w:themeTint="FF" w:themeShade="FF"/>
+          <w:rFonts w:eastAsia="Verdana" w:cs="Verdana"/>
+          <w:b/>
+          <w:bCs/>
+          <w:color w:val="000000" w:themeColor="text1"/>
           <w:sz w:val="32"/>
           <w:szCs w:val="32"/>
         </w:rPr>
-        <w:t>a.candidate.f</w:t>
-      </w:r>
-      <w:r>
-        <w:rPr>
-          <w:rFonts w:ascii="Verdana" w:hAnsi="Verdana" w:eastAsia="Verdana" w:cs="Verdana"/>
-          <w:b w:val="1"/>
-          <w:bCs w:val="1"/>
-          <w:color w:val="000000" w:themeColor="text1" w:themeTint="FF" w:themeShade="FF"/>
-          <w:sz w:val="32"/>
-          <w:szCs w:val="32"/>
-        </w:rPr>
-        <w:t>ull</w:t>
-      </w:r>
-      <w:r>
-        <w:rPr>
-          <w:rFonts w:ascii="Verdana" w:hAnsi="Verdana" w:eastAsia="Verdana" w:cs="Verdana"/>
-          <w:b w:val="1"/>
-          <w:bCs w:val="1"/>
-          <w:color w:val="000000" w:themeColor="text1" w:themeTint="FF" w:themeShade="FF"/>
-          <w:sz w:val="32"/>
-          <w:szCs w:val="32"/>
-        </w:rPr>
-        <w:t>Name</w:t>
+        <w:t>a.candidate.fullName</w:t>
       </w:r>
       <w:proofErr w:type="spellEnd"/>
       <w:r>
         <w:rPr>
-          <w:rFonts w:ascii="Verdana" w:hAnsi="Verdana" w:eastAsia="Verdana" w:cs="Verdana"/>
-          <w:b w:val="1"/>
-          <w:bCs w:val="1"/>
-          <w:color w:val="000000" w:themeColor="text1" w:themeTint="FF" w:themeShade="FF"/>
+          <w:rFonts w:eastAsia="Verdana" w:cs="Verdana"/>
+          <w:b/>
+          <w:bCs/>
+          <w:color w:val="000000" w:themeColor="text1"/>
           <w:sz w:val="32"/>
           <w:szCs w:val="32"/>
         </w:rPr>
@@ -142,10 +119,10 @@
         <w:spacing w:after="0"/>
         <w:jc w:val="center"/>
         <w:rPr>
-          <w:rFonts w:ascii="Verdana" w:hAnsi="Verdana" w:eastAsia="Verdana" w:cs="Verdana"/>
-          <w:b w:val="1"/>
-          <w:bCs w:val="1"/>
-          <w:color w:val="000000" w:themeColor="text1" w:themeTint="FF" w:themeShade="FF"/>
+          <w:rFonts w:eastAsia="Verdana" w:cs="Verdana"/>
+          <w:b/>
+          <w:bCs/>
+          <w:color w:val="000000" w:themeColor="text1"/>
           <w:sz w:val="28"/>
           <w:szCs w:val="28"/>
         </w:rPr>
@@ -153,7 +130,6 @@
     </w:p>
     <w:p>
       <w:pPr>
-        <w:pStyle w:val="Normal"/>
         <w:tabs>
           <w:tab w:val="left" w:pos="0"/>
           <w:tab w:val="left" w:pos="720"/>
@@ -169,10 +145,10 @@
         <w:spacing w:after="0"/>
         <w:jc w:val="center"/>
         <w:rPr>
-          <w:rFonts w:ascii="Verdana" w:hAnsi="Verdana" w:eastAsia="Verdana" w:cs="Verdana"/>
-          <w:b w:val="1"/>
-          <w:bCs w:val="1"/>
-          <w:color w:val="000000" w:themeColor="text1" w:themeTint="FF" w:themeShade="FF"/>
+          <w:rFonts w:eastAsia="Verdana" w:cs="Verdana"/>
+          <w:b/>
+          <w:bCs/>
+          <w:color w:val="000000" w:themeColor="text1"/>
           <w:sz w:val="28"/>
           <w:szCs w:val="28"/>
           <w:u w:val="single"/>
@@ -180,60 +156,36 @@
       </w:pPr>
       <w:r>
         <w:rPr>
-          <w:rFonts w:ascii="Verdana" w:hAnsi="Verdana" w:eastAsia="Verdana" w:cs="Verdana"/>
-          <w:b w:val="1"/>
-          <w:bCs w:val="1"/>
-          <w:color w:val="000000" w:themeColor="text1" w:themeTint="FF" w:themeShade="FF"/>
+          <w:rFonts w:eastAsia="Verdana" w:cs="Verdana"/>
+          <w:b/>
+          <w:bCs/>
+          <w:color w:val="000000" w:themeColor="text1"/>
           <w:sz w:val="28"/>
           <w:szCs w:val="28"/>
           <w:u w:val="single"/>
         </w:rPr>
-        <w:t>Your interviews on</w:t>
-      </w:r>
-      <w:r>
-        <w:rPr>
-          <w:rFonts w:ascii="Verdana" w:hAnsi="Verdana" w:eastAsia="Verdana" w:cs="Verdana"/>
-          <w:b w:val="1"/>
-          <w:bCs w:val="1"/>
-          <w:color w:val="000000" w:themeColor="text1" w:themeTint="FF" w:themeShade="FF"/>
+        <w:t>Your interviews on ${</w:t>
+      </w:r>
+      <w:proofErr w:type="spellStart"/>
+      <w:r>
+        <w:rPr>
+          <w:rFonts w:eastAsia="Verdana" w:cs="Verdana"/>
+          <w:b/>
+          <w:bCs/>
+          <w:color w:val="000000" w:themeColor="text1"/>
           <w:sz w:val="28"/>
           <w:szCs w:val="28"/>
           <w:u w:val="single"/>
         </w:rPr>
-        <w:t xml:space="preserve"> ${</w:t>
-      </w:r>
-      <w:proofErr w:type="spellStart"/>
-      <w:r>
-        <w:rPr>
-          <w:rFonts w:ascii="Verdana" w:hAnsi="Verdana" w:eastAsia="Verdana" w:cs="Verdana"/>
-          <w:b w:val="1"/>
-          <w:bCs w:val="1"/>
-          <w:color w:val="000000" w:themeColor="text1" w:themeTint="FF" w:themeShade="FF"/>
-          <w:sz w:val="28"/>
-          <w:szCs w:val="28"/>
-          <w:u w:val="single"/>
-        </w:rPr>
-        <w:t>a.</w:t>
-      </w:r>
-      <w:r>
-        <w:rPr>
-          <w:rFonts w:ascii="Verdana" w:hAnsi="Verdana" w:eastAsia="Verdana" w:cs="Verdana"/>
-          <w:b w:val="1"/>
-          <w:bCs w:val="1"/>
-          <w:color w:val="000000" w:themeColor="text1" w:themeTint="FF" w:themeShade="FF"/>
-          <w:sz w:val="28"/>
-          <w:szCs w:val="28"/>
-          <w:u w:val="single"/>
-        </w:rPr>
-        <w:t>date</w:t>
+        <w:t>a.date</w:t>
       </w:r>
       <w:proofErr w:type="spellEnd"/>
       <w:r>
         <w:rPr>
-          <w:rFonts w:ascii="Verdana" w:hAnsi="Verdana" w:eastAsia="Verdana" w:cs="Verdana"/>
-          <w:b w:val="1"/>
-          <w:bCs w:val="1"/>
-          <w:color w:val="000000" w:themeColor="text1" w:themeTint="FF" w:themeShade="FF"/>
+          <w:rFonts w:eastAsia="Verdana" w:cs="Verdana"/>
+          <w:b/>
+          <w:bCs/>
+          <w:color w:val="000000" w:themeColor="text1"/>
           <w:sz w:val="28"/>
           <w:szCs w:val="28"/>
           <w:u w:val="single"/>
@@ -249,10 +201,10 @@
         <w:spacing w:after="0"/>
         <w:jc w:val="both"/>
         <w:rPr>
-          <w:rFonts w:ascii="Verdana" w:hAnsi="Verdana" w:eastAsia="Verdana" w:cs="Verdana"/>
-          <w:i w:val="1"/>
-          <w:iCs w:val="1"/>
-          <w:color w:val="000000" w:themeColor="text1" w:themeTint="FF" w:themeShade="FF"/>
+          <w:rFonts w:eastAsia="Verdana" w:cs="Verdana"/>
+          <w:i/>
+          <w:iCs/>
+          <w:color w:val="000000" w:themeColor="text1"/>
           <w:sz w:val="28"/>
           <w:szCs w:val="28"/>
         </w:rPr>
@@ -267,603 +219,665 @@
         <w:ind w:right="424"/>
         <w:jc w:val="both"/>
         <w:rPr>
-          <w:rFonts w:ascii="Verdana" w:hAnsi="Verdana" w:eastAsia="Verdana" w:cs="Verdana"/>
-          <w:color w:val="000000" w:themeColor="text1" w:themeTint="FF" w:themeShade="FF"/>
+          <w:rFonts w:eastAsia="Verdana" w:cs="Verdana"/>
+          <w:color w:val="000000" w:themeColor="text1"/>
           <w:sz w:val="22"/>
           <w:szCs w:val="22"/>
         </w:rPr>
       </w:pPr>
     </w:p>
-    <w:p w14:noSpellErr="1">
-      <w:pPr>
-        <w:spacing w:after="0" w:line="240" w:lineRule="auto"/>
-        <w:ind w:left="0"/>
-        <w:rPr>
-          <w:rFonts w:ascii="Verdana" w:hAnsi="Verdana" w:eastAsia="Verdana" w:cs="Verdana"/>
-          <w:i w:val="1"/>
-          <w:iCs w:val="1"/>
-          <w:color w:val="000000" w:themeColor="text1" w:themeTint="FF" w:themeShade="FF"/>
+    <w:p>
+      <w:pPr>
+        <w:tabs>
+          <w:tab w:val="left" w:pos="1418"/>
+        </w:tabs>
+        <w:spacing w:after="480" w:line="240" w:lineRule="auto"/>
+        <w:rPr>
+          <w:rFonts w:eastAsia="Verdana" w:cs="Verdana"/>
+          <w:b/>
+          <w:i/>
+          <w:iCs/>
+          <w:color w:val="000000" w:themeColor="text1"/>
           <w:sz w:val="20"/>
           <w:szCs w:val="20"/>
         </w:rPr>
       </w:pPr>
       <w:r>
         <w:rPr>
-          <w:rFonts w:ascii="Verdana" w:hAnsi="Verdana" w:eastAsia="Verdana" w:cs="Verdana"/>
-          <w:b w:val="1"/>
-          <w:bCs w:val="1"/>
-          <w:i w:val="1"/>
-          <w:iCs w:val="1"/>
+          <w:rFonts w:eastAsia="Verdana" w:cs="Verdana"/>
+          <w:b/>
+          <w:bCs/>
+          <w:i/>
+          <w:iCs/>
           <w:color w:val="000000"/>
           <w:sz w:val="20"/>
           <w:szCs w:val="20"/>
         </w:rPr>
         <w:t>${</w:t>
       </w:r>
-      <w:r>
-        <w:rPr>
-          <w:rFonts w:ascii="Verdana" w:hAnsi="Verdana" w:eastAsia="Verdana" w:cs="Verdana"/>
-          <w:b w:val="1"/>
-          <w:bCs w:val="1"/>
-          <w:i w:val="1"/>
-          <w:iCs w:val="1"/>
+      <w:proofErr w:type="spellStart"/>
+      <w:r>
+        <w:rPr>
+          <w:rFonts w:eastAsia="Verdana" w:cs="Verdana"/>
+          <w:b/>
+          <w:bCs/>
+          <w:i/>
+          <w:iCs/>
           <w:color w:val="000000"/>
           <w:sz w:val="20"/>
           <w:szCs w:val="20"/>
         </w:rPr>
-        <w:t>a.</w:t>
-      </w:r>
-      <w:r>
-        <w:rPr>
-          <w:rFonts w:ascii="Verdana" w:hAnsi="Verdana" w:eastAsia="Verdana" w:cs="Verdana"/>
-          <w:b w:val="1"/>
-          <w:bCs w:val="1"/>
-          <w:i w:val="1"/>
-          <w:iCs w:val="1"/>
+        <w:t>a.morningTaxiTime</w:t>
+      </w:r>
+      <w:proofErr w:type="spellEnd"/>
+      <w:r>
+        <w:rPr>
+          <w:rFonts w:eastAsia="Verdana" w:cs="Verdana"/>
+          <w:b/>
+          <w:bCs/>
+          <w:i/>
+          <w:iCs/>
           <w:color w:val="000000"/>
           <w:sz w:val="20"/>
           <w:szCs w:val="20"/>
         </w:rPr>
-        <w:t>morningTaxiTime</w:t>
-      </w:r>
-      <w:r>
-        <w:rPr>
-          <w:rFonts w:ascii="Verdana" w:hAnsi="Verdana" w:eastAsia="Verdana" w:cs="Verdana"/>
-          <w:b w:val="1"/>
-          <w:bCs w:val="1"/>
-          <w:i w:val="1"/>
-          <w:iCs w:val="1"/>
+        <w:t>}</w:t>
+      </w:r>
+      <w:r>
+        <w:rPr>
+          <w:rFonts w:eastAsia="Verdana" w:cs="Verdana"/>
+          <w:b/>
+          <w:bCs/>
+          <w:i/>
+          <w:iCs/>
           <w:color w:val="000000"/>
           <w:sz w:val="20"/>
           <w:szCs w:val="20"/>
         </w:rPr>
-        <w:t>}</w:t>
-      </w:r>
-      <w:r>
-        <w:rPr>
-          <w:rFonts w:ascii="Verdana" w:hAnsi="Verdana" w:eastAsia="Verdana" w:cs="Verdana"/>
-          <w:b w:val="1"/>
-          <w:bCs w:val="1"/>
-          <w:i w:val="1"/>
-          <w:iCs w:val="1"/>
+        <w:tab/>
+      </w:r>
+      <w:proofErr w:type="gramStart"/>
+      <w:r>
+        <w:rPr>
+          <w:rFonts w:eastAsia="Verdana" w:cs="Verdana"/>
+          <w:i/>
+          <w:iCs/>
           <w:color w:val="000000"/>
           <w:sz w:val="20"/>
           <w:szCs w:val="20"/>
         </w:rPr>
-        <w:t xml:space="preserve"> </w:t>
-      </w:r>
-      <w:r>
-        <w:rPr>
-          <w:rFonts w:cs="Arial"/>
-          <w:b/>
-          <w:bCs/>
+        <w:t>A</w:t>
+      </w:r>
+      <w:proofErr w:type="gramEnd"/>
+      <w:r>
+        <w:rPr>
+          <w:rFonts w:eastAsia="Verdana" w:cs="Verdana"/>
           <w:i/>
+          <w:iCs/>
           <w:color w:val="000000"/>
           <w:sz w:val="20"/>
           <w:szCs w:val="20"/>
         </w:rPr>
-        <w:tab/>
-      </w:r>
-      <w:r>
-        <w:rPr>
-          <w:rFonts w:ascii="Verdana" w:hAnsi="Verdana" w:eastAsia="Verdana" w:cs="Verdana"/>
-          <w:i w:val="1"/>
-          <w:iCs w:val="1"/>
-          <w:color w:val="000000"/>
-          <w:sz w:val="20"/>
-          <w:szCs w:val="20"/>
-        </w:rPr>
-        <w:t xml:space="preserve">A taxi will drive you </w:t>
-      </w:r>
-      <w:r>
-        <w:rPr>
-          <w:rFonts w:ascii="Verdana" w:hAnsi="Verdana" w:eastAsia="Verdana" w:cs="Verdana"/>
-          <w:i w:val="1"/>
-          <w:iCs w:val="1"/>
-          <w:color w:val="000000"/>
-          <w:sz w:val="20"/>
-          <w:szCs w:val="20"/>
-        </w:rPr>
-        <w:t>from the hotel to</w:t>
-      </w:r>
-      <w:r>
-        <w:rPr>
-          <w:rFonts w:ascii="Verdana" w:hAnsi="Verdana" w:eastAsia="Verdana" w:cs="Verdana"/>
-          <w:i w:val="1"/>
-          <w:iCs w:val="1"/>
-          <w:color w:val="000000"/>
-          <w:sz w:val="20"/>
-          <w:szCs w:val="20"/>
-        </w:rPr>
-        <w:t xml:space="preserve"> </w:t>
-      </w:r>
-      <w:r>
-        <w:rPr>
-          <w:rFonts w:ascii="Verdana" w:hAnsi="Verdana" w:eastAsia="Verdana" w:cs="Verdana"/>
-          <w:i w:val="1"/>
-          <w:iCs w:val="1"/>
-          <w:color w:val="000000"/>
-          <w:sz w:val="20"/>
-          <w:szCs w:val="20"/>
-        </w:rPr>
-        <w:t>Amadeus BEL AIR</w:t>
+        <w:t xml:space="preserve"> taxi will drive you from the hotel to Amadeus BEL AIR</w:t>
       </w:r>
     </w:p>
     <w:p>
       <w:pPr>
+        <w:tabs>
+          <w:tab w:val="left" w:pos="2127"/>
+        </w:tabs>
         <w:autoSpaceDE w:val="0"/>
         <w:autoSpaceDN w:val="0"/>
         <w:adjustRightInd w:val="0"/>
-        <w:spacing w:after="0"/>
-        <w:ind w:right="424"/>
+        <w:spacing w:before="240" w:after="0"/>
+        <w:ind w:left="2608" w:hanging="2608"/>
         <w:jc w:val="both"/>
         <w:rPr>
-          <w:rFonts w:ascii="Verdana" w:hAnsi="Verdana" w:eastAsia="Verdana" w:cs="Verdana"/>
-          <w:b w:val="1"/>
-          <w:bCs w:val="1"/>
-          <w:color w:val="000000" w:themeColor="text1" w:themeTint="FF" w:themeShade="FF"/>
+          <w:rFonts w:eastAsia="Verdana" w:cs="Verdana"/>
+          <w:b/>
+          <w:bCs/>
+          <w:color w:val="000000"/>
           <w:sz w:val="22"/>
           <w:szCs w:val="22"/>
         </w:rPr>
       </w:pPr>
+      <w:commentRangeStart w:id="0"/>
+      <w:r>
+        <w:rPr>
+          <w:rFonts w:eastAsia="Verdana" w:cs="Verdana"/>
+          <w:b/>
+          <w:bCs/>
+          <w:color w:val="000000"/>
+          <w:sz w:val="22"/>
+          <w:szCs w:val="22"/>
+        </w:rPr>
+        <w:t>${start} - ${end}</w:t>
+      </w:r>
+      <w:r>
+        <w:rPr>
+          <w:rFonts w:eastAsia="Verdana" w:cs="Verdana"/>
+          <w:b/>
+          <w:bCs/>
+          <w:color w:val="000000"/>
+          <w:sz w:val="22"/>
+          <w:szCs w:val="22"/>
+        </w:rPr>
+        <w:tab/>
+      </w:r>
+      <w:r>
+        <w:rPr>
+          <w:rFonts w:eastAsia="Verdana" w:cs="Verdana"/>
+          <w:color w:val="000000"/>
+          <w:sz w:val="22"/>
+          <w:szCs w:val="22"/>
+        </w:rPr>
+        <w:t>Interview with</w:t>
+      </w:r>
+      <w:r>
+        <w:rPr>
+          <w:rFonts w:eastAsia="Verdana" w:cs="Verdana"/>
+          <w:b/>
+          <w:bCs/>
+          <w:color w:val="000000"/>
+          <w:sz w:val="22"/>
+          <w:szCs w:val="22"/>
+        </w:rPr>
+        <w:t xml:space="preserve"> </w:t>
+      </w:r>
+      <w:r>
+        <w:rPr>
+          <w:rFonts w:eastAsia="Verdana" w:cs="Verdana"/>
+          <w:b/>
+          <w:bCs/>
+          <w:color w:val="000000"/>
+          <w:sz w:val="22"/>
+          <w:szCs w:val="22"/>
+        </w:rPr>
+        <w:t>${interviewer}</w:t>
+      </w:r>
     </w:p>
     <w:p>
       <w:pPr>
+        <w:tabs>
+          <w:tab w:val="left" w:pos="2127"/>
+        </w:tabs>
         <w:autoSpaceDE w:val="0"/>
         <w:autoSpaceDN w:val="0"/>
         <w:adjustRightInd w:val="0"/>
-        <w:spacing w:after="240" w:afterAutospacing="off"/>
-        <w:ind w:right="424"/>
+        <w:spacing w:after="240"/>
+        <w:ind w:left="2608" w:hanging="2608"/>
         <w:jc w:val="both"/>
         <w:rPr>
-          <w:rFonts w:ascii="Verdana" w:hAnsi="Verdana" w:eastAsia="Verdana" w:cs="Verdana"/>
-          <w:b w:val="0"/>
-          <w:bCs w:val="0"/>
-          <w:i w:val="0"/>
-          <w:iCs w:val="0"/>
-          <w:color w:val="000000" w:themeColor="text1" w:themeTint="FF" w:themeShade="FF"/>
+          <w:rFonts w:eastAsia="Verdana" w:cs="Verdana"/>
+          <w:i/>
+          <w:iCs/>
+          <w:color w:val="000000" w:themeColor="text1"/>
           <w:sz w:val="22"/>
           <w:szCs w:val="22"/>
         </w:rPr>
       </w:pPr>
-      <w:commentRangeStart w:id="68607751"/>
-      <w:r>
-        <w:rPr>
-          <w:rFonts w:ascii="Verdana" w:hAnsi="Verdana" w:eastAsia="Verdana" w:cs="Verdana"/>
-          <w:b w:val="1"/>
-          <w:bCs w:val="1"/>
+      <w:r>
+        <w:rPr>
+          <w:rFonts w:eastAsia="Verdana" w:cs="Verdana"/>
+          <w:b/>
+          <w:bCs/>
           <w:color w:val="000000"/>
           <w:sz w:val="22"/>
           <w:szCs w:val="22"/>
         </w:rPr>
-        <w:t>${start} - ${end}</w:t>
-      </w:r>
-      <w:r>
-        <w:rPr>
-          <w:rFonts w:ascii="Verdana" w:hAnsi="Verdana" w:eastAsia="Verdana" w:cs="Verdana"/>
-          <w:b w:val="1"/>
-          <w:bCs w:val="1"/>
-          <w:color w:val="000000"/>
-          <w:sz w:val="22"/>
-          <w:szCs w:val="22"/>
-        </w:rPr>
-        <w:t xml:space="preserve"> </w:t>
-      </w:r>
-      <w:r>
-        <w:rPr>
-          <w:rFonts w:cs="Arial"/>
-          <w:color w:val="000000"/>
-          <w:sz w:val="22"/>
-          <w:szCs w:val="22"/>
-        </w:rPr>
         <w:tab/>
       </w:r>
       <w:r>
         <w:rPr>
-          <w:rFonts w:ascii="Verdana" w:hAnsi="Verdana" w:eastAsia="Verdana" w:cs="Verdana"/>
-          <w:color w:val="000000"/>
-          <w:sz w:val="22"/>
-          <w:szCs w:val="22"/>
-        </w:rPr>
-        <w:t xml:space="preserve">Interview with</w:t>
-      </w:r>
-      <w:r>
-        <w:rPr>
-          <w:rFonts w:ascii="Verdana" w:hAnsi="Verdana" w:eastAsia="Verdana" w:cs="Verdana"/>
-          <w:b w:val="1"/>
-          <w:bCs w:val="1"/>
-          <w:color w:val="000000"/>
-          <w:sz w:val="22"/>
-          <w:szCs w:val="22"/>
-        </w:rPr>
-        <w:t xml:space="preserve"> </w:t>
-      </w:r>
-      <w:r>
-        <w:rPr>
-          <w:rFonts w:ascii="Verdana" w:hAnsi="Verdana" w:eastAsia="Verdana" w:cs="Verdana"/>
-          <w:b w:val="1"/>
-          <w:bCs w:val="1"/>
-          <w:color w:val="000000"/>
-          <w:sz w:val="22"/>
-          <w:szCs w:val="22"/>
-        </w:rPr>
-        <w:t>${interviewer}</w:t>
-      </w:r>
-      <w:r>
-        <w:rPr>
-          <w:rFonts w:ascii="Verdana" w:hAnsi="Verdana" w:eastAsia="Verdana" w:cs="Verdana"/>
-          <w:b w:val="1"/>
-          <w:bCs w:val="1"/>
-          <w:color w:val="000000"/>
-          <w:sz w:val="22"/>
-          <w:szCs w:val="22"/>
-        </w:rPr>
-        <w:t xml:space="preserve"> </w:t>
-      </w:r>
-      <w:r>
-        <w:rPr>
-          <w:rFonts w:ascii="Verdana" w:hAnsi="Verdana" w:eastAsia="Verdana" w:cs="Verdana"/>
-          <w:b w:val="1"/>
-          <w:bCs w:val="1"/>
-          <w:color w:val="000000"/>
-          <w:sz w:val="22"/>
-          <w:szCs w:val="22"/>
-        </w:rPr>
-        <w:t xml:space="preserve">- </w:t>
-      </w:r>
-      <w:r>
-        <w:rPr>
-          <w:rFonts w:ascii="Verdana" w:hAnsi="Verdana" w:eastAsia="Verdana" w:cs="Verdana"/>
-          <w:i w:val="1"/>
-          <w:iCs w:val="1"/>
-          <w:color w:val="000000"/>
-          <w:sz w:val="22"/>
-          <w:szCs w:val="22"/>
-        </w:rPr>
-        <w:t>${</w:t>
-      </w:r>
-      <w:proofErr w:type="spellStart"/>
-      <w:r>
-        <w:rPr>
-          <w:rFonts w:ascii="Verdana" w:hAnsi="Verdana" w:eastAsia="Verdana" w:cs="Verdana"/>
-          <w:i w:val="1"/>
-          <w:iCs w:val="1"/>
-          <w:color w:val="000000"/>
-          <w:sz w:val="22"/>
-          <w:szCs w:val="22"/>
-        </w:rPr>
-        <w:t>interviewer.description</w:t>
-      </w:r>
-      <w:proofErr w:type="spellEnd"/>
-      <w:r>
-        <w:rPr>
-          <w:rFonts w:ascii="Verdana" w:hAnsi="Verdana" w:eastAsia="Verdana" w:cs="Verdana"/>
-          <w:i w:val="1"/>
-          <w:iCs w:val="1"/>
-          <w:color w:val="000000"/>
-          <w:sz w:val="22"/>
-          <w:szCs w:val="22"/>
-        </w:rPr>
-        <w:t>}</w:t>
-      </w:r>
-      <w:commentRangeEnd w:id="68607751"/>
-      <w:r>
-        <w:rPr>
-          <w:rStyle w:val="CommentReference"/>
-        </w:rPr>
-        <w:commentReference w:id="68607751"/>
-      </w:r>
-    </w:p>
-    <w:p w14:noSpellErr="1">
-      <w:pPr>
-        <w:autoSpaceDE w:val="0"/>
-        <w:autoSpaceDN w:val="0"/>
-        <w:adjustRightInd w:val="0"/>
-        <w:spacing w:before="240" w:beforeAutospacing="off" w:after="240" w:afterAutospacing="off" w:line="240" w:lineRule="auto"/>
-        <w:ind w:right="424"/>
-        <w:jc w:val="center"/>
-        <w:rPr>
-          <w:rFonts w:ascii="Verdana" w:hAnsi="Verdana" w:eastAsia="Verdana" w:cs="Verdana"/>
-          <w:b w:val="1"/>
-          <w:bCs w:val="1"/>
-          <w:color w:val="000000" w:themeColor="text1" w:themeTint="FF" w:themeShade="FF"/>
-          <w:sz w:val="22"/>
-          <w:szCs w:val="22"/>
-        </w:rPr>
-      </w:pPr>
-      <w:r>
-        <w:rPr>
-          <w:rFonts w:ascii="Verdana" w:hAnsi="Verdana" w:eastAsia="Verdana" w:cs="Verdana"/>
-          <w:b w:val="1"/>
-          <w:bCs w:val="1"/>
-          <w:color w:val="000000" w:themeColor="text1" w:themeTint="FF" w:themeShade="FF"/>
-          <w:sz w:val="22"/>
-          <w:szCs w:val="22"/>
-        </w:rPr>
-        <w:t>LUNCH</w:t>
-      </w:r>
-    </w:p>
-    <w:p>
-      <w:pPr>
-        <w:pStyle w:val="Normal"/>
-        <w:autoSpaceDE w:val="0"/>
-        <w:autoSpaceDN w:val="0"/>
-        <w:adjustRightInd w:val="0"/>
-        <w:spacing w:before="240" w:beforeAutospacing="off" w:after="0" w:afterAutospacing="off"/>
-        <w:ind w:left="2608" w:right="424" w:hanging="2608"/>
-        <w:jc w:val="both"/>
-        <w:rPr>
-          <w:rFonts w:ascii="Verdana" w:hAnsi="Verdana" w:eastAsia="Verdana" w:cs="Verdana"/>
-          <w:i w:val="1"/>
-          <w:iCs w:val="1"/>
-          <w:color w:val="000000" w:themeColor="text1" w:themeTint="FF" w:themeShade="FF"/>
-          <w:sz w:val="22"/>
-          <w:szCs w:val="22"/>
-        </w:rPr>
-      </w:pPr>
-      <w:commentRangeStart w:id="641916794"/>
-      <w:r>
-        <w:rPr>
-          <w:rFonts w:ascii="Verdana" w:hAnsi="Verdana" w:eastAsia="Verdana" w:cs="Verdana"/>
-          <w:b w:val="1"/>
-          <w:bCs w:val="1"/>
-          <w:color w:val="000000"/>
-          <w:sz w:val="22"/>
-          <w:szCs w:val="22"/>
-        </w:rPr>
-        <w:t>${start}</w:t>
-      </w:r>
-      <w:r>
-        <w:rPr>
-          <w:rFonts w:ascii="Verdana" w:hAnsi="Verdana" w:eastAsia="Verdana" w:cs="Verdana"/>
-          <w:b w:val="1"/>
-          <w:bCs w:val="1"/>
-          <w:color w:val="000000"/>
-          <w:sz w:val="22"/>
-          <w:szCs w:val="22"/>
-        </w:rPr>
-        <w:t xml:space="preserve"> - </w:t>
-      </w:r>
-      <w:r>
-        <w:rPr>
-          <w:rFonts w:ascii="Verdana" w:hAnsi="Verdana" w:eastAsia="Verdana" w:cs="Verdana"/>
-          <w:b w:val="1"/>
-          <w:bCs w:val="1"/>
-          <w:color w:val="000000"/>
-          <w:sz w:val="22"/>
-          <w:szCs w:val="22"/>
-        </w:rPr>
-        <w:t>${end}</w:t>
-      </w:r>
-      <w:r>
-        <w:rPr>
-          <w:rFonts w:ascii="Verdana" w:hAnsi="Verdana" w:eastAsia="Verdana" w:cs="Verdana"/>
-          <w:b w:val="1"/>
-          <w:bCs w:val="1"/>
-          <w:color w:val="000000"/>
-          <w:sz w:val="22"/>
-          <w:szCs w:val="22"/>
-        </w:rPr>
-        <w:t xml:space="preserve"> </w:t>
-      </w:r>
-      <w:r>
-        <w:rPr>
-          <w:rFonts w:cs="Arial"/>
-          <w:color w:val="000000"/>
-          <w:sz w:val="22"/>
-          <w:szCs w:val="22"/>
-        </w:rPr>
-        <w:tab/>
-      </w:r>
-      <w:r>
-        <w:rPr>
-          <w:rFonts w:ascii="Verdana" w:hAnsi="Verdana" w:eastAsia="Verdana" w:cs="Verdana"/>
-          <w:color w:val="000000"/>
-          <w:sz w:val="22"/>
-          <w:szCs w:val="22"/>
-        </w:rPr>
-        <w:t xml:space="preserve">Interview with</w:t>
-      </w:r>
-      <w:r>
-        <w:rPr>
-          <w:rFonts w:ascii="Verdana" w:hAnsi="Verdana" w:eastAsia="Verdana" w:cs="Verdana"/>
-          <w:b w:val="1"/>
-          <w:bCs w:val="1"/>
-          <w:color w:val="000000"/>
-          <w:sz w:val="22"/>
-          <w:szCs w:val="22"/>
-        </w:rPr>
-        <w:t xml:space="preserve"> </w:t>
-      </w:r>
-      <w:r>
-        <w:rPr>
-          <w:rFonts w:ascii="Verdana" w:hAnsi="Verdana" w:eastAsia="Verdana" w:cs="Verdana"/>
-          <w:b w:val="1"/>
-          <w:bCs w:val="1"/>
-          <w:color w:val="000000"/>
-          <w:sz w:val="22"/>
-          <w:szCs w:val="22"/>
-        </w:rPr>
-        <w:t>${interviewer}</w:t>
-      </w:r>
-      <w:r>
-        <w:rPr>
-          <w:rFonts w:ascii="Verdana" w:hAnsi="Verdana" w:eastAsia="Verdana" w:cs="Verdana"/>
-          <w:b w:val="1"/>
-          <w:bCs w:val="1"/>
-          <w:color w:val="000000"/>
-          <w:sz w:val="22"/>
-          <w:szCs w:val="22"/>
-        </w:rPr>
-        <w:t xml:space="preserve"> </w:t>
-      </w:r>
-      <w:r>
-        <w:rPr>
-          <w:rFonts w:ascii="Verdana" w:hAnsi="Verdana" w:eastAsia="Verdana" w:cs="Verdana"/>
-          <w:b w:val="1"/>
-          <w:bCs w:val="1"/>
-          <w:color w:val="000000"/>
-          <w:sz w:val="22"/>
-          <w:szCs w:val="22"/>
-        </w:rPr>
-        <w:t>-</w:t>
-      </w:r>
-      <w:r>
-        <w:rPr>
-          <w:rFonts w:ascii="Verdana" w:hAnsi="Verdana" w:eastAsia="Verdana" w:cs="Verdana"/>
-          <w:i w:val="1"/>
-          <w:iCs w:val="1"/>
-          <w:color w:val="000000"/>
-          <w:sz w:val="22"/>
-          <w:szCs w:val="22"/>
-        </w:rPr>
-        <w:t xml:space="preserve"> </w:t>
-      </w:r>
-      <w:r>
-        <w:rPr>
-          <w:rFonts w:ascii="Verdana" w:hAnsi="Verdana" w:eastAsia="Verdana" w:cs="Verdana"/>
-          <w:i w:val="1"/>
-          <w:iCs w:val="1"/>
-          <w:color w:val="000000"/>
-          <w:sz w:val="22"/>
-          <w:szCs w:val="22"/>
-        </w:rPr>
-        <w:t>${</w:t>
-      </w:r>
-      <w:proofErr w:type="spellStart"/>
-      <w:r>
-        <w:rPr>
-          <w:rFonts w:ascii="Verdana" w:hAnsi="Verdana" w:eastAsia="Verdana" w:cs="Verdana"/>
-          <w:i w:val="1"/>
-          <w:iCs w:val="1"/>
-          <w:color w:val="000000"/>
-          <w:sz w:val="22"/>
-          <w:szCs w:val="22"/>
-        </w:rPr>
-        <w:t>interviewer.description</w:t>
-      </w:r>
-      <w:proofErr w:type="spellEnd"/>
-      <w:r>
-        <w:rPr>
-          <w:rFonts w:ascii="Verdana" w:hAnsi="Verdana" w:eastAsia="Verdana" w:cs="Verdana"/>
-          <w:i w:val="1"/>
-          <w:iCs w:val="1"/>
-          <w:color w:val="000000"/>
-          <w:sz w:val="22"/>
-          <w:szCs w:val="22"/>
-        </w:rPr>
-        <w:t>}</w:t>
-      </w:r>
-      <w:commentRangeEnd w:id="641916794"/>
-      <w:r>
-        <w:rPr>
-          <w:rStyle w:val="CommentReference"/>
-        </w:rPr>
-        <w:commentReference w:id="641916794"/>
-      </w:r>
-      <w:r>
-        <w:rPr>
-          <w:rFonts w:cs="Arial"/>
+          <w:rFonts w:eastAsia="Verdana" w:cs="Verdana"/>
           <w:i/>
           <w:iCs/>
           <w:color w:val="000000"/>
           <w:sz w:val="22"/>
           <w:szCs w:val="22"/>
         </w:rPr>
-        <w:tab/>
-      </w:r>
-      <w:bookmarkStart w:name="_GoBack" w:id="2"/>
-      <w:bookmarkEnd w:id="2"/>
+        <w:t>${</w:t>
+      </w:r>
+      <w:proofErr w:type="spellStart"/>
+      <w:r>
+        <w:rPr>
+          <w:rFonts w:eastAsia="Verdana" w:cs="Verdana"/>
+          <w:i/>
+          <w:iCs/>
+          <w:color w:val="000000"/>
+          <w:sz w:val="22"/>
+          <w:szCs w:val="22"/>
+        </w:rPr>
+        <w:t>interviewer.description</w:t>
+      </w:r>
+      <w:proofErr w:type="spellEnd"/>
+      <w:r>
+        <w:rPr>
+          <w:rFonts w:eastAsia="Verdana" w:cs="Verdana"/>
+          <w:i/>
+          <w:iCs/>
+          <w:color w:val="000000"/>
+          <w:sz w:val="22"/>
+          <w:szCs w:val="22"/>
+        </w:rPr>
+        <w:t>}</w:t>
+      </w:r>
+      <w:commentRangeEnd w:id="0"/>
+      <w:r>
+        <w:rPr>
+          <w:rStyle w:val="CommentReference"/>
+          <w:sz w:val="22"/>
+          <w:szCs w:val="22"/>
+        </w:rPr>
+        <w:commentReference w:id="0"/>
+      </w:r>
     </w:p>
     <w:p>
       <w:pPr>
+        <w:pBdr>
+          <w:top w:val="single" w:sz="4" w:space="7" w:color="auto"/>
+          <w:bottom w:val="single" w:sz="4" w:space="1" w:color="auto"/>
+        </w:pBdr>
+        <w:tabs>
+          <w:tab w:val="left" w:pos="2127"/>
+        </w:tabs>
         <w:autoSpaceDE w:val="0"/>
         <w:autoSpaceDN w:val="0"/>
         <w:adjustRightInd w:val="0"/>
-        <w:spacing w:after="0"/>
-        <w:ind w:right="424"/>
-        <w:jc w:val="both"/>
-        <w:rPr>
-          <w:rFonts w:ascii="Verdana" w:hAnsi="Verdana" w:eastAsia="Verdana" w:cs="Verdana"/>
-          <w:b w:val="1"/>
-          <w:bCs w:val="1"/>
-          <w:color w:val="000000" w:themeColor="text1" w:themeTint="FF" w:themeShade="FF"/>
+        <w:spacing w:before="360" w:after="360" w:line="360" w:lineRule="auto"/>
+        <w:jc w:val="center"/>
+        <w:rPr>
+          <w:rFonts w:eastAsia="Verdana" w:cs="Verdana"/>
+          <w:b/>
+          <w:bCs/>
+          <w:color w:val="000000" w:themeColor="text1"/>
           <w:sz w:val="22"/>
           <w:szCs w:val="22"/>
         </w:rPr>
       </w:pPr>
+      <w:r>
+        <w:rPr>
+          <w:rFonts w:eastAsia="Verdana" w:cs="Verdana"/>
+          <w:b/>
+          <w:bCs/>
+          <w:color w:val="000000" w:themeColor="text1"/>
+          <w:sz w:val="22"/>
+          <w:szCs w:val="22"/>
+        </w:rPr>
+        <w:t>LUNCH</w:t>
+      </w:r>
     </w:p>
-    <w:p w14:noSpellErr="1">
-      <w:pPr>
+    <w:p>
+      <w:pPr>
+        <w:tabs>
+          <w:tab w:val="left" w:pos="2127"/>
+        </w:tabs>
+        <w:autoSpaceDE w:val="0"/>
+        <w:autoSpaceDN w:val="0"/>
+        <w:adjustRightInd w:val="0"/>
+        <w:spacing w:before="240" w:after="0"/>
+        <w:ind w:left="2608" w:hanging="2608"/>
+        <w:jc w:val="both"/>
+        <w:rPr>
+          <w:rFonts w:eastAsia="Verdana" w:cs="Verdana"/>
+          <w:b/>
+          <w:bCs/>
+          <w:color w:val="000000"/>
+          <w:sz w:val="22"/>
+          <w:szCs w:val="22"/>
+        </w:rPr>
+      </w:pPr>
+      <w:commentRangeStart w:id="1"/>
+      <w:r>
+        <w:rPr>
+          <w:rFonts w:eastAsia="Verdana" w:cs="Verdana"/>
+          <w:b/>
+          <w:bCs/>
+          <w:color w:val="000000"/>
+          <w:sz w:val="22"/>
+          <w:szCs w:val="22"/>
+        </w:rPr>
+        <w:t>${start}</w:t>
+      </w:r>
+      <w:r>
+        <w:rPr>
+          <w:rFonts w:eastAsia="Verdana" w:cs="Verdana"/>
+          <w:b/>
+          <w:bCs/>
+          <w:color w:val="000000"/>
+          <w:sz w:val="22"/>
+          <w:szCs w:val="22"/>
+        </w:rPr>
+        <w:t xml:space="preserve"> - </w:t>
+      </w:r>
+      <w:r>
+        <w:rPr>
+          <w:rFonts w:eastAsia="Verdana" w:cs="Verdana"/>
+          <w:b/>
+          <w:bCs/>
+          <w:color w:val="000000"/>
+          <w:sz w:val="22"/>
+          <w:szCs w:val="22"/>
+        </w:rPr>
+        <w:t>${end}</w:t>
+      </w:r>
+      <w:r>
+        <w:rPr>
+          <w:rFonts w:eastAsia="Verdana" w:cs="Verdana"/>
+          <w:b/>
+          <w:bCs/>
+          <w:color w:val="000000"/>
+          <w:sz w:val="22"/>
+          <w:szCs w:val="22"/>
+        </w:rPr>
+        <w:tab/>
+      </w:r>
+      <w:r>
+        <w:rPr>
+          <w:rFonts w:eastAsia="Verdana" w:cs="Verdana"/>
+          <w:color w:val="000000"/>
+          <w:sz w:val="22"/>
+          <w:szCs w:val="22"/>
+        </w:rPr>
+        <w:t>Interview with</w:t>
+      </w:r>
+      <w:r>
+        <w:rPr>
+          <w:rFonts w:eastAsia="Verdana" w:cs="Verdana"/>
+          <w:b/>
+          <w:bCs/>
+          <w:color w:val="000000"/>
+          <w:sz w:val="22"/>
+          <w:szCs w:val="22"/>
+        </w:rPr>
+        <w:t xml:space="preserve"> </w:t>
+      </w:r>
+      <w:r>
+        <w:rPr>
+          <w:rFonts w:eastAsia="Verdana" w:cs="Verdana"/>
+          <w:b/>
+          <w:bCs/>
+          <w:color w:val="000000"/>
+          <w:sz w:val="22"/>
+          <w:szCs w:val="22"/>
+        </w:rPr>
+        <w:t>${interviewer}</w:t>
+      </w:r>
+    </w:p>
+    <w:p>
+      <w:pPr>
+        <w:tabs>
+          <w:tab w:val="left" w:pos="2127"/>
+        </w:tabs>
+        <w:autoSpaceDE w:val="0"/>
+        <w:autoSpaceDN w:val="0"/>
+        <w:adjustRightInd w:val="0"/>
+        <w:spacing w:after="240"/>
+        <w:ind w:left="2608" w:hanging="2608"/>
+        <w:jc w:val="both"/>
+        <w:rPr>
+          <w:rFonts w:eastAsia="Verdana" w:cs="Verdana"/>
+          <w:i/>
+          <w:iCs/>
+          <w:color w:val="000000" w:themeColor="text1"/>
+          <w:sz w:val="22"/>
+          <w:szCs w:val="22"/>
+        </w:rPr>
+      </w:pPr>
+      <w:r>
+        <w:rPr>
+          <w:rFonts w:eastAsia="Verdana" w:cs="Verdana"/>
+          <w:b/>
+          <w:bCs/>
+          <w:color w:val="000000"/>
+          <w:sz w:val="22"/>
+          <w:szCs w:val="22"/>
+        </w:rPr>
+        <w:tab/>
+      </w:r>
+      <w:r>
+        <w:rPr>
+          <w:rFonts w:eastAsia="Verdana" w:cs="Verdana"/>
+          <w:i/>
+          <w:iCs/>
+          <w:color w:val="000000"/>
+          <w:sz w:val="22"/>
+          <w:szCs w:val="22"/>
+        </w:rPr>
+        <w:t>${</w:t>
+      </w:r>
+      <w:proofErr w:type="spellStart"/>
+      <w:r>
+        <w:rPr>
+          <w:rFonts w:eastAsia="Verdana" w:cs="Verdana"/>
+          <w:i/>
+          <w:iCs/>
+          <w:color w:val="000000"/>
+          <w:sz w:val="22"/>
+          <w:szCs w:val="22"/>
+        </w:rPr>
+        <w:t>interviewer.description</w:t>
+      </w:r>
+      <w:proofErr w:type="spellEnd"/>
+      <w:r>
+        <w:rPr>
+          <w:rFonts w:eastAsia="Verdana" w:cs="Verdana"/>
+          <w:i/>
+          <w:iCs/>
+          <w:color w:val="000000"/>
+          <w:sz w:val="22"/>
+          <w:szCs w:val="22"/>
+        </w:rPr>
+        <w:t>}</w:t>
+      </w:r>
+      <w:commentRangeEnd w:id="1"/>
+      <w:r>
+        <w:rPr>
+          <w:rStyle w:val="CommentReference"/>
+          <w:sz w:val="22"/>
+          <w:szCs w:val="22"/>
+        </w:rPr>
+        <w:commentReference w:id="1"/>
+      </w:r>
+    </w:p>
+    <w:p>
+      <w:pPr>
+        <w:tabs>
+          <w:tab w:val="left" w:pos="2127"/>
+        </w:tabs>
+        <w:autoSpaceDE w:val="0"/>
+        <w:autoSpaceDN w:val="0"/>
+        <w:adjustRightInd w:val="0"/>
+        <w:spacing w:before="480" w:after="0"/>
+        <w:jc w:val="center"/>
+        <w:rPr>
+          <w:rFonts w:eastAsia="Verdana" w:cs="Verdana"/>
+          <w:b/>
+          <w:bCs/>
+          <w:i/>
+          <w:iCs/>
+          <w:color w:val="000000" w:themeColor="text1"/>
+          <w:sz w:val="22"/>
+          <w:szCs w:val="22"/>
+        </w:rPr>
+      </w:pPr>
+      <w:r>
+        <w:rPr>
+          <w:rFonts w:eastAsia="Verdana" w:cs="Verdana"/>
+          <w:b/>
+          <w:bCs/>
+          <w:i/>
+          <w:iCs/>
+          <w:color w:val="000000" w:themeColor="text1"/>
+          <w:sz w:val="22"/>
+          <w:szCs w:val="22"/>
+        </w:rPr>
+        <w:t>Please come back to the Main reception</w:t>
+      </w:r>
+    </w:p>
+    <w:p>
+      <w:pPr>
+        <w:tabs>
+          <w:tab w:val="left" w:pos="2127"/>
+        </w:tabs>
         <w:autoSpaceDE w:val="0"/>
         <w:autoSpaceDN w:val="0"/>
         <w:adjustRightInd w:val="0"/>
         <w:spacing w:after="0"/>
         <w:jc w:val="center"/>
         <w:rPr>
-          <w:rFonts w:ascii="Verdana" w:hAnsi="Verdana" w:eastAsia="Verdana" w:cs="Verdana"/>
-          <w:b w:val="1"/>
-          <w:bCs w:val="1"/>
-          <w:i w:val="1"/>
-          <w:iCs w:val="1"/>
-          <w:color w:val="000000" w:themeColor="text1" w:themeTint="FF" w:themeShade="FF"/>
+          <w:rFonts w:eastAsia="Verdana" w:cs="Verdana"/>
+          <w:i/>
+          <w:iCs/>
+          <w:color w:val="000000" w:themeColor="text1"/>
           <w:sz w:val="22"/>
           <w:szCs w:val="22"/>
-        </w:rPr>
-      </w:pPr>
-      <w:r>
-        <w:rPr>
-          <w:rFonts w:ascii="Verdana" w:hAnsi="Verdana" w:eastAsia="Verdana" w:cs="Verdana"/>
-          <w:b w:val="1"/>
-          <w:bCs w:val="1"/>
-          <w:i w:val="1"/>
-          <w:iCs w:val="1"/>
-          <w:color w:val="000000" w:themeColor="text1" w:themeTint="FF" w:themeShade="FF"/>
-          <w:sz w:val="22"/>
-          <w:szCs w:val="22"/>
-        </w:rPr>
-        <w:t>Please come back to the Main reception</w:t>
-      </w:r>
+          <w:lang w:eastAsia="zh-CN"/>
+        </w:rPr>
+      </w:pPr>
     </w:p>
     <w:p>
       <w:pPr>
+        <w:tabs>
+          <w:tab w:val="left" w:pos="1530"/>
+          <w:tab w:val="left" w:pos="2127"/>
+        </w:tabs>
         <w:autoSpaceDE w:val="0"/>
         <w:autoSpaceDN w:val="0"/>
         <w:adjustRightInd w:val="0"/>
         <w:spacing w:after="0"/>
         <w:jc w:val="center"/>
         <w:rPr>
-          <w:rFonts w:ascii="Verdana" w:hAnsi="Verdana" w:eastAsia="Verdana" w:cs="Verdana"/>
-          <w:i w:val="1"/>
-          <w:iCs w:val="1"/>
-          <w:color w:val="000000" w:themeColor="text1" w:themeTint="FF" w:themeShade="FF"/>
+          <w:rFonts w:eastAsia="Verdana" w:cs="Verdana"/>
+          <w:i/>
+          <w:iCs/>
+          <w:color w:val="000000" w:themeColor="text1"/>
           <w:sz w:val="22"/>
           <w:szCs w:val="22"/>
           <w:lang w:eastAsia="zh-CN"/>
         </w:rPr>
       </w:pPr>
+      <w:r>
+        <w:rPr>
+          <w:rFonts w:eastAsia="Verdana" w:cs="Verdana"/>
+          <w:i/>
+          <w:iCs/>
+          <w:color w:val="000000" w:themeColor="text1"/>
+          <w:sz w:val="22"/>
+          <w:szCs w:val="22"/>
+          <w:lang w:eastAsia="zh-CN"/>
+        </w:rPr>
+        <w:t>Please give your badge back and take back your ID</w:t>
+      </w:r>
     </w:p>
-    <w:p w14:noSpellErr="1">
+    <w:p>
+      <w:pPr>
+        <w:tabs>
+          <w:tab w:val="left" w:pos="1418"/>
+        </w:tabs>
+        <w:spacing w:before="480" w:after="240"/>
+        <w:rPr>
+          <w:rFonts w:eastAsia="Verdana" w:cs="Verdana"/>
+          <w:b/>
+          <w:i/>
+          <w:iCs/>
+          <w:color w:val="000000" w:themeColor="text1"/>
+          <w:sz w:val="20"/>
+          <w:szCs w:val="20"/>
+        </w:rPr>
+      </w:pPr>
+      <w:bookmarkStart w:id="2" w:name="_GoBack"/>
+      <w:r>
+        <w:rPr>
+          <w:rFonts w:eastAsia="Verdana" w:cs="Verdana"/>
+          <w:b/>
+          <w:bCs/>
+          <w:i/>
+          <w:iCs/>
+          <w:color w:val="000000"/>
+          <w:sz w:val="20"/>
+          <w:szCs w:val="20"/>
+        </w:rPr>
+        <w:t>${</w:t>
+      </w:r>
+      <w:proofErr w:type="spellStart"/>
+      <w:r>
+        <w:rPr>
+          <w:rFonts w:eastAsia="Verdana" w:cs="Verdana"/>
+          <w:b/>
+          <w:bCs/>
+          <w:i/>
+          <w:iCs/>
+          <w:color w:val="000000"/>
+          <w:sz w:val="20"/>
+          <w:szCs w:val="20"/>
+        </w:rPr>
+        <w:t>a.eveningTaxiTime</w:t>
+      </w:r>
+      <w:proofErr w:type="spellEnd"/>
+      <w:r>
+        <w:rPr>
+          <w:rFonts w:eastAsia="Verdana" w:cs="Verdana"/>
+          <w:b/>
+          <w:bCs/>
+          <w:i/>
+          <w:iCs/>
+          <w:color w:val="000000"/>
+          <w:sz w:val="20"/>
+          <w:szCs w:val="20"/>
+        </w:rPr>
+        <w:t>}</w:t>
+      </w:r>
+      <w:r>
+        <w:rPr>
+          <w:rFonts w:eastAsia="Verdana" w:cs="Verdana"/>
+          <w:b/>
+          <w:bCs/>
+          <w:i/>
+          <w:iCs/>
+          <w:color w:val="000000"/>
+          <w:sz w:val="20"/>
+          <w:szCs w:val="20"/>
+        </w:rPr>
+        <w:tab/>
+      </w:r>
+      <w:proofErr w:type="gramStart"/>
+      <w:r>
+        <w:rPr>
+          <w:rFonts w:eastAsia="Verdana" w:cs="Verdana"/>
+          <w:i/>
+          <w:iCs/>
+          <w:color w:val="000000"/>
+          <w:sz w:val="20"/>
+          <w:szCs w:val="20"/>
+        </w:rPr>
+        <w:t>A</w:t>
+      </w:r>
+      <w:proofErr w:type="gramEnd"/>
+      <w:r>
+        <w:rPr>
+          <w:rFonts w:eastAsia="Verdana" w:cs="Verdana"/>
+          <w:i/>
+          <w:iCs/>
+          <w:color w:val="000000"/>
+          <w:sz w:val="20"/>
+          <w:szCs w:val="20"/>
+        </w:rPr>
+        <w:t xml:space="preserve"> taxi will drive you to Nice airport</w:t>
+      </w:r>
+    </w:p>
+    <w:bookmarkEnd w:id="2"/>
+    <w:p>
+      <w:pPr>
+        <w:spacing w:after="0"/>
+        <w:rPr>
+          <w:rFonts w:cs="Arial"/>
+          <w:sz w:val="20"/>
+          <w:szCs w:val="20"/>
+        </w:rPr>
+      </w:pPr>
+    </w:p>
+    <w:p>
       <w:pPr>
         <w:tabs>
           <w:tab w:val="left" w:pos="1530"/>
@@ -872,196 +886,30 @@
         <w:autoSpaceDN w:val="0"/>
         <w:adjustRightInd w:val="0"/>
         <w:spacing w:after="0"/>
-        <w:jc w:val="center"/>
-        <w:rPr>
-          <w:rFonts w:ascii="Verdana" w:hAnsi="Verdana" w:eastAsia="Verdana" w:cs="Verdana"/>
-          <w:i w:val="1"/>
-          <w:iCs w:val="1"/>
-          <w:color w:val="000000" w:themeColor="text1" w:themeTint="FF" w:themeShade="FF"/>
-          <w:sz w:val="22"/>
-          <w:szCs w:val="22"/>
-          <w:lang w:eastAsia="zh-CN"/>
-        </w:rPr>
-      </w:pPr>
-      <w:r>
-        <w:rPr>
-          <w:rFonts w:ascii="Verdana" w:hAnsi="Verdana" w:eastAsia="Verdana" w:cs="Verdana"/>
-          <w:i w:val="1"/>
-          <w:iCs w:val="1"/>
-          <w:color w:val="000000" w:themeColor="text1" w:themeTint="FF" w:themeShade="FF"/>
-          <w:sz w:val="22"/>
-          <w:szCs w:val="22"/>
-          <w:lang w:eastAsia="zh-CN"/>
-        </w:rPr>
-        <w:t>Please give your badge back and take back your ID</w:t>
-      </w:r>
-    </w:p>
-    <w:p>
-      <w:pPr>
-        <w:spacing w:after="0"/>
-        <w:rPr>
-          <w:rFonts w:ascii="Verdana" w:hAnsi="Verdana" w:eastAsia="Verdana" w:cs="Verdana"/>
-          <w:sz w:val="20"/>
-          <w:szCs w:val="20"/>
-        </w:rPr>
-      </w:pPr>
-    </w:p>
-    <w:p>
-      <w:pPr>
-        <w:spacing w:after="0"/>
-        <w:rPr>
-          <w:rFonts w:ascii="Verdana" w:hAnsi="Verdana" w:eastAsia="Verdana" w:cs="Verdana"/>
-          <w:i w:val="1"/>
-          <w:iCs w:val="1"/>
-          <w:color w:val="000000" w:themeColor="text1" w:themeTint="FF" w:themeShade="FF"/>
-          <w:sz w:val="20"/>
-          <w:szCs w:val="20"/>
-        </w:rPr>
-      </w:pPr>
-      <w:r>
-        <w:rPr>
-          <w:rFonts w:ascii="Verdana" w:hAnsi="Verdana" w:eastAsia="Verdana" w:cs="Verdana"/>
-          <w:b w:val="1"/>
-          <w:bCs w:val="1"/>
-          <w:i w:val="1"/>
-          <w:iCs w:val="1"/>
-          <w:color w:val="000000"/>
-          <w:sz w:val="20"/>
-          <w:szCs w:val="20"/>
-        </w:rPr>
-        <w:t>${</w:t>
-      </w:r>
-      <w:proofErr w:type="spellStart"/>
-      <w:r>
-        <w:rPr>
-          <w:rFonts w:ascii="Verdana" w:hAnsi="Verdana" w:eastAsia="Verdana" w:cs="Verdana"/>
-          <w:b w:val="1"/>
-          <w:bCs w:val="1"/>
-          <w:i w:val="1"/>
-          <w:iCs w:val="1"/>
-          <w:color w:val="000000"/>
-          <w:sz w:val="20"/>
-          <w:szCs w:val="20"/>
-        </w:rPr>
-        <w:t>a.</w:t>
-      </w:r>
-      <w:r>
-        <w:rPr>
-          <w:rFonts w:ascii="Verdana" w:hAnsi="Verdana" w:eastAsia="Verdana" w:cs="Verdana"/>
-          <w:b w:val="1"/>
-          <w:bCs w:val="1"/>
-          <w:i w:val="1"/>
-          <w:iCs w:val="1"/>
-          <w:color w:val="000000"/>
-          <w:sz w:val="20"/>
-          <w:szCs w:val="20"/>
-        </w:rPr>
-        <w:t>eveningTaxiTime</w:t>
-      </w:r>
-      <w:proofErr w:type="spellEnd"/>
-      <w:r>
-        <w:rPr>
-          <w:rFonts w:ascii="Verdana" w:hAnsi="Verdana" w:eastAsia="Verdana" w:cs="Verdana"/>
-          <w:b w:val="1"/>
-          <w:bCs w:val="1"/>
-          <w:i w:val="1"/>
-          <w:iCs w:val="1"/>
-          <w:color w:val="000000"/>
-          <w:sz w:val="20"/>
-          <w:szCs w:val="20"/>
-        </w:rPr>
-        <w:t>}</w:t>
-      </w:r>
-      <w:r>
-        <w:rPr>
-          <w:rFonts w:ascii="Verdana" w:hAnsi="Verdana" w:eastAsia="Verdana" w:cs="Verdana"/>
-          <w:b w:val="1"/>
-          <w:bCs w:val="1"/>
-          <w:i w:val="1"/>
-          <w:iCs w:val="1"/>
-          <w:color w:val="000000"/>
-          <w:sz w:val="20"/>
-          <w:szCs w:val="20"/>
-        </w:rPr>
-        <w:t xml:space="preserve"> </w:t>
-      </w:r>
+        <w:rPr>
+          <w:rFonts w:cs="Arial"/>
+          <w:color w:val="0000FF"/>
+          <w:u w:val="single"/>
+        </w:rPr>
+      </w:pPr>
       <w:r>
         <w:rPr>
           <w:rFonts w:cs="Arial"/>
           <w:b/>
           <w:bCs/>
-          <w:i/>
-          <w:color w:val="000000"/>
-          <w:sz w:val="20"/>
-          <w:szCs w:val="20"/>
-        </w:rPr>
-        <w:tab/>
-      </w:r>
-      <w:r>
-        <w:rPr>
-          <w:rFonts w:ascii="Verdana" w:hAnsi="Verdana" w:eastAsia="Verdana" w:cs="Verdana"/>
-          <w:i w:val="1"/>
-          <w:iCs w:val="1"/>
-          <w:color w:val="000000"/>
-          <w:sz w:val="20"/>
-          <w:szCs w:val="20"/>
-        </w:rPr>
-        <w:t>A taxi will drive you to Nice airport</w:t>
-      </w:r>
-    </w:p>
-    <w:p>
-      <w:pPr>
-        <w:spacing w:after="0"/>
-        <w:rPr>
-          <w:rFonts w:ascii="Verdana" w:hAnsi="Verdana" w:eastAsia="Verdana" w:cs="Verdana"/>
-          <w:sz w:val="20"/>
-          <w:szCs w:val="20"/>
-        </w:rPr>
-      </w:pPr>
-    </w:p>
-    <w:p>
-      <w:pPr>
-        <w:spacing w:after="0"/>
+          <w:color w:val="0060A0"/>
+        </w:rPr>
+        <w:t>Claire GARNIER</w:t>
+      </w:r>
+      <w:r>
+        <w:br/>
+      </w:r>
+      <w:r>
         <w:rPr>
           <w:rFonts w:cs="Arial"/>
-          <w:sz w:val="20"/>
-          <w:szCs w:val="20"/>
-        </w:rPr>
-      </w:pPr>
-    </w:p>
-    <w:p>
-      <w:pPr>
-        <w:tabs>
-          <w:tab w:val="left" w:pos="1530"/>
-        </w:tabs>
-        <w:autoSpaceDE w:val="0"/>
-        <w:autoSpaceDN w:val="0"/>
-        <w:adjustRightInd w:val="0"/>
-        <w:spacing w:after="0"/>
-        <w:rPr>
-          <w:rFonts w:cs="Arial"/>
-          <w:color w:val="0000FF"/>
-          <w:u w:val="single"/>
-        </w:rPr>
-      </w:pPr>
-      <w:r>
-        <w:rPr>
-          <w:rFonts w:cs="Arial"/>
-          <w:b w:val="1"/>
-          <w:bCs w:val="1"/>
-          <w:color w:val="0060A0"/>
-        </w:rPr>
-        <w:t>Claire GARNIER</w:t>
-      </w:r>
-      <w:r>
-        <w:br/>
-      </w:r>
-      <w:r>
-        <w:rPr>
-          <w:rFonts w:cs="Arial"/>
-          <w:b w:val="1"/>
-          <w:bCs w:val="1"/>
-          <w:color w:val="000000" w:themeColor="text1" w:themeTint="FF" w:themeShade="FF"/>
+          <w:b/>
+          <w:bCs/>
+          <w:color w:val="000000" w:themeColor="text1"/>
         </w:rPr>
         <w:t>Amadeus Recruitment Team</w:t>
       </w:r>
@@ -1109,24 +957,23 @@
           <w:rFonts w:cs="Arial"/>
           <w:color w:val="5F5F5F"/>
         </w:rPr>
-        <w:t>06902 Sophia Antipolis Cedex, France</w:t>
-      </w:r>
-      <w:r>
-        <w:br/>
-      </w:r>
+        <w:t xml:space="preserve">06902 Sophia Antipolis </w:t>
+      </w:r>
+      <w:proofErr w:type="spellStart"/>
       <w:r>
         <w:rPr>
           <w:rFonts w:cs="Arial"/>
           <w:color w:val="5F5F5F"/>
         </w:rPr>
-        <w:t xml:space="preserve">T: +33 4 97 </w:t>
-      </w:r>
+        <w:t>Cedex</w:t>
+      </w:r>
+      <w:proofErr w:type="spellEnd"/>
       <w:r>
         <w:rPr>
           <w:rFonts w:cs="Arial"/>
           <w:color w:val="5F5F5F"/>
         </w:rPr>
-        <w:t>15 10 07</w:t>
+        <w:t>, France</w:t>
       </w:r>
       <w:r>
         <w:br/>
@@ -1136,19 +983,22 @@
           <w:rFonts w:cs="Arial"/>
           <w:color w:val="5F5F5F"/>
         </w:rPr>
-        <w:t>claire.garnier</w:t>
+        <w:t>T: +33 4 97 15 10 07</w:t>
+      </w:r>
+      <w:r>
+        <w:br/>
       </w:r>
       <w:r>
         <w:rPr>
           <w:rFonts w:cs="Arial"/>
           <w:color w:val="5F5F5F"/>
         </w:rPr>
-        <w:t>@amadeus.com</w:t>
+        <w:t>claire.garnier@amadeus.com</w:t>
       </w:r>
       <w:r>
         <w:br/>
       </w:r>
-      <w:hyperlink r:id="R6936ee38786d4e16">
+      <w:hyperlink r:id="rId10">
         <w:r>
           <w:rPr>
             <w:rFonts w:cs="Arial"/>
@@ -1178,7 +1028,7 @@
     <w:sectPr>
       <w:headerReference w:type="default" r:id="rId11"/>
       <w:footerReference w:type="default" r:id="rId12"/>
-      <w:pgSz w:w="11906" w:h="16838" w:orient="portrait" w:code="9"/>
+      <w:pgSz w:w="11906" w:h="16838" w:code="9"/>
       <w:pgMar w:top="1418" w:right="566" w:bottom="284" w:left="851" w:header="567" w:footer="0" w:gutter="0"/>
       <w:pgNumType w:start="1"/>
       <w:cols w:space="708"/>
@@ -1189,21 +1039,41 @@
 </file>
 
 <file path=word/comments.xml><?xml version="1.0" encoding="utf-8"?>
-<w:comments xmlns:w14="http://schemas.microsoft.com/office/word/2010/wordml" xmlns:w="http://schemas.openxmlformats.org/wordprocessingml/2006/main">
-  <w:comment w:initials="JB" w:author="Joffrey Bion" w:date="2018-09-01T13:16:36" w:id="641916794">
+<w:comments xmlns:wpc="http://schemas.microsoft.com/office/word/2010/wordprocessingCanvas" xmlns:mc="http://schemas.openxmlformats.org/markup-compatibility/2006" xmlns:o="urn:schemas-microsoft-com:office:office" xmlns:r="http://schemas.openxmlformats.org/officeDocument/2006/relationships" xmlns:m="http://schemas.openxmlformats.org/officeDocument/2006/math" xmlns:v="urn:schemas-microsoft-com:vml" xmlns:wp14="http://schemas.microsoft.com/office/word/2010/wordprocessingDrawing" xmlns:wp="http://schemas.openxmlformats.org/drawingml/2006/wordprocessingDrawing" xmlns:w10="urn:schemas-microsoft-com:office:word" xmlns:w="http://schemas.openxmlformats.org/wordprocessingml/2006/main" xmlns:w14="http://schemas.microsoft.com/office/word/2010/wordml" xmlns:w15="http://schemas.microsoft.com/office/word/2012/wordml" xmlns:wpg="http://schemas.microsoft.com/office/word/2010/wordprocessingGroup" xmlns:wpi="http://schemas.microsoft.com/office/word/2010/wordprocessingInk" xmlns:wne="http://schemas.microsoft.com/office/word/2006/wordml" xmlns:wps="http://schemas.microsoft.com/office/word/2010/wordprocessingShape" mc:Ignorable="w14 w15 wp14">
+  <w:comment w:id="0" w:author="Joffrey BION" w:date="2018-09-04T13:15:00Z" w:initials="JB">
     <w:p>
       <w:pPr>
         <w:pStyle w:val="CommentText"/>
       </w:pPr>
       <w:r>
-        <w:rPr/>
-        <w:t>repeatParagraph(a.afternoonSlots)</w:t>
-      </w:r>
-      <w:r>
         <w:rPr>
           <w:rStyle w:val="CommentReference"/>
         </w:rPr>
         <w:annotationRef/>
+      </w:r>
+      <w:proofErr w:type="spellStart"/>
+      <w:proofErr w:type="gramStart"/>
+      <w:r>
+        <w:t>repeatParagraph</w:t>
+      </w:r>
+      <w:proofErr w:type="spellEnd"/>
+      <w:r>
+        <w:t>(</w:t>
+      </w:r>
+      <w:proofErr w:type="spellStart"/>
+      <w:proofErr w:type="gramEnd"/>
+      <w:r>
+        <w:t>a.</w:t>
+      </w:r>
+      <w:r>
+        <w:t>morning</w:t>
+      </w:r>
+      <w:r>
+        <w:t>Slots</w:t>
+      </w:r>
+      <w:proofErr w:type="spellEnd"/>
+      <w:r>
+        <w:t>)</w:t>
       </w:r>
       <w:r>
         <w:rPr>
@@ -1213,14 +1083,34 @@
       </w:r>
     </w:p>
   </w:comment>
-  <w:comment w:initials="JB" w:author="Joffrey Bion" w:date="2018-09-02T21:13:22" w:id="68607751">
+  <w:comment w:id="1" w:author="Joffrey BION" w:date="2018-09-01T13:16:00Z" w:initials="JB">
     <w:p>
       <w:pPr>
         <w:pStyle w:val="CommentText"/>
       </w:pPr>
-      <w:r>
-        <w:rPr/>
-        <w:t>repeatParagraph(a.morningSlots)</w:t>
+      <w:proofErr w:type="spellStart"/>
+      <w:proofErr w:type="gramStart"/>
+      <w:r>
+        <w:t>repeatParagraph</w:t>
+      </w:r>
+      <w:proofErr w:type="spellEnd"/>
+      <w:r>
+        <w:t>(</w:t>
+      </w:r>
+      <w:proofErr w:type="spellStart"/>
+      <w:proofErr w:type="gramEnd"/>
+      <w:r>
+        <w:t>a.afternoonSlots</w:t>
+      </w:r>
+      <w:proofErr w:type="spellEnd"/>
+      <w:r>
+        <w:t>)</w:t>
+      </w:r>
+      <w:r>
+        <w:rPr>
+          <w:rStyle w:val="CommentReference"/>
+        </w:rPr>
+        <w:annotationRef/>
       </w:r>
       <w:r>
         <w:rPr>
@@ -1234,9 +1124,9 @@
 </file>
 
 <file path=word/commentsExtended.xml><?xml version="1.0" encoding="utf-8"?>
-<w15:commentsEx xmlns:mc="http://schemas.openxmlformats.org/markup-compatibility/2006" xmlns:w15="http://schemas.microsoft.com/office/word/2012/wordml" mc:Ignorable="w15">
-  <w15:commentEx w15:done="0" w15:paraId="0A418092"/>
-  <w15:commentEx w15:done="0" w15:paraId="126B0D78"/>
+<w15:commentsEx xmlns:wpc="http://schemas.microsoft.com/office/word/2010/wordprocessingCanvas" xmlns:mc="http://schemas.openxmlformats.org/markup-compatibility/2006" xmlns:o="urn:schemas-microsoft-com:office:office" xmlns:r="http://schemas.openxmlformats.org/officeDocument/2006/relationships" xmlns:m="http://schemas.openxmlformats.org/officeDocument/2006/math" xmlns:v="urn:schemas-microsoft-com:vml" xmlns:wp14="http://schemas.microsoft.com/office/word/2010/wordprocessingDrawing" xmlns:wp="http://schemas.openxmlformats.org/drawingml/2006/wordprocessingDrawing" xmlns:w10="urn:schemas-microsoft-com:office:word" xmlns:w="http://schemas.openxmlformats.org/wordprocessingml/2006/main" xmlns:w14="http://schemas.microsoft.com/office/word/2010/wordml" xmlns:w15="http://schemas.microsoft.com/office/word/2012/wordml" xmlns:wpg="http://schemas.microsoft.com/office/word/2010/wordprocessingGroup" xmlns:wpi="http://schemas.microsoft.com/office/word/2010/wordprocessingInk" xmlns:wne="http://schemas.microsoft.com/office/word/2006/wordml" xmlns:wps="http://schemas.microsoft.com/office/word/2010/wordprocessingShape" mc:Ignorable="w14 w15 wp14">
+  <w15:commentEx w15:paraId="7849502A" w15:done="0"/>
+  <w15:commentEx w15:paraId="0A418092" w15:done="0"/>
 </w15:commentsEx>
 </file>
 
@@ -1280,12 +1170,12 @@
       <w:tblW w:w="10206" w:type="dxa"/>
       <w:tblInd w:w="-562" w:type="dxa"/>
       <w:tblBorders>
-        <w:top w:val="single" w:color="FFFFFF" w:themeColor="background1" w:sz="4" w:space="0"/>
-        <w:left w:val="single" w:color="FFFFFF" w:themeColor="background1" w:sz="4" w:space="0"/>
-        <w:bottom w:val="single" w:color="FFFFFF" w:themeColor="background1" w:sz="4" w:space="0"/>
-        <w:right w:val="single" w:color="FFFFFF" w:themeColor="background1" w:sz="4" w:space="0"/>
-        <w:insideH w:val="single" w:color="FFFFFF" w:themeColor="background1" w:sz="4" w:space="0"/>
-        <w:insideV w:val="single" w:color="FFFFFF" w:themeColor="background1" w:sz="4" w:space="0"/>
+        <w:top w:val="single" w:sz="4" w:space="0" w:color="FFFFFF" w:themeColor="background1"/>
+        <w:left w:val="single" w:sz="4" w:space="0" w:color="FFFFFF" w:themeColor="background1"/>
+        <w:bottom w:val="single" w:sz="4" w:space="0" w:color="FFFFFF" w:themeColor="background1"/>
+        <w:right w:val="single" w:sz="4" w:space="0" w:color="FFFFFF" w:themeColor="background1"/>
+        <w:insideH w:val="single" w:sz="4" w:space="0" w:color="FFFFFF" w:themeColor="background1"/>
+        <w:insideV w:val="single" w:sz="4" w:space="0" w:color="FFFFFF" w:themeColor="background1"/>
       </w:tblBorders>
       <w:tblLayout w:type="fixed"/>
       <w:tblCellMar>
@@ -1305,7 +1195,6 @@
       <w:tc>
         <w:tcPr>
           <w:tcW w:w="7975" w:type="dxa"/>
-          <w:tcMar/>
         </w:tcPr>
         <w:p>
           <w:pPr>
@@ -1316,7 +1205,6 @@
       <w:tc>
         <w:tcPr>
           <w:tcW w:w="2231" w:type="dxa"/>
-          <w:tcMar/>
           <w:vAlign w:val="bottom"/>
         </w:tcPr>
         <w:p>
@@ -1372,7 +1260,7 @@
 </file>
 
 <file path=word/header1.xml><?xml version="1.0" encoding="utf-8"?>
-<w:hdr xmlns:wpc="http://schemas.microsoft.com/office/word/2010/wordprocessingCanvas" xmlns:mc="http://schemas.openxmlformats.org/markup-compatibility/2006" xmlns:o="urn:schemas-microsoft-com:office:office" xmlns:r="http://schemas.openxmlformats.org/officeDocument/2006/relationships" xmlns:m="http://schemas.openxmlformats.org/officeDocument/2006/math" xmlns:v="urn:schemas-microsoft-com:vml" xmlns:wp14="http://schemas.microsoft.com/office/word/2010/wordprocessingDrawing" xmlns:wp="http://schemas.openxmlformats.org/drawingml/2006/wordprocessingDrawing" xmlns:w10="urn:schemas-microsoft-com:office:word" xmlns:w="http://schemas.openxmlformats.org/wordprocessingml/2006/main" xmlns:w14="http://schemas.microsoft.com/office/word/2010/wordml" xmlns:w15="http://schemas.microsoft.com/office/word/2012/wordml" xmlns:wpg="http://schemas.microsoft.com/office/word/2010/wordprocessingGroup" xmlns:wpi="http://schemas.microsoft.com/office/word/2010/wordprocessingInk" xmlns:wne="http://schemas.microsoft.com/office/word/2006/wordml" xmlns:wps="http://schemas.microsoft.com/office/word/2010/wordprocessingShape" xmlns:a="http://schemas.openxmlformats.org/drawingml/2006/main" xmlns:a14="http://schemas.microsoft.com/office/drawing/2010/main" xmlns:pic="http://schemas.openxmlformats.org/drawingml/2006/picture" mc:Ignorable="w14 w15 wp14">
+<w:hdr xmlns:wpc="http://schemas.microsoft.com/office/word/2010/wordprocessingCanvas" xmlns:mc="http://schemas.openxmlformats.org/markup-compatibility/2006" xmlns:o="urn:schemas-microsoft-com:office:office" xmlns:r="http://schemas.openxmlformats.org/officeDocument/2006/relationships" xmlns:m="http://schemas.openxmlformats.org/officeDocument/2006/math" xmlns:v="urn:schemas-microsoft-com:vml" xmlns:wp14="http://schemas.microsoft.com/office/word/2010/wordprocessingDrawing" xmlns:wp="http://schemas.openxmlformats.org/drawingml/2006/wordprocessingDrawing" xmlns:w10="urn:schemas-microsoft-com:office:word" xmlns:w="http://schemas.openxmlformats.org/wordprocessingml/2006/main" xmlns:w14="http://schemas.microsoft.com/office/word/2010/wordml" xmlns:w15="http://schemas.microsoft.com/office/word/2012/wordml" xmlns:wpg="http://schemas.microsoft.com/office/word/2010/wordprocessingGroup" xmlns:wpi="http://schemas.microsoft.com/office/word/2010/wordprocessingInk" xmlns:wne="http://schemas.microsoft.com/office/word/2006/wordml" xmlns:wps="http://schemas.microsoft.com/office/word/2010/wordprocessingShape" mc:Ignorable="w14 w15 wp14">
   <w:p>
     <w:pPr>
       <w:pStyle w:val="Header"/>
@@ -1475,12 +1363,12 @@
           </w:drawing>
         </mc:Choice>
         <mc:Fallback>
-          <w:pict w14:anchorId="66D2209D">
-            <v:shapetype id="_x0000_t202" coordsize="21600,21600" o:spt="202" path="m,l,21600r21600,l21600,xe" w14:anchorId="603001C4">
+          <w:pict>
+            <v:shapetype w14:anchorId="603001C4" id="_x0000_t202" coordsize="21600,21600" o:spt="202" path="m,l,21600r21600,l21600,xe">
               <v:stroke joinstyle="miter"/>
               <v:path gradientshapeok="t" o:connecttype="rect"/>
             </v:shapetype>
-            <v:shape id="MSIPCM43d94f7f935525bb728797fd" style="position:absolute;margin-left:0;margin-top:15pt;width:595.3pt;height:21.5pt;z-index:251671552;visibility:visible;mso-wrap-style:square;mso-wrap-distance-left:9pt;mso-wrap-distance-top:0;mso-wrap-distance-right:9pt;mso-wrap-distance-bottom:0;mso-position-horizontal:absolute;mso-position-horizontal-relative:page;mso-position-vertical:absolute;mso-position-vertical-relative:page;v-text-anchor:top" alt="{&quot;HashCode&quot;:-980460767,&quot;Height&quot;:841.0,&quot;Width&quot;:595.0,&quot;Placement&quot;:&quot;Header&quot;,&quot;Index&quot;:&quot;Primary&quot;,&quot;Section&quot;:1,&quot;Top&quot;:0.0,&quot;Left&quot;:0.0}" o:spid="_x0000_s1026" o:allowincell="f" filled="f" stroked="f" strokeweight=".5pt" type="#_x0000_t202" o:gfxdata="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">
+            <v:shape id="MSIPCM43d94f7f935525bb728797fd" o:spid="_x0000_s1026" type="#_x0000_t202" alt="{&quot;HashCode&quot;:-980460767,&quot;Height&quot;:841.0,&quot;Width&quot;:595.0,&quot;Placement&quot;:&quot;Header&quot;,&quot;Index&quot;:&quot;Primary&quot;,&quot;Section&quot;:1,&quot;Top&quot;:0.0,&quot;Left&quot;:0.0}" style="position:absolute;margin-left:0;margin-top:15pt;width:595.3pt;height:21.5pt;z-index:251671552;visibility:visible;mso-wrap-style:square;mso-wrap-distance-left:9pt;mso-wrap-distance-top:0;mso-wrap-distance-right:9pt;mso-wrap-distance-bottom:0;mso-position-horizontal:absolute;mso-position-horizontal-relative:page;mso-position-vertical:absolute;mso-position-vertical-relative:page;v-text-anchor:top" o:gfxdata="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" o:allowincell="f" filled="f" stroked="f" strokeweight=".5pt">
               <v:textbox inset=",0,20pt,0">
                 <w:txbxContent>
                   <w:p>
@@ -1631,12 +1519,12 @@
                             <w:tblStyle w:val="TableGrid"/>
                             <w:tblW w:w="0" w:type="auto"/>
                             <w:tblBorders>
-                              <w:top w:val="single" w:color="FFFFFF" w:sz="4" w:space="0"/>
-                              <w:left w:val="single" w:color="FFFFFF" w:sz="4" w:space="0"/>
-                              <w:bottom w:val="single" w:color="FFFFFF" w:sz="4" w:space="0"/>
-                              <w:right w:val="single" w:color="FFFFFF" w:sz="4" w:space="0"/>
-                              <w:insideH w:val="single" w:color="FFFFFF" w:sz="4" w:space="0"/>
-                              <w:insideV w:val="single" w:color="FFFFFF" w:sz="4" w:space="0"/>
+                              <w:top w:val="single" w:sz="4" w:space="0" w:color="FFFFFF"/>
+                              <w:left w:val="single" w:sz="4" w:space="0" w:color="FFFFFF"/>
+                              <w:bottom w:val="single" w:sz="4" w:space="0" w:color="FFFFFF"/>
+                              <w:right w:val="single" w:sz="4" w:space="0" w:color="FFFFFF"/>
+                              <w:insideH w:val="single" w:sz="4" w:space="0" w:color="FFFFFF"/>
+                              <w:insideV w:val="single" w:sz="4" w:space="0" w:color="FFFFFF"/>
                             </w:tblBorders>
                             <w:tblLayout w:type="fixed"/>
                             <w:tblCellMar>
@@ -1709,12 +1597,8 @@
           </w:drawing>
         </mc:Choice>
         <mc:Fallback>
-          <w:pict w14:anchorId="5D5D8AD8">
-            <v:shapetype id="_x0000_t202" coordsize="21600,21600" o:spt="202" path="m,l,21600r21600,l21600,xe" w14:anchorId="79290374">
-              <v:stroke joinstyle="miter"/>
-              <v:path gradientshapeok="t" o:connecttype="rect"/>
-            </v:shapetype>
-            <v:shape id="Text Box 1" style="position:absolute;margin-left:17pt;margin-top:323.85pt;width:12.75pt;height:418.4pt;z-index:251666432;visibility:visible;mso-wrap-style:square;mso-width-percent:0;mso-height-percent:0;mso-wrap-distance-left:9pt;mso-wrap-distance-top:0;mso-wrap-distance-right:9pt;mso-wrap-distance-bottom:0;mso-position-horizontal:absolute;mso-position-horizontal-relative:page;mso-position-vertical:absolute;mso-position-vertical-relative:page;mso-width-percent:0;mso-height-percent:0;mso-width-relative:margin;mso-height-relative:margin;v-text-anchor:top" o:spid="_x0000_s1027" filled="f" stroked="f" strokeweight=".5pt" type="#_x0000_t202" o:gfxdata="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">
+          <w:pict>
+            <v:shape w14:anchorId="79290374" id="Text Box 1" o:spid="_x0000_s1027" type="#_x0000_t202" style="position:absolute;margin-left:17pt;margin-top:323.85pt;width:12.75pt;height:418.4pt;z-index:251666432;visibility:visible;mso-wrap-style:square;mso-width-percent:0;mso-height-percent:0;mso-wrap-distance-left:9pt;mso-wrap-distance-top:0;mso-wrap-distance-right:9pt;mso-wrap-distance-bottom:0;mso-position-horizontal:absolute;mso-position-horizontal-relative:page;mso-position-vertical:absolute;mso-position-vertical-relative:page;mso-width-percent:0;mso-height-percent:0;mso-width-relative:margin;mso-height-relative:margin;v-text-anchor:top" o:gfxdata="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" filled="f" stroked="f" strokeweight=".5pt">
               <v:textbox inset="0,0,0,0">
                 <w:txbxContent>
                   <w:tbl>
@@ -1722,12 +1606,12 @@
                       <w:tblStyle w:val="TableGrid"/>
                       <w:tblW w:w="0" w:type="auto"/>
                       <w:tblBorders>
-                        <w:top w:val="single" w:color="FFFFFF" w:sz="4" w:space="0"/>
-                        <w:left w:val="single" w:color="FFFFFF" w:sz="4" w:space="0"/>
-                        <w:bottom w:val="single" w:color="FFFFFF" w:sz="4" w:space="0"/>
-                        <w:right w:val="single" w:color="FFFFFF" w:sz="4" w:space="0"/>
-                        <w:insideH w:val="single" w:color="FFFFFF" w:sz="4" w:space="0"/>
-                        <w:insideV w:val="single" w:color="FFFFFF" w:sz="4" w:space="0"/>
+                        <w:top w:val="single" w:sz="4" w:space="0" w:color="FFFFFF"/>
+                        <w:left w:val="single" w:sz="4" w:space="0" w:color="FFFFFF"/>
+                        <w:bottom w:val="single" w:sz="4" w:space="0" w:color="FFFFFF"/>
+                        <w:right w:val="single" w:sz="4" w:space="0" w:color="FFFFFF"/>
+                        <w:insideH w:val="single" w:sz="4" w:space="0" w:color="FFFFFF"/>
+                        <w:insideV w:val="single" w:sz="4" w:space="0" w:color="FFFFFF"/>
                       </w:tblBorders>
                       <w:tblLayout w:type="fixed"/>
                       <w:tblCellMar>
@@ -1877,7 +1761,7 @@
         <w:ind w:left="1492" w:hanging="360"/>
       </w:pPr>
       <w:rPr>
-        <w:rFonts w:hint="default" w:ascii="Symbol" w:hAnsi="Symbol"/>
+        <w:rFonts w:ascii="Symbol" w:hAnsi="Symbol" w:hint="default"/>
       </w:rPr>
     </w:lvl>
   </w:abstractNum>
@@ -1897,7 +1781,7 @@
         <w:ind w:left="1209" w:hanging="360"/>
       </w:pPr>
       <w:rPr>
-        <w:rFonts w:hint="default" w:ascii="Symbol" w:hAnsi="Symbol"/>
+        <w:rFonts w:ascii="Symbol" w:hAnsi="Symbol" w:hint="default"/>
       </w:rPr>
     </w:lvl>
   </w:abstractNum>
@@ -1917,7 +1801,7 @@
         <w:ind w:left="926" w:hanging="360"/>
       </w:pPr>
       <w:rPr>
-        <w:rFonts w:hint="default" w:ascii="Symbol" w:hAnsi="Symbol"/>
+        <w:rFonts w:ascii="Symbol" w:hAnsi="Symbol" w:hint="default"/>
       </w:rPr>
     </w:lvl>
   </w:abstractNum>
@@ -1937,7 +1821,7 @@
         <w:ind w:left="643" w:hanging="360"/>
       </w:pPr>
       <w:rPr>
-        <w:rFonts w:hint="default" w:ascii="Symbol" w:hAnsi="Symbol"/>
+        <w:rFonts w:ascii="Symbol" w:hAnsi="Symbol" w:hint="default"/>
       </w:rPr>
     </w:lvl>
   </w:abstractNum>
@@ -1972,7 +1856,7 @@
         <w:ind w:left="284" w:hanging="284"/>
       </w:pPr>
       <w:rPr>
-        <w:rFonts w:hint="default" w:ascii="Verdana" w:hAnsi="Verdana"/>
+        <w:rFonts w:ascii="Verdana" w:hAnsi="Verdana" w:hint="default"/>
         <w:color w:val="00A9E0" w:themeColor="text2"/>
       </w:rPr>
     </w:lvl>
@@ -1986,7 +1870,7 @@
         <w:ind w:left="454" w:hanging="170"/>
       </w:pPr>
       <w:rPr>
-        <w:rFonts w:hint="default" w:ascii="Symbol" w:hAnsi="Symbol"/>
+        <w:rFonts w:ascii="Symbol" w:hAnsi="Symbol" w:hint="default"/>
         <w:color w:val="00A9E0" w:themeColor="text2"/>
       </w:rPr>
     </w:lvl>
@@ -2000,7 +1884,7 @@
         <w:ind w:left="624" w:hanging="170"/>
       </w:pPr>
       <w:rPr>
-        <w:rFonts w:hint="default" w:ascii="Symbol" w:hAnsi="Symbol"/>
+        <w:rFonts w:ascii="Symbol" w:hAnsi="Symbol" w:hint="default"/>
         <w:color w:val="00A9E0" w:themeColor="text2"/>
       </w:rPr>
     </w:lvl>
@@ -2013,7 +1897,7 @@
         <w:ind w:left="794" w:hanging="170"/>
       </w:pPr>
       <w:rPr>
-        <w:rFonts w:hint="default" w:ascii="Symbol" w:hAnsi="Symbol"/>
+        <w:rFonts w:ascii="Symbol" w:hAnsi="Symbol" w:hint="default"/>
         <w:color w:val="00A9E0" w:themeColor="text2"/>
       </w:rPr>
     </w:lvl>
@@ -2026,7 +1910,7 @@
         <w:ind w:left="1420" w:hanging="284"/>
       </w:pPr>
       <w:rPr>
-        <w:rFonts w:hint="default" w:ascii="Symbol" w:hAnsi="Symbol"/>
+        <w:rFonts w:ascii="Symbol" w:hAnsi="Symbol" w:hint="default"/>
         <w:color w:val="00A9E0" w:themeColor="text2"/>
       </w:rPr>
     </w:lvl>
@@ -2039,7 +1923,7 @@
         <w:ind w:left="1704" w:hanging="284"/>
       </w:pPr>
       <w:rPr>
-        <w:rFonts w:hint="default" w:ascii="Symbol" w:hAnsi="Symbol"/>
+        <w:rFonts w:ascii="Symbol" w:hAnsi="Symbol" w:hint="default"/>
         <w:color w:val="00A9E0" w:themeColor="text2"/>
       </w:rPr>
     </w:lvl>
@@ -2052,7 +1936,7 @@
         <w:ind w:left="1988" w:hanging="284"/>
       </w:pPr>
       <w:rPr>
-        <w:rFonts w:hint="default" w:ascii="Symbol" w:hAnsi="Symbol"/>
+        <w:rFonts w:ascii="Symbol" w:hAnsi="Symbol" w:hint="default"/>
         <w:color w:val="00A9E0" w:themeColor="text2"/>
       </w:rPr>
     </w:lvl>
@@ -2065,7 +1949,7 @@
         <w:ind w:left="2272" w:hanging="284"/>
       </w:pPr>
       <w:rPr>
-        <w:rFonts w:hint="default" w:ascii="Symbol" w:hAnsi="Symbol"/>
+        <w:rFonts w:ascii="Symbol" w:hAnsi="Symbol" w:hint="default"/>
         <w:color w:val="00A9E0" w:themeColor="text2"/>
       </w:rPr>
     </w:lvl>
@@ -2078,7 +1962,7 @@
         <w:ind w:left="2556" w:hanging="284"/>
       </w:pPr>
       <w:rPr>
-        <w:rFonts w:hint="default" w:ascii="Symbol" w:hAnsi="Symbol"/>
+        <w:rFonts w:ascii="Symbol" w:hAnsi="Symbol" w:hint="default"/>
         <w:color w:val="00A9E0" w:themeColor="text2"/>
       </w:rPr>
     </w:lvl>
@@ -2226,7 +2110,7 @@
         <w:ind w:left="340" w:hanging="340"/>
       </w:pPr>
       <w:rPr>
-        <w:rFonts w:hint="default" w:ascii="Verdana" w:hAnsi="Verdana"/>
+        <w:rFonts w:ascii="Verdana" w:hAnsi="Verdana" w:hint="default"/>
         <w:b/>
         <w:i w:val="0"/>
         <w:color w:val="00A9E0" w:themeColor="text2"/>
@@ -2245,7 +2129,7 @@
         <w:ind w:left="907" w:hanging="340"/>
       </w:pPr>
       <w:rPr>
-        <w:rFonts w:hint="default" w:ascii="Symbol" w:hAnsi="Symbol"/>
+        <w:rFonts w:ascii="Symbol" w:hAnsi="Symbol" w:hint="default"/>
         <w:color w:val="00A9E0" w:themeColor="text2"/>
       </w:rPr>
     </w:lvl>
@@ -2262,7 +2146,7 @@
         <w:ind w:left="1474" w:hanging="340"/>
       </w:pPr>
       <w:rPr>
-        <w:rFonts w:hint="default" w:ascii="Symbol" w:hAnsi="Symbol"/>
+        <w:rFonts w:ascii="Symbol" w:hAnsi="Symbol" w:hint="default"/>
         <w:color w:val="00A9E0" w:themeColor="text2"/>
       </w:rPr>
     </w:lvl>
@@ -2278,7 +2162,7 @@
         <w:ind w:left="2041" w:hanging="340"/>
       </w:pPr>
       <w:rPr>
-        <w:rFonts w:hint="default" w:ascii="Symbol" w:hAnsi="Symbol"/>
+        <w:rFonts w:ascii="Symbol" w:hAnsi="Symbol" w:hint="default"/>
         <w:color w:val="00A9E0" w:themeColor="text2"/>
       </w:rPr>
     </w:lvl>
@@ -2294,7 +2178,7 @@
         <w:ind w:left="2608" w:hanging="340"/>
       </w:pPr>
       <w:rPr>
-        <w:rFonts w:hint="default" w:ascii="Symbol" w:hAnsi="Symbol"/>
+        <w:rFonts w:ascii="Symbol" w:hAnsi="Symbol" w:hint="default"/>
         <w:color w:val="00A9E0" w:themeColor="text2"/>
       </w:rPr>
     </w:lvl>
@@ -2310,7 +2194,7 @@
         <w:ind w:left="3175" w:hanging="340"/>
       </w:pPr>
       <w:rPr>
-        <w:rFonts w:hint="default" w:ascii="Symbol" w:hAnsi="Symbol"/>
+        <w:rFonts w:ascii="Symbol" w:hAnsi="Symbol" w:hint="default"/>
         <w:color w:val="00A9E0" w:themeColor="text2"/>
       </w:rPr>
     </w:lvl>
@@ -2323,7 +2207,7 @@
         <w:ind w:left="3742" w:hanging="340"/>
       </w:pPr>
       <w:rPr>
-        <w:rFonts w:hint="default" w:ascii="Symbol" w:hAnsi="Symbol"/>
+        <w:rFonts w:ascii="Symbol" w:hAnsi="Symbol" w:hint="default"/>
         <w:color w:val="00A9E0" w:themeColor="text2"/>
       </w:rPr>
     </w:lvl>
@@ -2336,7 +2220,7 @@
         <w:ind w:left="4309" w:hanging="340"/>
       </w:pPr>
       <w:rPr>
-        <w:rFonts w:hint="default" w:ascii="Symbol" w:hAnsi="Symbol"/>
+        <w:rFonts w:ascii="Symbol" w:hAnsi="Symbol" w:hint="default"/>
         <w:color w:val="00A9E0" w:themeColor="text2"/>
       </w:rPr>
     </w:lvl>
@@ -2349,7 +2233,7 @@
         <w:ind w:left="4876" w:hanging="340"/>
       </w:pPr>
       <w:rPr>
-        <w:rFonts w:hint="default" w:ascii="Symbol" w:hAnsi="Symbol"/>
+        <w:rFonts w:ascii="Symbol" w:hAnsi="Symbol" w:hint="default"/>
         <w:color w:val="00A9E0" w:themeColor="text2"/>
       </w:rPr>
     </w:lvl>
@@ -2524,22 +2408,19 @@
 </file>
 
 <file path=word/people.xml><?xml version="1.0" encoding="utf-8"?>
-<w15:people xmlns:mc="http://schemas.openxmlformats.org/markup-compatibility/2006" xmlns:w15="http://schemas.microsoft.com/office/word/2012/wordml" mc:Ignorable="w15">
+<w15:people xmlns:wpc="http://schemas.microsoft.com/office/word/2010/wordprocessingCanvas" xmlns:mc="http://schemas.openxmlformats.org/markup-compatibility/2006" xmlns:o="urn:schemas-microsoft-com:office:office" xmlns:r="http://schemas.openxmlformats.org/officeDocument/2006/relationships" xmlns:m="http://schemas.openxmlformats.org/officeDocument/2006/math" xmlns:v="urn:schemas-microsoft-com:vml" xmlns:wp14="http://schemas.microsoft.com/office/word/2010/wordprocessingDrawing" xmlns:wp="http://schemas.openxmlformats.org/drawingml/2006/wordprocessingDrawing" xmlns:w10="urn:schemas-microsoft-com:office:word" xmlns:w="http://schemas.openxmlformats.org/wordprocessingml/2006/main" xmlns:w14="http://schemas.microsoft.com/office/word/2010/wordml" xmlns:w15="http://schemas.microsoft.com/office/word/2012/wordml" xmlns:wpg="http://schemas.microsoft.com/office/word/2010/wordprocessingGroup" xmlns:wpi="http://schemas.microsoft.com/office/word/2010/wordprocessingInk" xmlns:wne="http://schemas.microsoft.com/office/word/2006/wordml" xmlns:wps="http://schemas.microsoft.com/office/word/2010/wordprocessingShape" mc:Ignorable="w14 w15 wp14">
   <w15:person w15:author="Joffrey BION">
     <w15:presenceInfo w15:providerId="AD" w15:userId="S-1-5-21-3464818688-2737370279-2985286684-253701"/>
-  </w15:person>
-  <w15:person w15:author="Joffrey Bion">
-    <w15:presenceInfo w15:providerId="Windows Live" w15:userId="28f6f162e2ef6392"/>
   </w15:person>
 </w15:people>
 </file>
 
 <file path=word/styles.xml><?xml version="1.0" encoding="utf-8"?>
-<w:styles xmlns:wp14="http://schemas.microsoft.com/office/word/2010/wordprocessingDrawing" xmlns:mc="http://schemas.openxmlformats.org/markup-compatibility/2006" xmlns:r="http://schemas.openxmlformats.org/officeDocument/2006/relationships" xmlns:w="http://schemas.openxmlformats.org/wordprocessingml/2006/main" xmlns:w14="http://schemas.microsoft.com/office/word/2010/wordml" xmlns:w15="http://schemas.microsoft.com/office/word/2012/wordml" mc:Ignorable="w14 w15 wp14">
+<w:styles xmlns:mc="http://schemas.openxmlformats.org/markup-compatibility/2006" xmlns:r="http://schemas.openxmlformats.org/officeDocument/2006/relationships" xmlns:w="http://schemas.openxmlformats.org/wordprocessingml/2006/main" xmlns:w14="http://schemas.microsoft.com/office/word/2010/wordml" xmlns:w15="http://schemas.microsoft.com/office/word/2012/wordml" mc:Ignorable="w14 w15">
   <w:docDefaults>
     <w:rPrDefault>
       <w:rPr>
-        <w:rFonts w:ascii="Verdana" w:hAnsi="Verdana" w:eastAsiaTheme="minorHAnsi" w:cstheme="minorBidi"/>
+        <w:rFonts w:ascii="Verdana" w:eastAsiaTheme="minorHAnsi" w:hAnsi="Verdana" w:cstheme="minorBidi"/>
         <w:sz w:val="18"/>
         <w:szCs w:val="18"/>
         <w:lang w:val="da-DK" w:eastAsia="en-US" w:bidi="ar-SA"/>
@@ -2559,9 +2440,9 @@
     <w:lsdException w:name="heading 4" w:uiPriority="9"/>
     <w:lsdException w:name="heading 5" w:uiPriority="9"/>
     <w:lsdException w:name="heading 6" w:uiPriority="9"/>
-    <w:lsdException w:name="heading 7" w:uiPriority="9" w:semiHidden="1" w:unhideWhenUsed="1"/>
-    <w:lsdException w:name="heading 8" w:uiPriority="9" w:semiHidden="1" w:unhideWhenUsed="1"/>
-    <w:lsdException w:name="heading 9" w:uiPriority="9" w:semiHidden="1" w:unhideWhenUsed="1"/>
+    <w:lsdException w:name="heading 7" w:semiHidden="1" w:uiPriority="9" w:unhideWhenUsed="1"/>
+    <w:lsdException w:name="heading 8" w:semiHidden="1" w:uiPriority="9" w:unhideWhenUsed="1"/>
+    <w:lsdException w:name="heading 9" w:semiHidden="1" w:uiPriority="9" w:unhideWhenUsed="1"/>
     <w:lsdException w:name="index 1" w:semiHidden="1" w:unhideWhenUsed="1"/>
     <w:lsdException w:name="index 2" w:semiHidden="1" w:unhideWhenUsed="1"/>
     <w:lsdException w:name="index 3" w:semiHidden="1" w:unhideWhenUsed="1"/>
@@ -2571,36 +2452,36 @@
     <w:lsdException w:name="index 7" w:semiHidden="1" w:unhideWhenUsed="1"/>
     <w:lsdException w:name="index 8" w:semiHidden="1" w:unhideWhenUsed="1"/>
     <w:lsdException w:name="index 9" w:semiHidden="1" w:unhideWhenUsed="1"/>
-    <w:lsdException w:name="toc 1" w:uiPriority="39" w:semiHidden="1" w:unhideWhenUsed="1"/>
-    <w:lsdException w:name="toc 2" w:uiPriority="39" w:semiHidden="1" w:unhideWhenUsed="1"/>
-    <w:lsdException w:name="toc 3" w:uiPriority="39" w:semiHidden="1" w:unhideWhenUsed="1"/>
-    <w:lsdException w:name="toc 4" w:uiPriority="39" w:semiHidden="1" w:unhideWhenUsed="1"/>
-    <w:lsdException w:name="toc 5" w:uiPriority="39" w:semiHidden="1" w:unhideWhenUsed="1"/>
-    <w:lsdException w:name="toc 6" w:uiPriority="39" w:semiHidden="1" w:unhideWhenUsed="1"/>
-    <w:lsdException w:name="toc 7" w:uiPriority="39" w:semiHidden="1" w:unhideWhenUsed="1"/>
-    <w:lsdException w:name="toc 8" w:uiPriority="39" w:semiHidden="1" w:unhideWhenUsed="1"/>
-    <w:lsdException w:name="toc 9" w:uiPriority="39" w:semiHidden="1" w:unhideWhenUsed="1"/>
-    <w:lsdException w:name="Normal Indent" w:uiPriority="0" w:semiHidden="1" w:unhideWhenUsed="1"/>
+    <w:lsdException w:name="toc 1" w:semiHidden="1" w:uiPriority="39" w:unhideWhenUsed="1"/>
+    <w:lsdException w:name="toc 2" w:semiHidden="1" w:uiPriority="39" w:unhideWhenUsed="1"/>
+    <w:lsdException w:name="toc 3" w:semiHidden="1" w:uiPriority="39" w:unhideWhenUsed="1"/>
+    <w:lsdException w:name="toc 4" w:semiHidden="1" w:uiPriority="39" w:unhideWhenUsed="1"/>
+    <w:lsdException w:name="toc 5" w:semiHidden="1" w:uiPriority="39" w:unhideWhenUsed="1"/>
+    <w:lsdException w:name="toc 6" w:semiHidden="1" w:uiPriority="39" w:unhideWhenUsed="1"/>
+    <w:lsdException w:name="toc 7" w:semiHidden="1" w:uiPriority="39" w:unhideWhenUsed="1"/>
+    <w:lsdException w:name="toc 8" w:semiHidden="1" w:uiPriority="39" w:unhideWhenUsed="1"/>
+    <w:lsdException w:name="toc 9" w:semiHidden="1" w:uiPriority="39" w:unhideWhenUsed="1"/>
+    <w:lsdException w:name="Normal Indent" w:semiHidden="1" w:uiPriority="0" w:unhideWhenUsed="1"/>
     <w:lsdException w:name="footnote text" w:semiHidden="1" w:unhideWhenUsed="1"/>
     <w:lsdException w:name="annotation text" w:semiHidden="1" w:unhideWhenUsed="1"/>
     <w:lsdException w:name="header" w:semiHidden="1" w:unhideWhenUsed="1"/>
-    <w:lsdException w:name="footer" w:uiPriority="0" w:semiHidden="1" w:unhideWhenUsed="1"/>
+    <w:lsdException w:name="footer" w:semiHidden="1" w:uiPriority="0" w:unhideWhenUsed="1"/>
     <w:lsdException w:name="index heading" w:semiHidden="1" w:unhideWhenUsed="1"/>
-    <w:lsdException w:name="caption" w:uiPriority="35" w:semiHidden="1" w:unhideWhenUsed="1"/>
+    <w:lsdException w:name="caption" w:semiHidden="1" w:uiPriority="35" w:unhideWhenUsed="1"/>
     <w:lsdException w:name="table of figures" w:semiHidden="1" w:unhideWhenUsed="1"/>
     <w:lsdException w:name="envelope address" w:semiHidden="1" w:unhideWhenUsed="1"/>
     <w:lsdException w:name="envelope return" w:semiHidden="1" w:unhideWhenUsed="1"/>
-    <w:lsdException w:name="footnote reference" w:uiPriority="21" w:semiHidden="1" w:unhideWhenUsed="1"/>
+    <w:lsdException w:name="footnote reference" w:semiHidden="1" w:uiPriority="21" w:unhideWhenUsed="1"/>
     <w:lsdException w:name="annotation reference" w:semiHidden="1" w:unhideWhenUsed="1"/>
     <w:lsdException w:name="line number" w:semiHidden="1" w:unhideWhenUsed="1"/>
-    <w:lsdException w:name="page number" w:uiPriority="0" w:semiHidden="1" w:unhideWhenUsed="1"/>
+    <w:lsdException w:name="page number" w:semiHidden="1" w:uiPriority="0" w:unhideWhenUsed="1"/>
     <w:lsdException w:name="endnote reference" w:semiHidden="1" w:unhideWhenUsed="1"/>
     <w:lsdException w:name="endnote text" w:semiHidden="1" w:unhideWhenUsed="1"/>
-    <w:lsdException w:name="table of authorities" w:uiPriority="9" w:semiHidden="1" w:unhideWhenUsed="1"/>
+    <w:lsdException w:name="table of authorities" w:semiHidden="1" w:uiPriority="9" w:unhideWhenUsed="1"/>
     <w:lsdException w:name="macro" w:semiHidden="1" w:unhideWhenUsed="1"/>
     <w:lsdException w:name="toa heading" w:semiHidden="1" w:unhideWhenUsed="1"/>
     <w:lsdException w:name="List" w:semiHidden="1" w:unhideWhenUsed="1"/>
-    <w:lsdException w:name="List Bullet" w:uiPriority="2" w:semiHidden="1" w:unhideWhenUsed="1" w:qFormat="1"/>
+    <w:lsdException w:name="List Bullet" w:semiHidden="1" w:uiPriority="2" w:unhideWhenUsed="1" w:qFormat="1"/>
     <w:lsdException w:name="List Number" w:qFormat="1"/>
     <w:lsdException w:name="List 2" w:semiHidden="1" w:unhideWhenUsed="1"/>
     <w:lsdException w:name="List 3" w:semiHidden="1" w:unhideWhenUsed="1"/>
@@ -2617,7 +2498,7 @@
     <w:lsdException w:name="Title" w:uiPriority="10"/>
     <w:lsdException w:name="Closing" w:semiHidden="1" w:unhideWhenUsed="1"/>
     <w:lsdException w:name="Signature" w:semiHidden="1" w:unhideWhenUsed="1"/>
-    <w:lsdException w:name="Default Paragraph Font" w:uiPriority="1" w:semiHidden="1" w:unhideWhenUsed="1"/>
+    <w:lsdException w:name="Default Paragraph Font" w:semiHidden="1" w:uiPriority="1" w:unhideWhenUsed="1"/>
     <w:lsdException w:name="Body Text" w:semiHidden="1" w:unhideWhenUsed="1"/>
     <w:lsdException w:name="Body Text Indent" w:semiHidden="1" w:unhideWhenUsed="1"/>
     <w:lsdException w:name="List Continue" w:semiHidden="1" w:unhideWhenUsed="1"/>
@@ -2637,10 +2518,10 @@
     <w:lsdException w:name="Body Text Indent 2" w:semiHidden="1" w:unhideWhenUsed="1"/>
     <w:lsdException w:name="Body Text Indent 3" w:semiHidden="1" w:unhideWhenUsed="1"/>
     <w:lsdException w:name="Block Text" w:semiHidden="1" w:unhideWhenUsed="1"/>
-    <w:lsdException w:name="Hyperlink" w:uiPriority="21" w:semiHidden="1" w:unhideWhenUsed="1"/>
-    <w:lsdException w:name="FollowedHyperlink" w:uiPriority="21" w:semiHidden="1" w:unhideWhenUsed="1"/>
+    <w:lsdException w:name="Hyperlink" w:semiHidden="1" w:uiPriority="21" w:unhideWhenUsed="1"/>
+    <w:lsdException w:name="FollowedHyperlink" w:semiHidden="1" w:uiPriority="21" w:unhideWhenUsed="1"/>
     <w:lsdException w:name="Strong" w:uiPriority="22"/>
-    <w:lsdException w:name="Emphasis" w:uiPriority="19" w:semiHidden="1"/>
+    <w:lsdException w:name="Emphasis" w:semiHidden="1" w:uiPriority="19"/>
     <w:lsdException w:name="Document Map" w:semiHidden="1" w:unhideWhenUsed="1"/>
     <w:lsdException w:name="Plain Text" w:semiHidden="1" w:unhideWhenUsed="1"/>
     <w:lsdException w:name="E-mail Signature" w:semiHidden="1" w:unhideWhenUsed="1"/>
@@ -2817,7 +2698,7 @@
     <w:lsdException w:name="Intense Reference" w:uiPriority="32" w:qFormat="1"/>
     <w:lsdException w:name="Book Title" w:uiPriority="33" w:qFormat="1"/>
     <w:lsdException w:name="Bibliography" w:semiHidden="1" w:unhideWhenUsed="1"/>
-    <w:lsdException w:name="TOC Heading" w:uiPriority="39" w:semiHidden="1" w:unhideWhenUsed="1"/>
+    <w:lsdException w:name="TOC Heading" w:semiHidden="1" w:uiPriority="39" w:unhideWhenUsed="1"/>
     <w:lsdException w:name="Plain Table 1" w:uiPriority="41"/>
     <w:lsdException w:name="Plain Table 2" w:uiPriority="42"/>
     <w:lsdException w:name="Plain Table 3" w:uiPriority="43"/>
@@ -2923,7 +2804,7 @@
     <w:lsdException w:name="List Table 6 Colorful Accent 6" w:uiPriority="51"/>
     <w:lsdException w:name="List Table 7 Colorful Accent 6" w:uiPriority="52"/>
   </w:latentStyles>
-  <w:style w:type="paragraph" w:styleId="Normal" w:default="1">
+  <w:style w:type="paragraph" w:default="1" w:styleId="Normal">
     <w:name w:val="Normal"/>
     <w:qFormat/>
     <w:rsid w:val="00FC66C2"/>
@@ -3133,13 +3014,13 @@
       <w:szCs w:val="20"/>
     </w:rPr>
   </w:style>
-  <w:style w:type="character" w:styleId="DefaultParagraphFont" w:default="1">
+  <w:style w:type="character" w:default="1" w:styleId="DefaultParagraphFont">
     <w:name w:val="Default Paragraph Font"/>
     <w:uiPriority w:val="1"/>
     <w:semiHidden/>
     <w:unhideWhenUsed/>
   </w:style>
-  <w:style w:type="table" w:styleId="TableNormal" w:default="1">
+  <w:style w:type="table" w:default="1" w:styleId="TableNormal">
     <w:name w:val="Normal Table"/>
     <w:uiPriority w:val="99"/>
     <w:semiHidden/>
@@ -3154,7 +3035,7 @@
       </w:tblCellMar>
     </w:tblPr>
   </w:style>
-  <w:style w:type="numbering" w:styleId="NoList" w:default="1">
+  <w:style w:type="numbering" w:default="1" w:styleId="NoList">
     <w:name w:val="No List"/>
     <w:uiPriority w:val="99"/>
     <w:semiHidden/>
@@ -3178,7 +3059,7 @@
       <w:sz w:val="16"/>
     </w:rPr>
   </w:style>
-  <w:style w:type="character" w:styleId="HeaderChar" w:customStyle="1">
+  <w:style w:type="character" w:customStyle="1" w:styleId="HeaderChar">
     <w:name w:val="Header Char"/>
     <w:basedOn w:val="DefaultParagraphFont"/>
     <w:link w:val="Header"/>
@@ -3207,7 +3088,7 @@
       <w:sz w:val="16"/>
     </w:rPr>
   </w:style>
-  <w:style w:type="character" w:styleId="FooterChar" w:customStyle="1">
+  <w:style w:type="character" w:customStyle="1" w:styleId="FooterChar">
     <w:name w:val="Footer Char"/>
     <w:basedOn w:val="DefaultParagraphFont"/>
     <w:link w:val="Footer"/>
@@ -3219,7 +3100,7 @@
       <w:lang w:val="en-GB"/>
     </w:rPr>
   </w:style>
-  <w:style w:type="character" w:styleId="Heading1Char" w:customStyle="1">
+  <w:style w:type="character" w:customStyle="1" w:styleId="Heading1Char">
     <w:name w:val="Heading 1 Char"/>
     <w:basedOn w:val="DefaultParagraphFont"/>
     <w:link w:val="Heading1"/>
@@ -3234,7 +3115,7 @@
       <w:szCs w:val="28"/>
     </w:rPr>
   </w:style>
-  <w:style w:type="character" w:styleId="Heading2Char" w:customStyle="1">
+  <w:style w:type="character" w:customStyle="1" w:styleId="Heading2Char">
     <w:name w:val="Heading 2 Char"/>
     <w:basedOn w:val="DefaultParagraphFont"/>
     <w:link w:val="Heading2"/>
@@ -3249,7 +3130,7 @@
       <w:szCs w:val="26"/>
     </w:rPr>
   </w:style>
-  <w:style w:type="character" w:styleId="Heading3Char" w:customStyle="1">
+  <w:style w:type="character" w:customStyle="1" w:styleId="Heading3Char">
     <w:name w:val="Heading 3 Char"/>
     <w:basedOn w:val="DefaultParagraphFont"/>
     <w:link w:val="Heading3"/>
@@ -3264,7 +3145,7 @@
       <w:lang w:val="en-GB"/>
     </w:rPr>
   </w:style>
-  <w:style w:type="character" w:styleId="Heading4Char" w:customStyle="1">
+  <w:style w:type="character" w:customStyle="1" w:styleId="Heading4Char">
     <w:name w:val="Heading 4 Char"/>
     <w:basedOn w:val="DefaultParagraphFont"/>
     <w:link w:val="Heading4"/>
@@ -3278,7 +3159,7 @@
       <w:iCs/>
     </w:rPr>
   </w:style>
-  <w:style w:type="character" w:styleId="Heading5Char" w:customStyle="1">
+  <w:style w:type="character" w:customStyle="1" w:styleId="Heading5Char">
     <w:name w:val="Heading 5 Char"/>
     <w:basedOn w:val="DefaultParagraphFont"/>
     <w:link w:val="Heading5"/>
@@ -3290,7 +3171,7 @@
       <w:b/>
     </w:rPr>
   </w:style>
-  <w:style w:type="character" w:styleId="Heading6Char" w:customStyle="1">
+  <w:style w:type="character" w:customStyle="1" w:styleId="Heading6Char">
     <w:name w:val="Heading 6 Char"/>
     <w:basedOn w:val="DefaultParagraphFont"/>
     <w:link w:val="Heading6"/>
@@ -3303,7 +3184,7 @@
       <w:iCs/>
     </w:rPr>
   </w:style>
-  <w:style w:type="character" w:styleId="Heading7Char" w:customStyle="1">
+  <w:style w:type="character" w:customStyle="1" w:styleId="Heading7Char">
     <w:name w:val="Heading 7 Char"/>
     <w:basedOn w:val="DefaultParagraphFont"/>
     <w:link w:val="Heading7"/>
@@ -3316,7 +3197,7 @@
       <w:iCs/>
     </w:rPr>
   </w:style>
-  <w:style w:type="character" w:styleId="Heading8Char" w:customStyle="1">
+  <w:style w:type="character" w:customStyle="1" w:styleId="Heading8Char">
     <w:name w:val="Heading 8 Char"/>
     <w:basedOn w:val="DefaultParagraphFont"/>
     <w:link w:val="Heading8"/>
@@ -3329,7 +3210,7 @@
       <w:szCs w:val="20"/>
     </w:rPr>
   </w:style>
-  <w:style w:type="character" w:styleId="Heading9Char" w:customStyle="1">
+  <w:style w:type="character" w:customStyle="1" w:styleId="Heading9Char">
     <w:name w:val="Heading 9 Char"/>
     <w:basedOn w:val="DefaultParagraphFont"/>
     <w:link w:val="Heading9"/>
@@ -3363,7 +3244,7 @@
       <w:szCs w:val="52"/>
     </w:rPr>
   </w:style>
-  <w:style w:type="character" w:styleId="TitleChar" w:customStyle="1">
+  <w:style w:type="character" w:customStyle="1" w:styleId="TitleChar">
     <w:name w:val="Title Char"/>
     <w:basedOn w:val="DefaultParagraphFont"/>
     <w:link w:val="Title"/>
@@ -3401,7 +3282,7 @@
       <w:szCs w:val="24"/>
     </w:rPr>
   </w:style>
-  <w:style w:type="character" w:styleId="SubtitleChar" w:customStyle="1">
+  <w:style w:type="character" w:customStyle="1" w:styleId="SubtitleChar">
     <w:name w:val="Subtitle Char"/>
     <w:basedOn w:val="DefaultParagraphFont"/>
     <w:link w:val="Subtitle"/>
@@ -3473,7 +3354,7 @@
       <w:iCs/>
     </w:rPr>
   </w:style>
-  <w:style w:type="character" w:styleId="IntenseQuoteChar" w:customStyle="1">
+  <w:style w:type="character" w:customStyle="1" w:styleId="IntenseQuoteChar">
     <w:name w:val="Intense Quote Char"/>
     <w:basedOn w:val="DefaultParagraphFont"/>
     <w:link w:val="IntenseQuote"/>
@@ -3672,10 +3553,10 @@
     <w:rsid w:val="009E4B94"/>
     <w:pPr>
       <w:pBdr>
-        <w:top w:val="single" w:color="7F7F7F" w:themeColor="text1" w:themeTint="80" w:sz="2" w:space="10"/>
-        <w:left w:val="single" w:color="7F7F7F" w:themeColor="text1" w:themeTint="80" w:sz="2" w:space="10"/>
-        <w:bottom w:val="single" w:color="7F7F7F" w:themeColor="text1" w:themeTint="80" w:sz="2" w:space="10"/>
-        <w:right w:val="single" w:color="7F7F7F" w:themeColor="text1" w:themeTint="80" w:sz="2" w:space="10"/>
+        <w:top w:val="single" w:sz="2" w:space="10" w:color="7F7F7F" w:themeColor="text1" w:themeTint="80"/>
+        <w:left w:val="single" w:sz="2" w:space="10" w:color="7F7F7F" w:themeColor="text1" w:themeTint="80"/>
+        <w:bottom w:val="single" w:sz="2" w:space="10" w:color="7F7F7F" w:themeColor="text1" w:themeTint="80"/>
+        <w:right w:val="single" w:sz="2" w:space="10" w:color="7F7F7F" w:themeColor="text1" w:themeTint="80"/>
       </w:pBdr>
       <w:ind w:left="1151" w:right="1151"/>
     </w:pPr>
@@ -3701,7 +3582,7 @@
       <w:szCs w:val="20"/>
     </w:rPr>
   </w:style>
-  <w:style w:type="character" w:styleId="EndnoteTextChar" w:customStyle="1">
+  <w:style w:type="character" w:customStyle="1" w:styleId="EndnoteTextChar">
     <w:name w:val="Endnote Text Char"/>
     <w:basedOn w:val="DefaultParagraphFont"/>
     <w:link w:val="EndnoteText"/>
@@ -3739,7 +3620,7 @@
       <w:szCs w:val="20"/>
     </w:rPr>
   </w:style>
-  <w:style w:type="character" w:styleId="FootnoteTextChar" w:customStyle="1">
+  <w:style w:type="character" w:customStyle="1" w:styleId="FootnoteTextChar">
     <w:name w:val="Footnote Text Char"/>
     <w:basedOn w:val="DefaultParagraphFont"/>
     <w:link w:val="FootnoteText"/>
@@ -3784,7 +3665,7 @@
     <w:semiHidden/>
     <w:rsid w:val="00424709"/>
   </w:style>
-  <w:style w:type="paragraph" w:styleId="Template" w:customStyle="1">
+  <w:style w:type="paragraph" w:customStyle="1" w:styleId="Template">
     <w:name w:val="Template"/>
     <w:uiPriority w:val="8"/>
     <w:semiHidden/>
@@ -3798,7 +3679,7 @@
       <w:lang w:val="en-GB"/>
     </w:rPr>
   </w:style>
-  <w:style w:type="paragraph" w:styleId="Template-Address" w:customStyle="1">
+  <w:style w:type="paragraph" w:customStyle="1" w:styleId="Template-Address">
     <w:name w:val="Template - Address"/>
     <w:basedOn w:val="Template"/>
     <w:uiPriority w:val="8"/>
@@ -3810,7 +3691,7 @@
       </w:tabs>
     </w:pPr>
   </w:style>
-  <w:style w:type="paragraph" w:styleId="Template-CompanyName" w:customStyle="1">
+  <w:style w:type="paragraph" w:customStyle="1" w:styleId="Template-CompanyName">
     <w:name w:val="Template - Company Name"/>
     <w:basedOn w:val="Template-Address"/>
     <w:next w:val="Template-Address"/>
@@ -3865,7 +3746,7 @@
       <w:ind w:left="4252"/>
     </w:pPr>
   </w:style>
-  <w:style w:type="character" w:styleId="SignatureChar" w:customStyle="1">
+  <w:style w:type="character" w:customStyle="1" w:styleId="SignatureChar">
     <w:name w:val="Signature Char"/>
     <w:basedOn w:val="DefaultParagraphFont"/>
     <w:link w:val="Signature"/>
@@ -3883,7 +3764,7 @@
       <w:color w:val="auto"/>
     </w:rPr>
   </w:style>
-  <w:style w:type="paragraph" w:styleId="Table" w:customStyle="1">
+  <w:style w:type="paragraph" w:customStyle="1" w:styleId="Table">
     <w:name w:val="Table"/>
     <w:uiPriority w:val="4"/>
     <w:rsid w:val="00833715"/>
@@ -3895,13 +3776,13 @@
       <w:lang w:val="en-GB"/>
     </w:rPr>
   </w:style>
-  <w:style w:type="paragraph" w:styleId="Table-Text" w:customStyle="1">
+  <w:style w:type="paragraph" w:customStyle="1" w:styleId="Table-Text">
     <w:name w:val="Table - Text"/>
     <w:basedOn w:val="Table"/>
     <w:uiPriority w:val="4"/>
     <w:rsid w:val="00424709"/>
   </w:style>
-  <w:style w:type="paragraph" w:styleId="Table-TextTotal" w:customStyle="1">
+  <w:style w:type="paragraph" w:customStyle="1" w:styleId="Table-TextTotal">
     <w:name w:val="Table - Text Total"/>
     <w:basedOn w:val="Table-Text"/>
     <w:uiPriority w:val="4"/>
@@ -3910,7 +3791,7 @@
       <w:b/>
     </w:rPr>
   </w:style>
-  <w:style w:type="paragraph" w:styleId="Table-Numbers" w:customStyle="1">
+  <w:style w:type="paragraph" w:customStyle="1" w:styleId="Table-Numbers">
     <w:name w:val="Table - Numbers"/>
     <w:basedOn w:val="Table"/>
     <w:uiPriority w:val="4"/>
@@ -3919,7 +3800,7 @@
       <w:jc w:val="right"/>
     </w:pPr>
   </w:style>
-  <w:style w:type="paragraph" w:styleId="Table-NumbersTotal" w:customStyle="1">
+  <w:style w:type="paragraph" w:customStyle="1" w:styleId="Table-NumbersTotal">
     <w:name w:val="Table - Numbers Total"/>
     <w:basedOn w:val="Table-Numbers"/>
     <w:uiPriority w:val="4"/>
@@ -3947,7 +3828,7 @@
       <w:sz w:val="20"/>
     </w:rPr>
   </w:style>
-  <w:style w:type="character" w:styleId="QuoteChar" w:customStyle="1">
+  <w:style w:type="character" w:customStyle="1" w:styleId="QuoteChar">
     <w:name w:val="Quote Char"/>
     <w:basedOn w:val="DefaultParagraphFont"/>
     <w:link w:val="Quote"/>
@@ -4005,16 +3886,16 @@
     </w:pPr>
     <w:tblPr>
       <w:tblBorders>
-        <w:top w:val="single" w:color="auto" w:sz="4" w:space="0"/>
-        <w:left w:val="single" w:color="auto" w:sz="4" w:space="0"/>
-        <w:bottom w:val="single" w:color="auto" w:sz="4" w:space="0"/>
-        <w:right w:val="single" w:color="auto" w:sz="4" w:space="0"/>
-        <w:insideH w:val="single" w:color="auto" w:sz="4" w:space="0"/>
-        <w:insideV w:val="single" w:color="auto" w:sz="4" w:space="0"/>
+        <w:top w:val="single" w:sz="4" w:space="0" w:color="auto"/>
+        <w:left w:val="single" w:sz="4" w:space="0" w:color="auto"/>
+        <w:bottom w:val="single" w:sz="4" w:space="0" w:color="auto"/>
+        <w:right w:val="single" w:sz="4" w:space="0" w:color="auto"/>
+        <w:insideH w:val="single" w:sz="4" w:space="0" w:color="auto"/>
+        <w:insideV w:val="single" w:sz="4" w:space="0" w:color="auto"/>
       </w:tblBorders>
     </w:tblPr>
   </w:style>
-  <w:style w:type="paragraph" w:styleId="DocumentHeading" w:customStyle="1">
+  <w:style w:type="paragraph" w:customStyle="1" w:styleId="DocumentHeading">
     <w:name w:val="Document Heading"/>
     <w:basedOn w:val="Normal"/>
     <w:uiPriority w:val="6"/>
@@ -4028,7 +3909,7 @@
       <w:sz w:val="22"/>
     </w:rPr>
   </w:style>
-  <w:style w:type="paragraph" w:styleId="DocumentName" w:customStyle="1">
+  <w:style w:type="paragraph" w:customStyle="1" w:styleId="DocumentName">
     <w:name w:val="Document Name"/>
     <w:basedOn w:val="Normal"/>
     <w:uiPriority w:val="8"/>
@@ -4043,7 +3924,7 @@
       <w:sz w:val="28"/>
     </w:rPr>
   </w:style>
-  <w:style w:type="paragraph" w:styleId="Template-Date" w:customStyle="1">
+  <w:style w:type="paragraph" w:customStyle="1" w:styleId="Template-Date">
     <w:name w:val="Template - Date"/>
     <w:basedOn w:val="Template"/>
     <w:uiPriority w:val="8"/>
@@ -4053,7 +3934,7 @@
       <w:spacing w:line="280" w:lineRule="atLeast"/>
     </w:pPr>
   </w:style>
-  <w:style w:type="paragraph" w:styleId="Template-Web" w:customStyle="1">
+  <w:style w:type="paragraph" w:customStyle="1" w:styleId="Template-Web">
     <w:name w:val="Template - Web"/>
     <w:basedOn w:val="Template"/>
     <w:uiPriority w:val="8"/>
@@ -4066,7 +3947,7 @@
       <w:color w:val="005EB8" w:themeColor="accent1"/>
     </w:rPr>
   </w:style>
-  <w:style w:type="paragraph" w:styleId="Template-Legaltext" w:customStyle="1">
+  <w:style w:type="paragraph" w:customStyle="1" w:styleId="Template-Legaltext">
     <w:name w:val="Template - Legal text"/>
     <w:basedOn w:val="Template"/>
     <w:uiPriority w:val="8"/>
@@ -4107,7 +3988,7 @@
       <w:contextualSpacing/>
     </w:pPr>
   </w:style>
-  <w:style w:type="paragraph" w:styleId="Heading1-Topofpage" w:customStyle="1">
+  <w:style w:type="paragraph" w:customStyle="1" w:styleId="Heading1-Topofpage">
     <w:name w:val="Heading 1 - Top of page"/>
     <w:basedOn w:val="Heading1"/>
     <w:uiPriority w:val="1"/>
@@ -4116,7 +3997,7 @@
       <w:spacing w:before="0"/>
     </w:pPr>
   </w:style>
-  <w:style w:type="table" w:styleId="Amadeus-Grey" w:customStyle="1">
+  <w:style w:type="table" w:customStyle="1" w:styleId="Amadeus-Grey">
     <w:name w:val="Amadeus - Grey"/>
     <w:basedOn w:val="TableNormal"/>
     <w:uiPriority w:val="99"/>
@@ -4126,9 +4007,9 @@
     </w:pPr>
     <w:tblPr>
       <w:tblBorders>
-        <w:top w:val="single" w:color="D7D2CB" w:themeColor="accent6" w:sz="4" w:space="0"/>
-        <w:bottom w:val="single" w:color="D7D2CB" w:themeColor="accent6" w:sz="4" w:space="0"/>
-        <w:insideH w:val="single" w:color="D7D2CB" w:themeColor="accent6" w:sz="4" w:space="0"/>
+        <w:top w:val="single" w:sz="4" w:space="0" w:color="D7D2CB" w:themeColor="accent6"/>
+        <w:bottom w:val="single" w:sz="4" w:space="0" w:color="D7D2CB" w:themeColor="accent6"/>
+        <w:insideH w:val="single" w:sz="4" w:space="0" w:color="D7D2CB" w:themeColor="accent6"/>
       </w:tblBorders>
       <w:tblCellMar>
         <w:left w:w="0" w:type="dxa"/>
@@ -4138,8 +4019,8 @@
     <w:tblStylePr w:type="firstRow">
       <w:pPr>
         <w:wordWrap/>
-        <w:spacing w:before="40" w:beforeLines="0" w:beforeAutospacing="0" w:after="40" w:afterLines="0" w:afterAutospacing="0" w:line="280" w:lineRule="atLeast"/>
-        <w:ind w:left="113" w:leftChars="0" w:right="113" w:rightChars="0" w:firstLine="0" w:firstLineChars="0"/>
+        <w:spacing w:beforeLines="0" w:before="40" w:beforeAutospacing="0" w:afterLines="0" w:after="40" w:afterAutospacing="0" w:line="280" w:lineRule="atLeast"/>
+        <w:ind w:leftChars="0" w:left="113" w:rightChars="0" w:right="113" w:firstLineChars="0" w:firstLine="0"/>
         <w:contextualSpacing w:val="0"/>
       </w:pPr>
       <w:rPr>
@@ -4151,7 +4032,7 @@
       </w:tcPr>
     </w:tblStylePr>
   </w:style>
-  <w:style w:type="paragraph" w:styleId="Table-Heading" w:customStyle="1">
+  <w:style w:type="paragraph" w:customStyle="1" w:styleId="Table-Heading">
     <w:name w:val="Table - Heading"/>
     <w:basedOn w:val="Table"/>
     <w:uiPriority w:val="4"/>
@@ -4161,7 +4042,7 @@
       <w:color w:val="FFFFFF" w:themeColor="background1"/>
     </w:rPr>
   </w:style>
-  <w:style w:type="paragraph" w:styleId="FrontpageTitle" w:customStyle="1">
+  <w:style w:type="paragraph" w:customStyle="1" w:styleId="FrontpageTitle">
     <w:name w:val="Frontpage Title"/>
     <w:basedOn w:val="Normal"/>
     <w:uiPriority w:val="6"/>
@@ -4177,7 +4058,7 @@
       <w:sz w:val="48"/>
     </w:rPr>
   </w:style>
-  <w:style w:type="paragraph" w:styleId="FrontpageSubtitle" w:customStyle="1">
+  <w:style w:type="paragraph" w:customStyle="1" w:styleId="FrontpageSubtitle">
     <w:name w:val="Frontpage Subtitle"/>
     <w:basedOn w:val="Normal"/>
     <w:uiPriority w:val="6"/>
@@ -4192,7 +4073,7 @@
       <w:sz w:val="24"/>
     </w:rPr>
   </w:style>
-  <w:style w:type="paragraph" w:styleId="HighlightboxText" w:customStyle="1">
+  <w:style w:type="paragraph" w:customStyle="1" w:styleId="HighlightboxText">
     <w:name w:val="Highlight box Text"/>
     <w:basedOn w:val="Normal"/>
     <w:uiPriority w:val="3"/>
@@ -4203,7 +4084,7 @@
       <w:contextualSpacing/>
     </w:pPr>
   </w:style>
-  <w:style w:type="paragraph" w:styleId="HighlightboxHeading" w:customStyle="1">
+  <w:style w:type="paragraph" w:customStyle="1" w:styleId="HighlightboxHeading">
     <w:name w:val="Highlight box Heading"/>
     <w:basedOn w:val="HighlightboxText"/>
     <w:next w:val="HighlightboxText"/>
@@ -4218,7 +4099,7 @@
       <w:sz w:val="24"/>
     </w:rPr>
   </w:style>
-  <w:style w:type="paragraph" w:styleId="DocumentControlHeading" w:customStyle="1">
+  <w:style w:type="paragraph" w:customStyle="1" w:styleId="DocumentControlHeading">
     <w:name w:val="Document Control Heading"/>
     <w:basedOn w:val="Normal"/>
     <w:uiPriority w:val="5"/>
@@ -4230,7 +4111,7 @@
       <w:b/>
     </w:rPr>
   </w:style>
-  <w:style w:type="paragraph" w:styleId="DocumentControlText" w:customStyle="1">
+  <w:style w:type="paragraph" w:customStyle="1" w:styleId="DocumentControlText">
     <w:name w:val="Document Control Text"/>
     <w:basedOn w:val="DocumentControlHeading"/>
     <w:uiPriority w:val="5"/>
@@ -4239,7 +4120,7 @@
       <w:b w:val="0"/>
     </w:rPr>
   </w:style>
-  <w:style w:type="table" w:styleId="Amadeus-Blue" w:customStyle="1">
+  <w:style w:type="table" w:customStyle="1" w:styleId="Amadeus-Blue">
     <w:name w:val="Amadeus - Blue"/>
     <w:basedOn w:val="TableNormal"/>
     <w:uiPriority w:val="99"/>
@@ -4250,9 +4131,9 @@
     </w:pPr>
     <w:tblPr>
       <w:tblBorders>
-        <w:top w:val="single" w:color="005EB8" w:themeColor="accent1" w:sz="4" w:space="0"/>
-        <w:bottom w:val="single" w:color="005EB8" w:themeColor="accent1" w:sz="4" w:space="0"/>
-        <w:insideH w:val="single" w:color="005EB8" w:themeColor="accent1" w:sz="4" w:space="0"/>
+        <w:top w:val="single" w:sz="4" w:space="0" w:color="005EB8" w:themeColor="accent1"/>
+        <w:bottom w:val="single" w:sz="4" w:space="0" w:color="005EB8" w:themeColor="accent1"/>
+        <w:insideH w:val="single" w:sz="4" w:space="0" w:color="005EB8" w:themeColor="accent1"/>
       </w:tblBorders>
       <w:tblCellMar>
         <w:left w:w="0" w:type="dxa"/>
@@ -4262,8 +4143,8 @@
     <w:tblStylePr w:type="firstRow">
       <w:pPr>
         <w:wordWrap/>
-        <w:spacing w:before="40" w:beforeLines="0" w:beforeAutospacing="0" w:after="40" w:afterLines="40" w:afterAutospacing="0" w:line="280" w:lineRule="atLeast"/>
-        <w:ind w:left="113" w:leftChars="0" w:right="113" w:rightChars="0" w:firstLine="0" w:firstLineChars="0"/>
+        <w:spacing w:beforeLines="0" w:before="40" w:beforeAutospacing="0" w:afterLines="40" w:after="40" w:afterAutospacing="0" w:line="280" w:lineRule="atLeast"/>
+        <w:ind w:leftChars="0" w:left="113" w:rightChars="0" w:right="113" w:firstLineChars="0" w:firstLine="0"/>
       </w:pPr>
       <w:rPr>
         <w:color w:val="FFFFFF" w:themeColor="background1"/>
@@ -4274,7 +4155,7 @@
       </w:tcPr>
     </w:tblStylePr>
   </w:style>
-  <w:style w:type="paragraph" w:styleId="Table-HeadingBlack" w:customStyle="1">
+  <w:style w:type="paragraph" w:customStyle="1" w:styleId="Table-HeadingBlack">
     <w:name w:val="Table - Heading Black"/>
     <w:basedOn w:val="Table-Heading"/>
     <w:uiPriority w:val="4"/>
@@ -4283,7 +4164,7 @@
       <w:color w:val="auto"/>
     </w:rPr>
   </w:style>
-  <w:style w:type="paragraph" w:styleId="BodyText1" w:customStyle="1">
+  <w:style w:type="paragraph" w:customStyle="1" w:styleId="BodyText1">
     <w:name w:val="Body Text1"/>
     <w:link w:val="BodyText1Char"/>
     <w:rsid w:val="00DD5814"/>
@@ -4291,25 +4172,25 @@
       <w:spacing w:line="240" w:lineRule="auto"/>
     </w:pPr>
     <w:rPr>
-      <w:rFonts w:ascii="Arial" w:hAnsi="Arial" w:eastAsia="Times New Roman" w:cs="Times New Roman"/>
+      <w:rFonts w:ascii="Arial" w:eastAsia="Times New Roman" w:hAnsi="Arial" w:cs="Times New Roman"/>
       <w:color w:val="000000"/>
       <w:sz w:val="22"/>
       <w:lang w:val="en-GB" w:eastAsia="es-ES"/>
     </w:rPr>
   </w:style>
-  <w:style w:type="character" w:styleId="BodyText1Char" w:customStyle="1">
+  <w:style w:type="character" w:customStyle="1" w:styleId="BodyText1Char">
     <w:name w:val="Body Text1 Char"/>
     <w:basedOn w:val="DefaultParagraphFont"/>
     <w:link w:val="BodyText1"/>
     <w:rsid w:val="00DD5814"/>
     <w:rPr>
-      <w:rFonts w:ascii="Arial" w:hAnsi="Arial" w:eastAsia="Times New Roman" w:cs="Times New Roman"/>
+      <w:rFonts w:ascii="Arial" w:eastAsia="Times New Roman" w:hAnsi="Arial" w:cs="Times New Roman"/>
       <w:color w:val="000000"/>
       <w:sz w:val="22"/>
       <w:lang w:val="en-GB" w:eastAsia="es-ES"/>
     </w:rPr>
   </w:style>
-  <w:style w:type="paragraph" w:styleId="StyleHeading3Latin10pt" w:customStyle="1">
+  <w:style w:type="paragraph" w:customStyle="1" w:styleId="StyleHeading3Latin10pt">
     <w:name w:val="Style Heading 3 + (Latin) 10 pt"/>
     <w:basedOn w:val="Heading3"/>
     <w:autoRedefine/>
@@ -4357,7 +4238,7 @@
       <w:szCs w:val="20"/>
     </w:rPr>
   </w:style>
-  <w:style w:type="character" w:styleId="CommentTextChar" w:customStyle="1">
+  <w:style w:type="character" w:customStyle="1" w:styleId="CommentTextChar">
     <w:name w:val="Comment Text Char"/>
     <w:basedOn w:val="DefaultParagraphFont"/>
     <w:link w:val="CommentText"/>
@@ -4384,7 +4265,7 @@
       <w:bCs/>
     </w:rPr>
   </w:style>
-  <w:style w:type="character" w:styleId="CommentSubjectChar" w:customStyle="1">
+  <w:style w:type="character" w:customStyle="1" w:styleId="CommentSubjectChar">
     <w:name w:val="Comment Subject Char"/>
     <w:basedOn w:val="CommentTextChar"/>
     <w:link w:val="CommentSubject"/>
@@ -4414,7 +4295,7 @@
       <w:rFonts w:ascii="Segoe UI" w:hAnsi="Segoe UI" w:cs="Segoe UI"/>
     </w:rPr>
   </w:style>
-  <w:style w:type="character" w:styleId="BalloonTextChar" w:customStyle="1">
+  <w:style w:type="character" w:customStyle="1" w:styleId="BalloonTextChar">
     <w:name w:val="Balloon Text Char"/>
     <w:basedOn w:val="DefaultParagraphFont"/>
     <w:link w:val="BalloonText"/>
@@ -4719,7 +4600,7 @@
 </file>
 
 <file path=customXml/itemProps1.xml><?xml version="1.0" encoding="utf-8"?>
-<ds:datastoreItem xmlns:ds="http://schemas.openxmlformats.org/officeDocument/2006/customXml" ds:itemID="{DCE26BB5-AF0E-42AF-A1DD-0CA68A3403BF}">
+<ds:datastoreItem xmlns:ds="http://schemas.openxmlformats.org/officeDocument/2006/customXml" ds:itemID="{C1D4C4D0-B222-4AC3-A51C-9B1511DC6BF9}">
   <ds:schemaRefs>
     <ds:schemaRef ds:uri="http://schemas.openxmlformats.org/officeDocument/2006/bibliography"/>
   </ds:schemaRefs>

</xml_diff>